<commit_message>
update a few lines
</commit_message>
<xml_diff>
--- a/SOSPaper/Manuscript.docx
+++ b/SOSPaper/Manuscript.docx
@@ -37,8 +37,6 @@
         </w:rPr>
         <w:t xml:space="preserve"> in lakes</w:t>
       </w:r>
-      <w:bookmarkStart w:id="0" w:name="_GoBack"/>
-      <w:bookmarkEnd w:id="0"/>
     </w:p>
     <w:p>
       <w:pPr>
@@ -1004,8 +1002,8 @@
           <w:szCs w:val="24"/>
         </w:rPr>
       </w:pPr>
-      <w:bookmarkStart w:id="1" w:name="_6hiy0534m7k8" w:colFirst="0" w:colLast="0"/>
-      <w:bookmarkEnd w:id="1"/>
+      <w:bookmarkStart w:id="0" w:name="_6hiy0534m7k8" w:colFirst="0" w:colLast="0"/>
+      <w:bookmarkEnd w:id="0"/>
       <w:r>
         <w:rPr>
           <w:rFonts w:ascii="Times New Roman" w:eastAsia="Times New Roman" w:hAnsi="Times New Roman" w:cs="Times New Roman"/>
@@ -1936,8 +1934,8 @@
         </w:rPr>
         <w:t>, GLEON</w:t>
       </w:r>
-      <w:bookmarkStart w:id="2" w:name="_rwp1srpn25su" w:colFirst="0" w:colLast="0"/>
-      <w:bookmarkEnd w:id="2"/>
+      <w:bookmarkStart w:id="1" w:name="_rwp1srpn25su" w:colFirst="0" w:colLast="0"/>
+      <w:bookmarkEnd w:id="1"/>
       <w:r>
         <w:rPr>
           <w:rFonts w:ascii="Times New Roman" w:hAnsi="Times New Roman" w:cs="Times New Roman"/>
@@ -1959,10 +1957,10 @@
           <w:szCs w:val="24"/>
         </w:rPr>
       </w:pPr>
-      <w:bookmarkStart w:id="3" w:name="_kfraquamimep" w:colFirst="0" w:colLast="0"/>
-      <w:bookmarkStart w:id="4" w:name="_a19hf2z0hrxx" w:colFirst="0" w:colLast="0"/>
+      <w:bookmarkStart w:id="2" w:name="_kfraquamimep" w:colFirst="0" w:colLast="0"/>
+      <w:bookmarkStart w:id="3" w:name="_a19hf2z0hrxx" w:colFirst="0" w:colLast="0"/>
+      <w:bookmarkEnd w:id="2"/>
       <w:bookmarkEnd w:id="3"/>
-      <w:bookmarkEnd w:id="4"/>
       <w:r>
         <w:rPr>
           <w:rFonts w:ascii="Times New Roman" w:eastAsia="Times New Roman" w:hAnsi="Times New Roman" w:cs="Times New Roman"/>
@@ -2751,8 +2749,8 @@
           <w:szCs w:val="24"/>
         </w:rPr>
       </w:pPr>
-      <w:bookmarkStart w:id="5" w:name="_fgbmh3q8shl8" w:colFirst="0" w:colLast="0"/>
-      <w:bookmarkEnd w:id="5"/>
+      <w:bookmarkStart w:id="4" w:name="_fgbmh3q8shl8" w:colFirst="0" w:colLast="0"/>
+      <w:bookmarkEnd w:id="4"/>
       <w:r>
         <w:rPr>
           <w:rFonts w:ascii="Times New Roman" w:eastAsia="Times New Roman" w:hAnsi="Times New Roman" w:cs="Times New Roman"/>
@@ -4476,8 +4474,8 @@
           <w:szCs w:val="24"/>
         </w:rPr>
       </w:pPr>
-      <w:bookmarkStart w:id="6" w:name="_cia0tf49w3t8" w:colFirst="0" w:colLast="0"/>
-      <w:bookmarkEnd w:id="6"/>
+      <w:bookmarkStart w:id="5" w:name="_cia0tf49w3t8" w:colFirst="0" w:colLast="0"/>
+      <w:bookmarkEnd w:id="5"/>
       <w:r>
         <w:rPr>
           <w:rFonts w:ascii="Times New Roman" w:eastAsia="Times New Roman" w:hAnsi="Times New Roman" w:cs="Times New Roman"/>
@@ -5076,8 +5074,8 @@
           <w:szCs w:val="24"/>
         </w:rPr>
       </w:pPr>
-      <w:bookmarkStart w:id="7" w:name="_z80hadduisff" w:colFirst="0" w:colLast="0"/>
-      <w:bookmarkEnd w:id="7"/>
+      <w:bookmarkStart w:id="6" w:name="_z80hadduisff" w:colFirst="0" w:colLast="0"/>
+      <w:bookmarkEnd w:id="6"/>
       <w:r>
         <w:rPr>
           <w:rFonts w:ascii="Times New Roman" w:eastAsia="Times New Roman" w:hAnsi="Times New Roman" w:cs="Times New Roman"/>
@@ -6311,8 +6309,8 @@
           <w:szCs w:val="24"/>
         </w:rPr>
       </w:pPr>
-      <w:bookmarkStart w:id="8" w:name="_hwd1sfdwl8es" w:colFirst="0" w:colLast="0"/>
-      <w:bookmarkEnd w:id="8"/>
+      <w:bookmarkStart w:id="7" w:name="_hwd1sfdwl8es" w:colFirst="0" w:colLast="0"/>
+      <w:bookmarkEnd w:id="7"/>
       <w:r>
         <w:rPr>
           <w:rFonts w:ascii="Times New Roman" w:eastAsia="Times New Roman" w:hAnsi="Times New Roman" w:cs="Times New Roman"/>
@@ -6894,8 +6892,8 @@
         </w:rPr>
         <w:t xml:space="preserve">. </w:t>
       </w:r>
-      <w:bookmarkStart w:id="9" w:name="_d5wy3t4llow9" w:colFirst="0" w:colLast="0"/>
-      <w:bookmarkEnd w:id="9"/>
+      <w:bookmarkStart w:id="8" w:name="_d5wy3t4llow9" w:colFirst="0" w:colLast="0"/>
+      <w:bookmarkEnd w:id="8"/>
     </w:p>
     <w:p>
       <w:pPr>
@@ -6941,8 +6939,8 @@
           <w:szCs w:val="24"/>
         </w:rPr>
       </w:pPr>
-      <w:bookmarkStart w:id="10" w:name="_hvnmkjqwqiaq" w:colFirst="0" w:colLast="0"/>
-      <w:bookmarkEnd w:id="10"/>
+      <w:bookmarkStart w:id="9" w:name="_hvnmkjqwqiaq" w:colFirst="0" w:colLast="0"/>
+      <w:bookmarkEnd w:id="9"/>
       <w:r>
         <w:rPr>
           <w:rFonts w:ascii="Times New Roman" w:eastAsia="Times New Roman" w:hAnsi="Times New Roman" w:cs="Times New Roman"/>
@@ -7341,8 +7339,8 @@
         </w:rPr>
         <w:t xml:space="preserve"> </w:t>
       </w:r>
-      <w:bookmarkStart w:id="11" w:name="_zhqmebn7y8o8" w:colFirst="0" w:colLast="0"/>
-      <w:bookmarkEnd w:id="11"/>
+      <w:bookmarkStart w:id="10" w:name="_zhqmebn7y8o8" w:colFirst="0" w:colLast="0"/>
+      <w:bookmarkEnd w:id="10"/>
       <w:r>
         <w:rPr>
           <w:rFonts w:ascii="Times New Roman" w:eastAsia="Times New Roman" w:hAnsi="Times New Roman" w:cs="Times New Roman"/>
@@ -8429,8 +8427,8 @@
           <w:szCs w:val="24"/>
         </w:rPr>
       </w:pPr>
-      <w:bookmarkStart w:id="12" w:name="_e3qajp1968u" w:colFirst="0" w:colLast="0"/>
-      <w:bookmarkEnd w:id="12"/>
+      <w:bookmarkStart w:id="11" w:name="_e3qajp1968u" w:colFirst="0" w:colLast="0"/>
+      <w:bookmarkEnd w:id="11"/>
       <w:r>
         <w:rPr>
           <w:rFonts w:ascii="Times New Roman" w:eastAsia="Times New Roman" w:hAnsi="Times New Roman" w:cs="Times New Roman"/>
@@ -10767,8 +10765,8 @@
           <w:szCs w:val="24"/>
         </w:rPr>
       </w:pPr>
-      <w:bookmarkStart w:id="13" w:name="_6mc5pfc13zyv" w:colFirst="0" w:colLast="0"/>
-      <w:bookmarkEnd w:id="13"/>
+      <w:bookmarkStart w:id="12" w:name="_6mc5pfc13zyv" w:colFirst="0" w:colLast="0"/>
+      <w:bookmarkEnd w:id="12"/>
       <w:r>
         <w:rPr>
           <w:rFonts w:ascii="Times New Roman" w:eastAsia="Times New Roman" w:hAnsi="Times New Roman" w:cs="Times New Roman"/>
@@ -12134,10 +12132,10 @@
           <w:szCs w:val="24"/>
         </w:rPr>
       </w:pPr>
-      <w:bookmarkStart w:id="14" w:name="_ny5h27mmaq7k" w:colFirst="0" w:colLast="0"/>
-      <w:bookmarkStart w:id="15" w:name="_l03fr54i2e0u" w:colFirst="0" w:colLast="0"/>
+      <w:bookmarkStart w:id="13" w:name="_ny5h27mmaq7k" w:colFirst="0" w:colLast="0"/>
+      <w:bookmarkStart w:id="14" w:name="_l03fr54i2e0u" w:colFirst="0" w:colLast="0"/>
+      <w:bookmarkEnd w:id="13"/>
       <w:bookmarkEnd w:id="14"/>
-      <w:bookmarkEnd w:id="15"/>
     </w:p>
     <w:p>
       <w:pPr>
@@ -12644,7 +12642,47 @@
           <w:sz w:val="24"/>
           <w:szCs w:val="24"/>
         </w:rPr>
-        <w:t xml:space="preserve">calculated separately for DOC and DO </w:t>
+        <w:t xml:space="preserve">and Nash-Sutcliffe efficiency </w:t>
+      </w:r>
+      <w:r>
+        <w:rPr>
+          <w:rFonts w:ascii="Times New Roman" w:eastAsia="Times New Roman" w:hAnsi="Times New Roman" w:cs="Times New Roman"/>
+          <w:sz w:val="24"/>
+          <w:szCs w:val="24"/>
+        </w:rPr>
+        <w:t xml:space="preserve">(NSE) </w:t>
+      </w:r>
+      <w:r>
+        <w:rPr>
+          <w:rFonts w:ascii="Times New Roman" w:eastAsia="Times New Roman" w:hAnsi="Times New Roman" w:cs="Times New Roman"/>
+          <w:sz w:val="24"/>
+          <w:szCs w:val="24"/>
+        </w:rPr>
+        <w:t xml:space="preserve">scores </w:t>
+      </w:r>
+      <w:r>
+        <w:rPr>
+          <w:rFonts w:ascii="Times New Roman" w:eastAsia="Times New Roman" w:hAnsi="Times New Roman" w:cs="Times New Roman"/>
+          <w:sz w:val="24"/>
+          <w:szCs w:val="24"/>
+        </w:rPr>
+        <w:t>calculated</w:t>
+      </w:r>
+      <w:r>
+        <w:rPr>
+          <w:rFonts w:ascii="Times New Roman" w:eastAsia="Times New Roman" w:hAnsi="Times New Roman" w:cs="Times New Roman"/>
+          <w:sz w:val="24"/>
+          <w:szCs w:val="24"/>
+        </w:rPr>
+        <w:t xml:space="preserve"> </w:t>
+      </w:r>
+      <w:r>
+        <w:rPr>
+          <w:rFonts w:ascii="Times New Roman" w:eastAsia="Times New Roman" w:hAnsi="Times New Roman" w:cs="Times New Roman"/>
+          <w:sz w:val="24"/>
+          <w:szCs w:val="24"/>
+        </w:rPr>
+        <w:t xml:space="preserve">for DOC and DO </w:t>
       </w:r>
       <w:r>
         <w:rPr>
@@ -12669,6 +12707,14 @@
           <w:szCs w:val="24"/>
         </w:rPr>
         <w:t xml:space="preserve">. </w:t>
+      </w:r>
+      <w:r>
+        <w:rPr>
+          <w:rFonts w:ascii="Times New Roman" w:eastAsia="Times New Roman" w:hAnsi="Times New Roman" w:cs="Times New Roman"/>
+          <w:sz w:val="24"/>
+          <w:szCs w:val="24"/>
+        </w:rPr>
+        <w:t xml:space="preserve">Goodness of fits were reported for DOC and DO because the model was fit to both simultaneously rather than individually. </w:t>
       </w:r>
       <w:r>
         <w:rPr>
@@ -13047,8 +13093,8 @@
           <w:szCs w:val="24"/>
         </w:rPr>
       </w:pPr>
-      <w:bookmarkStart w:id="16" w:name="_ocy0aysirc6j" w:colFirst="0" w:colLast="0"/>
-      <w:bookmarkEnd w:id="16"/>
+      <w:bookmarkStart w:id="15" w:name="_ocy0aysirc6j" w:colFirst="0" w:colLast="0"/>
+      <w:bookmarkEnd w:id="15"/>
       <w:r>
         <w:rPr>
           <w:rFonts w:ascii="Times New Roman" w:eastAsia="Times New Roman" w:hAnsi="Times New Roman" w:cs="Times New Roman"/>
@@ -13056,6 +13102,7 @@
           <w:sz w:val="24"/>
           <w:szCs w:val="24"/>
         </w:rPr>
+        <w:lastRenderedPageBreak/>
         <w:t>RESULTS</w:t>
       </w:r>
     </w:p>
@@ -13071,8 +13118,8 @@
           <w:szCs w:val="24"/>
         </w:rPr>
       </w:pPr>
-      <w:bookmarkStart w:id="17" w:name="_5q3azwjwpxro" w:colFirst="0" w:colLast="0"/>
-      <w:bookmarkEnd w:id="17"/>
+      <w:bookmarkStart w:id="16" w:name="_5q3azwjwpxro" w:colFirst="0" w:colLast="0"/>
+      <w:bookmarkEnd w:id="16"/>
       <w:r>
         <w:rPr>
           <w:rFonts w:ascii="Times New Roman" w:eastAsia="Times New Roman" w:hAnsi="Times New Roman" w:cs="Times New Roman"/>
@@ -13178,189 +13225,38 @@
       <w:r>
         <w:rPr>
           <w:rFonts w:ascii="Times New Roman" w:eastAsia="Times New Roman" w:hAnsi="Times New Roman" w:cs="Times New Roman"/>
-          <w:sz w:val="24"/>
-          <w:szCs w:val="24"/>
-        </w:rPr>
-        <w:t xml:space="preserve">There was an </w:t>
-      </w:r>
-      <w:r>
-        <w:rPr>
-          <w:rFonts w:ascii="Times New Roman" w:eastAsia="Times New Roman" w:hAnsi="Times New Roman" w:cs="Times New Roman"/>
-          <w:sz w:val="24"/>
-          <w:szCs w:val="24"/>
-        </w:rPr>
-        <w:t xml:space="preserve">overall strong goodness of fit for both DOC and DO </w:t>
-      </w:r>
-      <w:r>
-        <w:rPr>
-          <w:rFonts w:ascii="Times New Roman" w:eastAsia="Times New Roman" w:hAnsi="Times New Roman" w:cs="Times New Roman"/>
-          <w:sz w:val="24"/>
-          <w:szCs w:val="24"/>
-        </w:rPr>
-        <w:t xml:space="preserve">based on </w:t>
-      </w:r>
-      <w:r>
-        <w:rPr>
-          <w:rFonts w:ascii="Times New Roman" w:eastAsia="Times New Roman" w:hAnsi="Times New Roman" w:cs="Times New Roman"/>
-          <w:sz w:val="24"/>
-          <w:szCs w:val="24"/>
-        </w:rPr>
-        <w:t xml:space="preserve">RMSE </w:t>
-      </w:r>
-      <w:r>
-        <w:rPr>
-          <w:rFonts w:ascii="Times New Roman" w:eastAsia="Times New Roman" w:hAnsi="Times New Roman" w:cs="Times New Roman"/>
-          <w:sz w:val="24"/>
-          <w:szCs w:val="24"/>
-        </w:rPr>
-        <w:t xml:space="preserve">for each </w:t>
-      </w:r>
-      <w:r>
-        <w:rPr>
-          <w:rFonts w:ascii="Times New Roman" w:eastAsia="Times New Roman" w:hAnsi="Times New Roman" w:cs="Times New Roman"/>
-          <w:sz w:val="24"/>
-          <w:szCs w:val="24"/>
-        </w:rPr>
-        <w:t xml:space="preserve">lake </w:t>
-      </w:r>
-      <w:r>
-        <w:rPr>
-          <w:rFonts w:ascii="Times New Roman" w:eastAsia="Times New Roman" w:hAnsi="Times New Roman" w:cs="Times New Roman"/>
-          <w:sz w:val="24"/>
-          <w:szCs w:val="24"/>
-        </w:rPr>
-        <w:t>(</w:t>
-      </w:r>
-      <w:r>
-        <w:rPr>
-          <w:rFonts w:ascii="Times New Roman" w:eastAsia="Times New Roman" w:hAnsi="Times New Roman" w:cs="Times New Roman"/>
-          <w:sz w:val="24"/>
-          <w:szCs w:val="24"/>
-        </w:rPr>
-        <w:t xml:space="preserve">DOC: </w:t>
-      </w:r>
-      <w:r>
-        <w:rPr>
-          <w:rFonts w:ascii="Times New Roman" w:eastAsia="Times New Roman" w:hAnsi="Times New Roman" w:cs="Times New Roman"/>
-          <w:sz w:val="24"/>
-          <w:szCs w:val="24"/>
-        </w:rPr>
-        <w:t>0.</w:t>
-      </w:r>
-      <w:r>
-        <w:rPr>
-          <w:rFonts w:ascii="Times New Roman" w:eastAsia="Times New Roman" w:hAnsi="Times New Roman" w:cs="Times New Roman"/>
-          <w:sz w:val="24"/>
-          <w:szCs w:val="24"/>
-        </w:rPr>
-        <w:t>29</w:t>
-      </w:r>
-      <w:r>
-        <w:rPr>
-          <w:rFonts w:ascii="Times New Roman" w:eastAsia="Times New Roman" w:hAnsi="Times New Roman" w:cs="Times New Roman"/>
-          <w:sz w:val="24"/>
-          <w:szCs w:val="24"/>
+          <w:color w:val="auto"/>
+          <w:sz w:val="24"/>
+          <w:szCs w:val="24"/>
+        </w:rPr>
+        <w:t>There was an overall strong goodness of fit for both DOC and DO based on RMSE for each lake (0.80-1.46 mg L</w:t>
+      </w:r>
+      <w:r>
+        <w:rPr>
+          <w:rFonts w:ascii="Times New Roman" w:eastAsia="Times New Roman" w:hAnsi="Times New Roman" w:cs="Times New Roman"/>
+          <w:color w:val="auto"/>
+          <w:sz w:val="24"/>
+          <w:szCs w:val="24"/>
+          <w:vertAlign w:val="superscript"/>
         </w:rPr>
         <w:t>-</w:t>
       </w:r>
       <w:r>
         <w:rPr>
           <w:rFonts w:ascii="Times New Roman" w:eastAsia="Times New Roman" w:hAnsi="Times New Roman" w:cs="Times New Roman"/>
-          <w:sz w:val="24"/>
-          <w:szCs w:val="24"/>
-        </w:rPr>
-        <w:t>0.63</w:t>
-      </w:r>
-      <w:r>
-        <w:rPr>
-          <w:rFonts w:ascii="Times New Roman" w:eastAsia="Times New Roman" w:hAnsi="Times New Roman" w:cs="Times New Roman"/>
-          <w:sz w:val="24"/>
-          <w:szCs w:val="24"/>
-        </w:rPr>
-        <w:t xml:space="preserve"> mg L</w:t>
-      </w:r>
-      <w:r>
-        <w:rPr>
-          <w:rFonts w:ascii="Times New Roman" w:eastAsia="Times New Roman" w:hAnsi="Times New Roman" w:cs="Times New Roman"/>
-          <w:sz w:val="24"/>
-          <w:szCs w:val="24"/>
-          <w:vertAlign w:val="superscript"/>
-        </w:rPr>
-        <w:t>-</w:t>
-      </w:r>
-      <w:r>
-        <w:rPr>
-          <w:rFonts w:ascii="Times New Roman" w:eastAsia="Times New Roman" w:hAnsi="Times New Roman" w:cs="Times New Roman"/>
-          <w:sz w:val="24"/>
-          <w:szCs w:val="24"/>
-        </w:rPr>
-        <w:t>¹</w:t>
-      </w:r>
-      <w:r>
-        <w:rPr>
-          <w:rFonts w:ascii="Times New Roman" w:eastAsia="Times New Roman" w:hAnsi="Times New Roman" w:cs="Times New Roman"/>
-          <w:sz w:val="24"/>
-          <w:szCs w:val="24"/>
-        </w:rPr>
-        <w:t>, DO: 0.76-1.76</w:t>
-      </w:r>
-      <w:r>
-        <w:rPr>
-          <w:rFonts w:ascii="Times New Roman" w:eastAsia="Times New Roman" w:hAnsi="Times New Roman" w:cs="Times New Roman"/>
-          <w:sz w:val="24"/>
-          <w:szCs w:val="24"/>
-        </w:rPr>
-        <w:t xml:space="preserve"> </w:t>
-      </w:r>
-      <w:r>
-        <w:rPr>
-          <w:rFonts w:ascii="Times New Roman" w:eastAsia="Times New Roman" w:hAnsi="Times New Roman" w:cs="Times New Roman"/>
-          <w:sz w:val="24"/>
-          <w:szCs w:val="24"/>
-        </w:rPr>
-        <w:t>mg L</w:t>
-      </w:r>
-      <w:r>
-        <w:rPr>
-          <w:rFonts w:ascii="Times New Roman" w:eastAsia="Times New Roman" w:hAnsi="Times New Roman" w:cs="Times New Roman"/>
-          <w:sz w:val="24"/>
-          <w:szCs w:val="24"/>
-          <w:vertAlign w:val="superscript"/>
-        </w:rPr>
-        <w:t>-</w:t>
-      </w:r>
-      <w:r>
-        <w:rPr>
-          <w:rFonts w:ascii="Times New Roman" w:eastAsia="Times New Roman" w:hAnsi="Times New Roman" w:cs="Times New Roman"/>
-          <w:sz w:val="24"/>
-          <w:szCs w:val="24"/>
-        </w:rPr>
-        <w:t>¹</w:t>
-      </w:r>
-      <w:r>
-        <w:rPr>
-          <w:rFonts w:ascii="Times New Roman" w:eastAsia="Times New Roman" w:hAnsi="Times New Roman" w:cs="Times New Roman"/>
-          <w:sz w:val="24"/>
-          <w:szCs w:val="24"/>
-        </w:rPr>
-        <w:t xml:space="preserve">; </w:t>
-      </w:r>
-      <w:r>
-        <w:rPr>
-          <w:rFonts w:ascii="Times New Roman" w:eastAsia="Times New Roman" w:hAnsi="Times New Roman" w:cs="Times New Roman"/>
-          <w:sz w:val="24"/>
-          <w:szCs w:val="24"/>
-        </w:rPr>
-        <w:t xml:space="preserve">Table 4). Although the </w:t>
-      </w:r>
-      <w:r>
-        <w:rPr>
-          <w:rFonts w:ascii="Times New Roman" w:eastAsia="Times New Roman" w:hAnsi="Times New Roman" w:cs="Times New Roman"/>
-          <w:sz w:val="24"/>
-          <w:szCs w:val="24"/>
-        </w:rPr>
-        <w:lastRenderedPageBreak/>
-        <w:t xml:space="preserve">model captured </w:t>
+          <w:color w:val="auto"/>
+          <w:sz w:val="24"/>
+          <w:szCs w:val="24"/>
+        </w:rPr>
+        <w:t xml:space="preserve">¹; Table 4). The model also accounted for considerably more temporal variability than long-term means of DOC based on NSE values across lakes (0.70-0.96). </w:t>
+      </w:r>
+      <w:r>
+        <w:rPr>
+          <w:rFonts w:ascii="Times New Roman" w:eastAsia="Times New Roman" w:hAnsi="Times New Roman" w:cs="Times New Roman"/>
+          <w:sz w:val="24"/>
+          <w:szCs w:val="24"/>
+        </w:rPr>
+        <w:t xml:space="preserve">Although the model captured </w:t>
       </w:r>
       <w:r>
         <w:rPr>
@@ -14189,7 +14085,16 @@
           <w:sz w:val="24"/>
           <w:szCs w:val="24"/>
         </w:rPr>
-        <w:t xml:space="preserve"> difference across the range of parameter values). Changes in </w:t>
+        <w:t xml:space="preserve"> difference across the range </w:t>
+      </w:r>
+      <w:r>
+        <w:rPr>
+          <w:rFonts w:ascii="Times New Roman" w:eastAsia="Times New Roman" w:hAnsi="Times New Roman" w:cs="Times New Roman"/>
+          <w:sz w:val="24"/>
+          <w:szCs w:val="24"/>
+        </w:rPr>
+        <w:lastRenderedPageBreak/>
+        <w:t xml:space="preserve">of parameter values). Changes in </w:t>
       </w:r>
       <w:r>
         <w:rPr>
@@ -14459,16 +14364,7 @@
           <w:sz w:val="24"/>
           <w:szCs w:val="24"/>
         </w:rPr>
-        <w:t xml:space="preserve">ed DOC varied as </w:t>
-      </w:r>
-      <w:r>
-        <w:rPr>
-          <w:rFonts w:ascii="Times New Roman" w:eastAsia="Times New Roman" w:hAnsi="Times New Roman" w:cs="Times New Roman"/>
-          <w:sz w:val="24"/>
-          <w:szCs w:val="24"/>
-        </w:rPr>
-        <w:lastRenderedPageBreak/>
-        <w:t xml:space="preserve">much as 5-6 mg </w:t>
+        <w:t xml:space="preserve">ed DOC varied as much as 5-6 mg </w:t>
       </w:r>
       <w:r>
         <w:rPr>
@@ -14632,8 +14528,8 @@
           <w:szCs w:val="24"/>
         </w:rPr>
       </w:pPr>
-      <w:bookmarkStart w:id="18" w:name="_xlemxvr7c40e" w:colFirst="0" w:colLast="0"/>
-      <w:bookmarkEnd w:id="18"/>
+      <w:bookmarkStart w:id="17" w:name="_xlemxvr7c40e" w:colFirst="0" w:colLast="0"/>
+      <w:bookmarkEnd w:id="17"/>
       <w:r>
         <w:rPr>
           <w:rFonts w:ascii="Times New Roman" w:eastAsia="Times New Roman" w:hAnsi="Times New Roman" w:cs="Times New Roman"/>
@@ -15194,7 +15090,16 @@
           <w:sz w:val="24"/>
           <w:szCs w:val="24"/>
         </w:rPr>
-        <w:t>) but most variable (</w:t>
+        <w:t xml:space="preserve">) but most variable </w:t>
+      </w:r>
+      <w:r>
+        <w:rPr>
+          <w:rFonts w:ascii="Times New Roman" w:eastAsia="Times New Roman" w:hAnsi="Times New Roman" w:cs="Times New Roman"/>
+          <w:sz w:val="24"/>
+          <w:szCs w:val="24"/>
+        </w:rPr>
+        <w:lastRenderedPageBreak/>
+        <w:t>(</w:t>
       </w:r>
       <w:r>
         <w:rPr>
@@ -15402,8 +15307,8 @@
           <w:szCs w:val="24"/>
         </w:rPr>
       </w:pPr>
-      <w:bookmarkStart w:id="19" w:name="_23giog1xmb1e" w:colFirst="0" w:colLast="0"/>
-      <w:bookmarkEnd w:id="19"/>
+      <w:bookmarkStart w:id="18" w:name="_23giog1xmb1e" w:colFirst="0" w:colLast="0"/>
+      <w:bookmarkEnd w:id="18"/>
       <w:r>
         <w:rPr>
           <w:rFonts w:ascii="Times New Roman" w:eastAsia="Times New Roman" w:hAnsi="Times New Roman" w:cs="Times New Roman"/>
@@ -15411,7 +15316,6 @@
           <w:sz w:val="24"/>
           <w:szCs w:val="24"/>
         </w:rPr>
-        <w:lastRenderedPageBreak/>
         <w:t>Seasonal fates</w:t>
       </w:r>
     </w:p>
@@ -15822,7 +15726,16 @@
           <w:sz w:val="24"/>
           <w:szCs w:val="24"/>
         </w:rPr>
-        <w:t xml:space="preserve"> a proportional shift from burial to respiration </w:t>
+        <w:t xml:space="preserve"> a proportional shift from burial to </w:t>
+      </w:r>
+      <w:r>
+        <w:rPr>
+          <w:rFonts w:ascii="Times New Roman" w:eastAsia="Times New Roman" w:hAnsi="Times New Roman" w:cs="Times New Roman"/>
+          <w:sz w:val="24"/>
+          <w:szCs w:val="24"/>
+        </w:rPr>
+        <w:lastRenderedPageBreak/>
+        <w:t xml:space="preserve">respiration </w:t>
       </w:r>
       <w:r>
         <w:rPr>
@@ -16055,8 +15968,8 @@
           <w:szCs w:val="24"/>
         </w:rPr>
       </w:pPr>
-      <w:bookmarkStart w:id="20" w:name="_3o4ewidztyp5" w:colFirst="0" w:colLast="0"/>
-      <w:bookmarkEnd w:id="20"/>
+      <w:bookmarkStart w:id="19" w:name="_3o4ewidztyp5" w:colFirst="0" w:colLast="0"/>
+      <w:bookmarkEnd w:id="19"/>
       <w:r>
         <w:rPr>
           <w:rFonts w:ascii="Times New Roman" w:eastAsia="Times New Roman" w:hAnsi="Times New Roman" w:cs="Times New Roman"/>
@@ -16064,7 +15977,6 @@
           <w:sz w:val="24"/>
           <w:szCs w:val="24"/>
         </w:rPr>
-        <w:lastRenderedPageBreak/>
         <w:t>DISCUSSION</w:t>
       </w:r>
     </w:p>
@@ -16080,8 +15992,8 @@
           <w:szCs w:val="24"/>
         </w:rPr>
       </w:pPr>
-      <w:bookmarkStart w:id="21" w:name="_a3c9orcnsv16" w:colFirst="0" w:colLast="0"/>
-      <w:bookmarkEnd w:id="21"/>
+      <w:bookmarkStart w:id="20" w:name="_a3c9orcnsv16" w:colFirst="0" w:colLast="0"/>
+      <w:bookmarkEnd w:id="20"/>
       <w:r>
         <w:rPr>
           <w:rFonts w:ascii="Times New Roman" w:eastAsia="Times New Roman" w:hAnsi="Times New Roman" w:cs="Times New Roman"/>
@@ -16925,6 +16837,7 @@
           <w:sz w:val="24"/>
           <w:szCs w:val="24"/>
         </w:rPr>
+        <w:lastRenderedPageBreak/>
         <w:t xml:space="preserve">estimates for </w:t>
       </w:r>
       <w:r>
@@ -17129,16 +17042,7 @@
           <w:sz w:val="24"/>
           <w:szCs w:val="24"/>
         </w:rPr>
-        <w:t xml:space="preserve">budget estimates may also be due to differences in </w:t>
-      </w:r>
-      <w:r>
-        <w:rPr>
-          <w:rFonts w:ascii="Times New Roman" w:eastAsia="Times New Roman" w:hAnsi="Times New Roman" w:cs="Times New Roman"/>
-          <w:sz w:val="24"/>
-          <w:szCs w:val="24"/>
-        </w:rPr>
-        <w:lastRenderedPageBreak/>
-        <w:t xml:space="preserve">study years </w:t>
+        <w:t xml:space="preserve">budget estimates may also be due to differences in study years </w:t>
       </w:r>
       <w:r>
         <w:rPr>
@@ -17743,7 +17647,16 @@
           <w:sz w:val="24"/>
           <w:szCs w:val="24"/>
         </w:rPr>
-        <w:t xml:space="preserve">increase POC </w:t>
+        <w:t xml:space="preserve">increase </w:t>
+      </w:r>
+      <w:r>
+        <w:rPr>
+          <w:rFonts w:ascii="Times New Roman" w:eastAsia="Times New Roman" w:hAnsi="Times New Roman" w:cs="Times New Roman"/>
+          <w:sz w:val="24"/>
+          <w:szCs w:val="24"/>
+        </w:rPr>
+        <w:lastRenderedPageBreak/>
+        <w:t xml:space="preserve">POC </w:t>
       </w:r>
       <w:r>
         <w:rPr>
@@ -17995,16 +17908,7 @@
           <w:sz w:val="24"/>
           <w:szCs w:val="24"/>
         </w:rPr>
-        <w:t xml:space="preserve">inputs to lakes at </w:t>
-      </w:r>
-      <w:r>
-        <w:rPr>
-          <w:rFonts w:ascii="Times New Roman" w:eastAsia="Times New Roman" w:hAnsi="Times New Roman" w:cs="Times New Roman"/>
-          <w:sz w:val="24"/>
-          <w:szCs w:val="24"/>
-        </w:rPr>
-        <w:lastRenderedPageBreak/>
-        <w:t>regional scales</w:t>
+        <w:t>inputs to lakes at regional scales</w:t>
       </w:r>
       <w:r>
         <w:rPr>
@@ -18315,10 +18219,10 @@
           <w:szCs w:val="24"/>
         </w:rPr>
       </w:pPr>
-      <w:bookmarkStart w:id="22" w:name="_3s028hwr8v82" w:colFirst="0" w:colLast="0"/>
-      <w:bookmarkStart w:id="23" w:name="_vg8pldrl49h3" w:colFirst="0" w:colLast="0"/>
+      <w:bookmarkStart w:id="21" w:name="_3s028hwr8v82" w:colFirst="0" w:colLast="0"/>
+      <w:bookmarkStart w:id="22" w:name="_vg8pldrl49h3" w:colFirst="0" w:colLast="0"/>
+      <w:bookmarkEnd w:id="21"/>
       <w:bookmarkEnd w:id="22"/>
-      <w:bookmarkEnd w:id="23"/>
       <w:r>
         <w:rPr>
           <w:rFonts w:ascii="Times New Roman" w:eastAsia="Times New Roman" w:hAnsi="Times New Roman" w:cs="Times New Roman"/>
@@ -18570,7 +18474,16 @@
           <w:sz w:val="24"/>
           <w:szCs w:val="24"/>
         </w:rPr>
-        <w:t>may be expensive and logistically challenging, the increasing availability of automated, high-frequency sensor equipment may alleviate long-term costs associated with sensor deploy</w:t>
+        <w:t xml:space="preserve">may be expensive and logistically challenging, the increasing availability </w:t>
+      </w:r>
+      <w:r>
+        <w:rPr>
+          <w:rFonts w:ascii="Times New Roman" w:eastAsia="Times New Roman" w:hAnsi="Times New Roman" w:cs="Times New Roman"/>
+          <w:sz w:val="24"/>
+          <w:szCs w:val="24"/>
+        </w:rPr>
+        <w:lastRenderedPageBreak/>
+        <w:t>of automated, high-frequency sensor equipment may alleviate long-term costs associated with sensor deploy</w:t>
       </w:r>
       <w:r>
         <w:rPr>
@@ -18716,16 +18629,7 @@
           <w:sz w:val="24"/>
           <w:szCs w:val="24"/>
         </w:rPr>
-        <w:t xml:space="preserve">, a key implication of our study is the need </w:t>
-      </w:r>
-      <w:r>
-        <w:rPr>
-          <w:rFonts w:ascii="Times New Roman" w:eastAsia="Times New Roman" w:hAnsi="Times New Roman" w:cs="Times New Roman"/>
-          <w:sz w:val="24"/>
-          <w:szCs w:val="24"/>
-        </w:rPr>
-        <w:lastRenderedPageBreak/>
-        <w:t>for more observational data, particularly pertaining to surface water DOC concentrations, POC cycling</w:t>
+        <w:t>, a key implication of our study is the need for more observational data, particularly pertaining to surface water DOC concentrations, POC cycling</w:t>
       </w:r>
       <w:r>
         <w:rPr>
@@ -19336,7 +19240,16 @@
           <w:sz w:val="24"/>
           <w:szCs w:val="24"/>
         </w:rPr>
-        <w:t>under a warming climate</w:t>
+        <w:t xml:space="preserve">under a warming </w:t>
+      </w:r>
+      <w:r>
+        <w:rPr>
+          <w:rFonts w:ascii="Times New Roman" w:eastAsia="Times New Roman" w:hAnsi="Times New Roman" w:cs="Times New Roman"/>
+          <w:sz w:val="24"/>
+          <w:szCs w:val="24"/>
+        </w:rPr>
+        <w:lastRenderedPageBreak/>
+        <w:t>climate</w:t>
       </w:r>
       <w:r>
         <w:rPr>
@@ -19467,16 +19380,7 @@
           <w:sz w:val="24"/>
           <w:szCs w:val="24"/>
         </w:rPr>
-        <w:t xml:space="preserve">likely is due to elevated NPP during </w:t>
-      </w:r>
-      <w:r>
-        <w:rPr>
-          <w:rFonts w:ascii="Times New Roman" w:eastAsia="Times New Roman" w:hAnsi="Times New Roman" w:cs="Times New Roman"/>
-          <w:sz w:val="24"/>
-          <w:szCs w:val="24"/>
-        </w:rPr>
-        <w:lastRenderedPageBreak/>
-        <w:t>summer growing seasons accompanied by relatively high respiration rates of autochthon</w:t>
+        <w:t>likely is due to elevated NPP during summer growing seasons accompanied by relatively high respiration rates of autochthon</w:t>
       </w:r>
       <w:r>
         <w:rPr>
@@ -19808,8 +19712,8 @@
           <w:szCs w:val="24"/>
         </w:rPr>
       </w:pPr>
-      <w:bookmarkStart w:id="24" w:name="_jodkgtnyf02z" w:colFirst="0" w:colLast="0"/>
-      <w:bookmarkEnd w:id="24"/>
+      <w:bookmarkStart w:id="23" w:name="_jodkgtnyf02z" w:colFirst="0" w:colLast="0"/>
+      <w:bookmarkEnd w:id="23"/>
       <w:r>
         <w:rPr>
           <w:rFonts w:ascii="Times New Roman" w:eastAsia="Times New Roman" w:hAnsi="Times New Roman" w:cs="Times New Roman"/>
@@ -19884,7 +19788,6 @@
           <w:sz w:val="24"/>
           <w:szCs w:val="24"/>
         </w:rPr>
-        <w:lastRenderedPageBreak/>
         <w:t>Ecosystem Studies, the University of Wisconsin Trout Lake Station, the Lake Sunapee Protective Association</w:t>
       </w:r>
       <w:r>
@@ -20113,8 +20016,8 @@
           <w:szCs w:val="24"/>
         </w:rPr>
       </w:pPr>
-      <w:bookmarkStart w:id="25" w:name="_j77eak7kbqvt" w:colFirst="0" w:colLast="0"/>
-      <w:bookmarkEnd w:id="25"/>
+      <w:bookmarkStart w:id="24" w:name="_j77eak7kbqvt" w:colFirst="0" w:colLast="0"/>
+      <w:bookmarkEnd w:id="24"/>
       <w:r>
         <w:rPr>
           <w:rFonts w:ascii="Times New Roman" w:eastAsia="Times New Roman" w:hAnsi="Times New Roman" w:cs="Times New Roman"/>
@@ -20194,6 +20097,7 @@
           <w:sz w:val="24"/>
           <w:szCs w:val="24"/>
         </w:rPr>
+        <w:lastRenderedPageBreak/>
         <w:t xml:space="preserve">Andersson, E., &amp; Sobek, S. (2006). Comparison of a mass balance and an ecosystem model approach when evaluating the carbon cycling in a lake ecosystem. </w:t>
       </w:r>
       <w:r>
@@ -20326,16 +20230,7 @@
           <w:sz w:val="24"/>
           <w:szCs w:val="24"/>
         </w:rPr>
-        <w:t xml:space="preserve">Arvola, L., Kortelainen, P. I. R. K. K. O., Bergström, I., Kankaala, P., Ojala, A., Pajunen, H. A. N. N. U., ... &amp; Rantakari, M. I. I. T. T. A. (2002). Carbon pathways through boreal lakes: </w:t>
-      </w:r>
-      <w:r>
-        <w:rPr>
-          <w:rFonts w:ascii="Times New Roman" w:eastAsia="Times New Roman" w:hAnsi="Times New Roman" w:cs="Times New Roman"/>
-          <w:sz w:val="24"/>
-          <w:szCs w:val="24"/>
-        </w:rPr>
-        <w:lastRenderedPageBreak/>
-        <w:t xml:space="preserve">A multi-scale approach (CARBO). </w:t>
+        <w:t xml:space="preserve">Arvola, L., Kortelainen, P. I. R. K. K. O., Bergström, I., Kankaala, P., Ojala, A., Pajunen, H. A. N. N. U., ... &amp; Rantakari, M. I. I. T. T. A. (2002). Carbon pathways through boreal lakes: A multi-scale approach (CARBO). </w:t>
       </w:r>
       <w:r>
         <w:rPr>
@@ -20784,6 +20679,7 @@
           <w:sz w:val="24"/>
           <w:szCs w:val="24"/>
         </w:rPr>
+        <w:lastRenderedPageBreak/>
         <w:t xml:space="preserve">Cole, J. J., Carpenter, S. R., Kitchell, J. F., &amp; Pace, M. L. (2002). Pathways of organic carbon utilization in small lakes: Results from a whole‐lake 13C addition and coupled model. </w:t>
       </w:r>
       <w:r>
@@ -20944,7 +20840,6 @@
           <w:sz w:val="24"/>
           <w:szCs w:val="24"/>
         </w:rPr>
-        <w:lastRenderedPageBreak/>
         <w:t>Dhillon, G. S., &amp; Inamdar, S. (201</w:t>
       </w:r>
       <w:r>
@@ -21313,6 +21208,7 @@
           <w:sz w:val="24"/>
           <w:szCs w:val="24"/>
         </w:rPr>
+        <w:lastRenderedPageBreak/>
         <w:t xml:space="preserve">comparison. </w:t>
       </w:r>
       <w:r>
@@ -21523,7 +21419,6 @@
           <w:sz w:val="24"/>
           <w:szCs w:val="24"/>
         </w:rPr>
-        <w:lastRenderedPageBreak/>
         <w:t xml:space="preserve">Hanson, P. C., Buffam, I., Rusak, J. A., Stanley, E. H., &amp; Watras, C. (2014). Quantifying lake allochthonous organic carbon budgets using a simple equilibrium model. </w:t>
       </w:r>
       <w:r>
@@ -21841,6 +21736,7 @@
           <w:sz w:val="24"/>
           <w:szCs w:val="24"/>
         </w:rPr>
+        <w:lastRenderedPageBreak/>
         <w:t xml:space="preserve">Jeong, J. J., Bartsch, S., Fleckenstein, J. H., Matzner, E., Tenhunen, J. D., Lee, S. D., ... &amp; Park, J. H. (2012). Differential storm responses of dissolved and particulate organic carbon in a mountainous headwater stream, investigated by high‐frequency, in situ optical measurements. </w:t>
       </w:r>
       <w:r>
@@ -22022,7 +21918,6 @@
           <w:sz w:val="24"/>
           <w:szCs w:val="24"/>
         </w:rPr>
-        <w:lastRenderedPageBreak/>
         <w:t xml:space="preserve">growth and decline: molecular origin and composition. </w:t>
       </w:r>
       <w:r>
@@ -22304,6 +22199,7 @@
           <w:sz w:val="24"/>
           <w:szCs w:val="24"/>
         </w:rPr>
+        <w:lastRenderedPageBreak/>
         <w:t xml:space="preserve">Kraemer, B. M., Chandra, S., Dell, A. I., Dix, M., Kuusisto, E., Livingstone, D. </w:t>
       </w:r>
       <w:r>
@@ -22675,7 +22571,6 @@
           <w:sz w:val="24"/>
           <w:szCs w:val="24"/>
         </w:rPr>
-        <w:lastRenderedPageBreak/>
         <w:t xml:space="preserve"> O'Connor, E. M., Dillon, P. J., Molot, L. A., &amp; Creed, I. F. (2009). Modeling dissolved organic carbon mass balances for lakes of the Muskoka River Watershed. </w:t>
       </w:r>
       <w:r>
@@ -23000,6 +22895,7 @@
           <w:sz w:val="24"/>
           <w:szCs w:val="24"/>
         </w:rPr>
+        <w:lastRenderedPageBreak/>
         <w:tab/>
         <w:t>Statistical Computing, Vienna, Austria. URL: https://www.R-project.org/.</w:t>
       </w:r>
@@ -23232,7 +23128,6 @@
           <w:sz w:val="24"/>
           <w:szCs w:val="24"/>
         </w:rPr>
-        <w:lastRenderedPageBreak/>
         <w:t xml:space="preserve">Rose, K. C., Greb, S. R., Diebel, M., &amp; Turner, M. G. (2017). Annual precipitation regulates spatial and temporal drivers of lake water clarity. </w:t>
       </w:r>
       <w:r>
@@ -23500,7 +23395,16 @@
           <w:sz w:val="24"/>
           <w:szCs w:val="24"/>
         </w:rPr>
-        <w:t xml:space="preserve">Sobek, S., Söderbäck, B., Karlsson, S., Andersson, E., &amp; Brunberg, A. K. (2006). A carbon budget of a small humic lake: an example of the importance of lakes for organic matter cycling in boreal catchments. </w:t>
+        <w:t xml:space="preserve">Sobek, S., Söderbäck, B., Karlsson, S., Andersson, E., &amp; Brunberg, A. K. (2006). A carbon budget of a small humic lake: an example of the importance of lakes for organic matter </w:t>
+      </w:r>
+      <w:r>
+        <w:rPr>
+          <w:rFonts w:ascii="Times New Roman" w:eastAsia="Times New Roman" w:hAnsi="Times New Roman" w:cs="Times New Roman"/>
+          <w:sz w:val="24"/>
+          <w:szCs w:val="24"/>
+        </w:rPr>
+        <w:lastRenderedPageBreak/>
+        <w:t xml:space="preserve">cycling in boreal catchments. </w:t>
       </w:r>
       <w:r>
         <w:rPr>
@@ -23702,7 +23606,6 @@
           <w:sz w:val="24"/>
           <w:szCs w:val="24"/>
         </w:rPr>
-        <w:lastRenderedPageBreak/>
         <w:t xml:space="preserve">Striegl, R. G., &amp; Michmerhuizen, C. M. (1998). Hydrologic influence on methane and carbon dioxide dynamics at two north-central Minnesota lakes. </w:t>
       </w:r>
       <w:r>
@@ -23948,6 +23851,7 @@
           <w:szCs w:val="24"/>
           <w:shd w:val="clear" w:color="auto" w:fill="FFFFFF"/>
         </w:rPr>
+        <w:lastRenderedPageBreak/>
         <w:t>Vander Zanden, M. J., &amp; Gratton, C. (2011). Blowin’in the wind: reciprocal airborne carbon fluxes between lakes and land</w:t>
       </w:r>
       <w:r>
@@ -24225,7 +24129,6 @@
           <w:sz w:val="24"/>
           <w:szCs w:val="24"/>
         </w:rPr>
-        <w:lastRenderedPageBreak/>
         <w:t xml:space="preserve">Whalen, S. C., &amp; Cornwell, J. C. (1985). Nitrogen, phosphorus, and organic carbon cycling in an arctic lake. </w:t>
       </w:r>
       <w:r>
@@ -24556,6 +24459,7 @@
           <w:sz w:val="24"/>
           <w:szCs w:val="24"/>
         </w:rPr>
+        <w:lastRenderedPageBreak/>
         <w:t>47</w:t>
       </w:r>
       <w:r>
@@ -34755,56 +34659,23 @@
         </w:rPr>
         <w:t>error</w:t>
       </w:r>
+      <w:bookmarkStart w:id="25" w:name="_GoBack"/>
+      <w:bookmarkEnd w:id="25"/>
       <w:r>
         <w:rPr>
           <w:rFonts w:ascii="Times New Roman" w:eastAsia="Times New Roman" w:hAnsi="Times New Roman" w:cs="Times New Roman"/>
           <w:b/>
-          <w:sz w:val="24"/>
-          <w:szCs w:val="24"/>
-        </w:rPr>
-        <w:t xml:space="preserve"> (</w:t>
+          <w:color w:val="auto"/>
+          <w:sz w:val="24"/>
+          <w:szCs w:val="24"/>
+        </w:rPr>
+        <w:t>, NSE = Nash-Sutcliffe Efficiency score</w:t>
       </w:r>
       <w:r>
         <w:rPr>
           <w:rFonts w:ascii="Times New Roman" w:eastAsia="Times New Roman" w:hAnsi="Times New Roman" w:cs="Times New Roman"/>
           <w:b/>
-          <w:sz w:val="24"/>
-          <w:szCs w:val="24"/>
-        </w:rPr>
-        <w:t>m</w:t>
-      </w:r>
-      <w:r>
-        <w:rPr>
-          <w:rFonts w:ascii="Times New Roman" w:eastAsia="Times New Roman" w:hAnsi="Times New Roman" w:cs="Times New Roman"/>
-          <w:b/>
-          <w:sz w:val="24"/>
-          <w:szCs w:val="24"/>
-        </w:rPr>
-        <w:t>g L</w:t>
-      </w:r>
-      <w:r>
-        <w:rPr>
-          <w:rFonts w:ascii="Times New Roman" w:eastAsia="Times New Roman" w:hAnsi="Times New Roman" w:cs="Times New Roman"/>
-          <w:b/>
-          <w:sz w:val="24"/>
-          <w:szCs w:val="24"/>
-          <w:vertAlign w:val="superscript"/>
-        </w:rPr>
-        <w:t>-1</w:t>
-      </w:r>
-      <w:r>
-        <w:rPr>
-          <w:rFonts w:ascii="Times New Roman" w:eastAsia="Times New Roman" w:hAnsi="Times New Roman" w:cs="Times New Roman"/>
-          <w:b/>
-          <w:sz w:val="24"/>
-          <w:szCs w:val="24"/>
-        </w:rPr>
-        <w:t>)</w:t>
-      </w:r>
-      <w:r>
-        <w:rPr>
-          <w:rFonts w:ascii="Times New Roman" w:eastAsia="Times New Roman" w:hAnsi="Times New Roman" w:cs="Times New Roman"/>
-          <w:b/>
+          <w:color w:val="auto"/>
           <w:sz w:val="24"/>
           <w:szCs w:val="24"/>
         </w:rPr>
@@ -34829,8 +34700,8 @@
       </w:tblPr>
       <w:tblGrid>
         <w:gridCol w:w="1016"/>
-        <w:gridCol w:w="1623"/>
-        <w:gridCol w:w="1350"/>
+        <w:gridCol w:w="1030"/>
+        <w:gridCol w:w="803"/>
         <w:gridCol w:w="1890"/>
         <w:gridCol w:w="1980"/>
         <w:gridCol w:w="1328"/>
@@ -34873,7 +34744,7 @@
         </w:tc>
         <w:tc>
           <w:tcPr>
-            <w:tcW w:w="1623" w:type="dxa"/>
+            <w:tcW w:w="1030" w:type="dxa"/>
             <w:noWrap/>
             <w:vAlign w:val="center"/>
             <w:hideMark/>
@@ -34900,21 +34771,11 @@
               </w:rPr>
               <w:t>RMSE</w:t>
             </w:r>
-            <w:r>
-              <w:rPr>
-                <w:rFonts w:ascii="Times New Roman" w:eastAsia="Times New Roman" w:hAnsi="Times New Roman" w:cs="Times New Roman"/>
-                <w:b/>
-                <w:bCs/>
-                <w:sz w:val="24"/>
-                <w:szCs w:val="24"/>
-              </w:rPr>
-              <w:t xml:space="preserve"> DOC</w:t>
-            </w:r>
           </w:p>
         </w:tc>
         <w:tc>
           <w:tcPr>
-            <w:tcW w:w="1350" w:type="dxa"/>
+            <w:tcW w:w="803" w:type="dxa"/>
             <w:noWrap/>
             <w:vAlign w:val="center"/>
             <w:hideMark/>
@@ -34939,7 +34800,7 @@
                 <w:sz w:val="24"/>
                 <w:szCs w:val="24"/>
               </w:rPr>
-              <w:t>RMSE DO</w:t>
+              <w:t>NSE</w:t>
             </w:r>
           </w:p>
         </w:tc>
@@ -35200,7 +35061,7 @@
         </w:tc>
         <w:tc>
           <w:tcPr>
-            <w:tcW w:w="1623" w:type="dxa"/>
+            <w:tcW w:w="1030" w:type="dxa"/>
             <w:noWrap/>
             <w:vAlign w:val="center"/>
             <w:hideMark/>
@@ -35220,13 +35081,13 @@
                 <w:sz w:val="24"/>
                 <w:szCs w:val="24"/>
               </w:rPr>
-              <w:t>0.55</w:t>
+              <w:t>1.22</w:t>
             </w:r>
           </w:p>
         </w:tc>
         <w:tc>
           <w:tcPr>
-            <w:tcW w:w="1350" w:type="dxa"/>
+            <w:tcW w:w="803" w:type="dxa"/>
             <w:noWrap/>
             <w:vAlign w:val="center"/>
             <w:hideMark/>
@@ -35246,7 +35107,7 @@
                 <w:sz w:val="24"/>
                 <w:szCs w:val="24"/>
               </w:rPr>
-              <w:t>1.52</w:t>
+              <w:t>0.86</w:t>
             </w:r>
           </w:p>
         </w:tc>
@@ -35443,7 +35304,7 @@
         </w:tc>
         <w:tc>
           <w:tcPr>
-            <w:tcW w:w="1623" w:type="dxa"/>
+            <w:tcW w:w="1030" w:type="dxa"/>
             <w:noWrap/>
             <w:vAlign w:val="center"/>
             <w:hideMark/>
@@ -35463,13 +35324,13 @@
                 <w:sz w:val="24"/>
                 <w:szCs w:val="24"/>
               </w:rPr>
-              <w:t>0.62</w:t>
+              <w:t>1.46</w:t>
             </w:r>
           </w:p>
         </w:tc>
         <w:tc>
           <w:tcPr>
-            <w:tcW w:w="1350" w:type="dxa"/>
+            <w:tcW w:w="803" w:type="dxa"/>
             <w:noWrap/>
             <w:vAlign w:val="center"/>
             <w:hideMark/>
@@ -35489,7 +35350,7 @@
                 <w:sz w:val="24"/>
                 <w:szCs w:val="24"/>
               </w:rPr>
-              <w:t>1.76</w:t>
+              <w:t>0.70</w:t>
             </w:r>
           </w:p>
         </w:tc>
@@ -35694,7 +35555,7 @@
         </w:tc>
         <w:tc>
           <w:tcPr>
-            <w:tcW w:w="1623" w:type="dxa"/>
+            <w:tcW w:w="1030" w:type="dxa"/>
             <w:noWrap/>
             <w:vAlign w:val="center"/>
             <w:hideMark/>
@@ -35714,13 +35575,13 @@
                 <w:sz w:val="24"/>
                 <w:szCs w:val="24"/>
               </w:rPr>
-              <w:t>0.51</w:t>
+              <w:t>1.19</w:t>
             </w:r>
           </w:p>
         </w:tc>
         <w:tc>
           <w:tcPr>
-            <w:tcW w:w="1350" w:type="dxa"/>
+            <w:tcW w:w="803" w:type="dxa"/>
             <w:noWrap/>
             <w:vAlign w:val="center"/>
             <w:hideMark/>
@@ -35740,7 +35601,7 @@
                 <w:sz w:val="24"/>
                 <w:szCs w:val="24"/>
               </w:rPr>
-              <w:t>1.38</w:t>
+              <w:t>0.79</w:t>
             </w:r>
           </w:p>
         </w:tc>
@@ -35953,7 +35814,7 @@
         </w:tc>
         <w:tc>
           <w:tcPr>
-            <w:tcW w:w="1623" w:type="dxa"/>
+            <w:tcW w:w="1030" w:type="dxa"/>
             <w:noWrap/>
             <w:vAlign w:val="center"/>
             <w:hideMark/>
@@ -35973,13 +35834,13 @@
                 <w:sz w:val="24"/>
                 <w:szCs w:val="24"/>
               </w:rPr>
-              <w:t>0.45</w:t>
+              <w:t>0.80</w:t>
             </w:r>
           </w:p>
         </w:tc>
         <w:tc>
           <w:tcPr>
-            <w:tcW w:w="1350" w:type="dxa"/>
+            <w:tcW w:w="803" w:type="dxa"/>
             <w:noWrap/>
             <w:vAlign w:val="center"/>
             <w:hideMark/>
@@ -35999,15 +35860,7 @@
                 <w:sz w:val="24"/>
                 <w:szCs w:val="24"/>
               </w:rPr>
-              <w:t>0.</w:t>
-            </w:r>
-            <w:r>
-              <w:rPr>
-                <w:rFonts w:ascii="Times New Roman" w:eastAsia="Times New Roman" w:hAnsi="Times New Roman" w:cs="Times New Roman"/>
-                <w:sz w:val="24"/>
-                <w:szCs w:val="24"/>
-              </w:rPr>
-              <w:t>76</w:t>
+              <w:t>0.95</w:t>
             </w:r>
           </w:p>
         </w:tc>
@@ -36204,7 +36057,7 @@
         </w:tc>
         <w:tc>
           <w:tcPr>
-            <w:tcW w:w="1623" w:type="dxa"/>
+            <w:tcW w:w="1030" w:type="dxa"/>
             <w:noWrap/>
             <w:vAlign w:val="center"/>
             <w:hideMark/>
@@ -36224,13 +36077,13 @@
                 <w:sz w:val="24"/>
                 <w:szCs w:val="24"/>
               </w:rPr>
-              <w:t>0.29</w:t>
+              <w:t>0.87</w:t>
             </w:r>
           </w:p>
         </w:tc>
         <w:tc>
           <w:tcPr>
-            <w:tcW w:w="1350" w:type="dxa"/>
+            <w:tcW w:w="803" w:type="dxa"/>
             <w:noWrap/>
             <w:vAlign w:val="center"/>
             <w:hideMark/>
@@ -36250,15 +36103,7 @@
                 <w:sz w:val="24"/>
                 <w:szCs w:val="24"/>
               </w:rPr>
-              <w:t>0.9</w:t>
-            </w:r>
-            <w:r>
-              <w:rPr>
-                <w:rFonts w:ascii="Times New Roman" w:eastAsia="Times New Roman" w:hAnsi="Times New Roman" w:cs="Times New Roman"/>
-                <w:sz w:val="24"/>
-                <w:szCs w:val="24"/>
-              </w:rPr>
-              <w:t>9</w:t>
+              <w:t>0.96</w:t>
             </w:r>
           </w:p>
         </w:tc>
@@ -43608,7 +43453,7 @@
           <w:rPr>
             <w:noProof/>
           </w:rPr>
-          <w:t>1</w:t>
+          <w:t>46</w:t>
         </w:r>
         <w:r>
           <w:rPr>
@@ -45160,7 +45005,7 @@
 </file>
 
 <file path=customXml/itemProps1.xml><?xml version="1.0" encoding="utf-8"?>
-<ds:datastoreItem xmlns:ds="http://schemas.openxmlformats.org/officeDocument/2006/customXml" ds:itemID="{393ABF75-4192-4DF4-B195-03A27D8188E2}">
+<ds:datastoreItem xmlns:ds="http://schemas.openxmlformats.org/officeDocument/2006/customXml" ds:itemID="{E9D3E09F-1BB8-4F3F-BE66-52317A2C1136}">
   <ds:schemaRefs>
     <ds:schemaRef ds:uri="http://schemas.openxmlformats.org/officeDocument/2006/bibliography"/>
   </ds:schemaRefs>

</xml_diff>

<commit_message>
going thru line edits
</commit_message>
<xml_diff>
--- a/SOSPaper/Manuscript.docx
+++ b/SOSPaper/Manuscript.docx
@@ -3138,31 +3138,49 @@
           <w:sz w:val="24"/>
           <w:szCs w:val="24"/>
         </w:rPr>
-        <w:t xml:space="preserve"> autochthonous (internally derived) DOC and POC from</w:t>
-      </w:r>
-      <w:r>
-        <w:rPr>
-          <w:rFonts w:ascii="Times New Roman" w:eastAsia="Times New Roman" w:hAnsi="Times New Roman" w:cs="Times New Roman"/>
-          <w:sz w:val="24"/>
-          <w:szCs w:val="24"/>
-        </w:rPr>
-        <w:t xml:space="preserve"> </w:t>
-      </w:r>
-      <w:r>
-        <w:rPr>
-          <w:rFonts w:ascii="Times New Roman" w:eastAsia="Times New Roman" w:hAnsi="Times New Roman" w:cs="Times New Roman"/>
-          <w:sz w:val="24"/>
-          <w:szCs w:val="24"/>
-        </w:rPr>
-        <w:t>microbial exudates</w:t>
-      </w:r>
-      <w:r>
-        <w:rPr>
-          <w:rFonts w:ascii="Times New Roman" w:eastAsia="Times New Roman" w:hAnsi="Times New Roman" w:cs="Times New Roman"/>
-          <w:sz w:val="24"/>
-          <w:szCs w:val="24"/>
-        </w:rPr>
-        <w:t xml:space="preserve"> </w:t>
+        <w:t xml:space="preserve"> autochthonous (internally derived) DOC and POC </w:t>
+      </w:r>
+      <w:commentRangeStart w:id="8"/>
+      <w:del w:id="9" w:author="immccull@gmail.com" w:date="2018-05-14T14:21:00Z">
+        <w:r>
+          <w:rPr>
+            <w:rFonts w:ascii="Times New Roman" w:eastAsia="Times New Roman" w:hAnsi="Times New Roman" w:cs="Times New Roman"/>
+            <w:sz w:val="24"/>
+            <w:szCs w:val="24"/>
+          </w:rPr>
+          <w:delText>from</w:delText>
+        </w:r>
+        <w:r>
+          <w:rPr>
+            <w:rFonts w:ascii="Times New Roman" w:eastAsia="Times New Roman" w:hAnsi="Times New Roman" w:cs="Times New Roman"/>
+            <w:sz w:val="24"/>
+            <w:szCs w:val="24"/>
+          </w:rPr>
+          <w:delText xml:space="preserve"> </w:delText>
+        </w:r>
+        <w:r>
+          <w:rPr>
+            <w:rFonts w:ascii="Times New Roman" w:eastAsia="Times New Roman" w:hAnsi="Times New Roman" w:cs="Times New Roman"/>
+            <w:sz w:val="24"/>
+            <w:szCs w:val="24"/>
+          </w:rPr>
+          <w:delText>microbial exudates</w:delText>
+        </w:r>
+        <w:r>
+          <w:rPr>
+            <w:rFonts w:ascii="Times New Roman" w:eastAsia="Times New Roman" w:hAnsi="Times New Roman" w:cs="Times New Roman"/>
+            <w:sz w:val="24"/>
+            <w:szCs w:val="24"/>
+          </w:rPr>
+          <w:delText xml:space="preserve"> </w:delText>
+        </w:r>
+      </w:del>
+      <w:commentRangeEnd w:id="8"/>
+      <w:r>
+        <w:rPr>
+          <w:rStyle w:val="CommentReference"/>
+        </w:rPr>
+        <w:commentReference w:id="8"/>
       </w:r>
       <w:r>
         <w:rPr>
@@ -4461,14 +4479,62 @@
         </w:rPr>
         <w:t xml:space="preserve"> three main categories</w:t>
       </w:r>
-      <w:ins w:id="8" w:author="immccull@gmail.com" w:date="2018-05-11T10:15:00Z">
+      <w:ins w:id="10" w:author="immccull@gmail.com" w:date="2018-05-11T10:15:00Z">
         <w:r>
           <w:rPr>
             <w:rFonts w:ascii="Times New Roman" w:eastAsia="Times New Roman" w:hAnsi="Times New Roman" w:cs="Times New Roman"/>
             <w:sz w:val="24"/>
             <w:szCs w:val="24"/>
           </w:rPr>
-          <w:t xml:space="preserve"> of the dominant processes that influence lake OC budgets:</w:t>
+          <w:t xml:space="preserve"> </w:t>
+        </w:r>
+        <w:commentRangeStart w:id="11"/>
+        <w:r>
+          <w:rPr>
+            <w:rFonts w:ascii="Times New Roman" w:eastAsia="Times New Roman" w:hAnsi="Times New Roman" w:cs="Times New Roman"/>
+            <w:sz w:val="24"/>
+            <w:szCs w:val="24"/>
+          </w:rPr>
+          <w:t xml:space="preserve">of the dominant processes that influence </w:t>
+        </w:r>
+      </w:ins>
+      <w:ins w:id="12" w:author="immccull@gmail.com" w:date="2018-05-14T14:32:00Z">
+        <w:r>
+          <w:rPr>
+            <w:rFonts w:ascii="Times New Roman" w:eastAsia="Times New Roman" w:hAnsi="Times New Roman" w:cs="Times New Roman"/>
+            <w:sz w:val="24"/>
+            <w:szCs w:val="24"/>
+          </w:rPr>
+          <w:t xml:space="preserve">long-term </w:t>
+        </w:r>
+      </w:ins>
+      <w:ins w:id="13" w:author="immccull@gmail.com" w:date="2018-05-11T10:15:00Z">
+        <w:r>
+          <w:rPr>
+            <w:rFonts w:ascii="Times New Roman" w:eastAsia="Times New Roman" w:hAnsi="Times New Roman" w:cs="Times New Roman"/>
+            <w:sz w:val="24"/>
+            <w:szCs w:val="24"/>
+          </w:rPr>
+          <w:t>lake OC budgets</w:t>
+        </w:r>
+      </w:ins>
+      <w:commentRangeEnd w:id="11"/>
+      <w:ins w:id="14" w:author="immccull@gmail.com" w:date="2018-05-14T14:32:00Z">
+        <w:r>
+          <w:rPr>
+            <w:rStyle w:val="CommentReference"/>
+          </w:rPr>
+          <w:commentReference w:id="11"/>
+        </w:r>
+      </w:ins>
+      <w:ins w:id="15" w:author="immccull@gmail.com" w:date="2018-05-11T10:15:00Z">
+        <w:r>
+          <w:rPr>
+            <w:rFonts w:ascii="Times New Roman" w:eastAsia="Times New Roman" w:hAnsi="Times New Roman" w:cs="Times New Roman"/>
+            <w:sz w:val="24"/>
+            <w:szCs w:val="24"/>
+          </w:rPr>
+          <w:t>:</w:t>
         </w:r>
       </w:ins>
       <w:r>
@@ -4544,8 +4610,8 @@
           <w:szCs w:val="24"/>
         </w:rPr>
       </w:pPr>
-      <w:bookmarkStart w:id="9" w:name="_cia0tf49w3t8" w:colFirst="0" w:colLast="0"/>
-      <w:bookmarkEnd w:id="9"/>
+      <w:bookmarkStart w:id="16" w:name="_cia0tf49w3t8" w:colFirst="0" w:colLast="0"/>
+      <w:bookmarkEnd w:id="16"/>
       <w:r>
         <w:rPr>
           <w:rFonts w:ascii="Times New Roman" w:eastAsia="Times New Roman" w:hAnsi="Times New Roman" w:cs="Times New Roman"/>
@@ -5144,8 +5210,8 @@
           <w:szCs w:val="24"/>
         </w:rPr>
       </w:pPr>
-      <w:bookmarkStart w:id="10" w:name="_z80hadduisff" w:colFirst="0" w:colLast="0"/>
-      <w:bookmarkEnd w:id="10"/>
+      <w:bookmarkStart w:id="17" w:name="_z80hadduisff" w:colFirst="0" w:colLast="0"/>
+      <w:bookmarkEnd w:id="17"/>
       <w:r>
         <w:rPr>
           <w:rFonts w:ascii="Times New Roman" w:eastAsia="Times New Roman" w:hAnsi="Times New Roman" w:cs="Times New Roman"/>
@@ -6259,7 +6325,8 @@
         </w:rPr>
         <w:t xml:space="preserve">(Cole et al. 1984). </w:t>
       </w:r>
-      <w:del w:id="11" w:author="immccull@gmail.com" w:date="2018-05-11T10:17:00Z">
+      <w:commentRangeStart w:id="18"/>
+      <w:del w:id="19" w:author="immccull@gmail.com" w:date="2018-05-11T10:17:00Z">
         <w:r>
           <w:rPr>
             <w:rFonts w:ascii="Times New Roman" w:eastAsia="Times New Roman" w:hAnsi="Times New Roman" w:cs="Times New Roman"/>
@@ -6285,6 +6352,13 @@
           <w:delText xml:space="preserve">. </w:delText>
         </w:r>
       </w:del>
+      <w:commentRangeEnd w:id="18"/>
+      <w:r>
+        <w:rPr>
+          <w:rStyle w:val="CommentReference"/>
+        </w:rPr>
+        <w:commentReference w:id="18"/>
+      </w:r>
       <w:r>
         <w:rPr>
           <w:rFonts w:ascii="Times New Roman" w:eastAsia="Times New Roman" w:hAnsi="Times New Roman" w:cs="Times New Roman"/>
@@ -6381,8 +6455,8 @@
           <w:szCs w:val="24"/>
         </w:rPr>
       </w:pPr>
-      <w:bookmarkStart w:id="12" w:name="_hwd1sfdwl8es" w:colFirst="0" w:colLast="0"/>
-      <w:bookmarkEnd w:id="12"/>
+      <w:bookmarkStart w:id="20" w:name="_hwd1sfdwl8es" w:colFirst="0" w:colLast="0"/>
+      <w:bookmarkEnd w:id="20"/>
       <w:r>
         <w:rPr>
           <w:rFonts w:ascii="Times New Roman" w:eastAsia="Times New Roman" w:hAnsi="Times New Roman" w:cs="Times New Roman"/>
@@ -6641,15 +6715,15 @@
           <w:sz w:val="24"/>
           <w:szCs w:val="24"/>
         </w:rPr>
-        <w:t xml:space="preserve">to reveal </w:t>
-      </w:r>
-      <w:r>
-        <w:rPr>
-          <w:rFonts w:ascii="Times New Roman" w:eastAsia="Times New Roman" w:hAnsi="Times New Roman" w:cs="Times New Roman"/>
-          <w:sz w:val="24"/>
-          <w:szCs w:val="24"/>
-        </w:rPr>
-        <w:t xml:space="preserve">key drivers of </w:t>
+        <w:t>to reveal</w:t>
+      </w:r>
+      <w:r>
+        <w:rPr>
+          <w:rFonts w:ascii="Times New Roman" w:eastAsia="Times New Roman" w:hAnsi="Times New Roman" w:cs="Times New Roman"/>
+          <w:sz w:val="24"/>
+          <w:szCs w:val="24"/>
+        </w:rPr>
+        <w:t xml:space="preserve"> drivers of </w:t>
       </w:r>
       <w:r>
         <w:rPr>
@@ -6964,8 +7038,8 @@
         </w:rPr>
         <w:t xml:space="preserve">. </w:t>
       </w:r>
-      <w:bookmarkStart w:id="13" w:name="_d5wy3t4llow9" w:colFirst="0" w:colLast="0"/>
-      <w:bookmarkEnd w:id="13"/>
+      <w:bookmarkStart w:id="21" w:name="_d5wy3t4llow9" w:colFirst="0" w:colLast="0"/>
+      <w:bookmarkEnd w:id="21"/>
     </w:p>
     <w:p>
       <w:pPr>
@@ -7011,8 +7085,8 @@
           <w:szCs w:val="24"/>
         </w:rPr>
       </w:pPr>
-      <w:bookmarkStart w:id="14" w:name="_hvnmkjqwqiaq" w:colFirst="0" w:colLast="0"/>
-      <w:bookmarkEnd w:id="14"/>
+      <w:bookmarkStart w:id="22" w:name="_hvnmkjqwqiaq" w:colFirst="0" w:colLast="0"/>
+      <w:bookmarkEnd w:id="22"/>
       <w:r>
         <w:rPr>
           <w:rFonts w:ascii="Times New Roman" w:eastAsia="Times New Roman" w:hAnsi="Times New Roman" w:cs="Times New Roman"/>
@@ -7411,8 +7485,8 @@
         </w:rPr>
         <w:t xml:space="preserve"> </w:t>
       </w:r>
-      <w:bookmarkStart w:id="15" w:name="_zhqmebn7y8o8" w:colFirst="0" w:colLast="0"/>
-      <w:bookmarkEnd w:id="15"/>
+      <w:bookmarkStart w:id="23" w:name="_zhqmebn7y8o8" w:colFirst="0" w:colLast="0"/>
+      <w:bookmarkEnd w:id="23"/>
       <w:r>
         <w:rPr>
           <w:rFonts w:ascii="Times New Roman" w:eastAsia="Times New Roman" w:hAnsi="Times New Roman" w:cs="Times New Roman"/>
@@ -8160,7 +8234,7 @@
         <w:spacing w:line="480" w:lineRule="auto"/>
         <w:ind w:firstLine="720"/>
         <w:rPr>
-          <w:ins w:id="16" w:author="HILARY A DUGAN" w:date="2018-05-07T10:08:00Z"/>
+          <w:ins w:id="24" w:author="HILARY A DUGAN" w:date="2018-05-07T10:08:00Z"/>
           <w:rFonts w:ascii="Times New Roman" w:eastAsia="Times New Roman" w:hAnsi="Times New Roman" w:cs="Times New Roman"/>
           <w:sz w:val="24"/>
           <w:szCs w:val="24"/>
@@ -8174,7 +8248,7 @@
         </w:rPr>
         <w:t xml:space="preserve">As all five lakes are drainage lakes with outlet streams, lake levels are relatively stable. From 1995 to 2017, Trout Lake varied &lt; 0.5 m, and Lake Monona varied &lt; 1 m (Lottig, pers. Comm.). Lake Vanern varied &lt; 1 m from 2003 to </w:t>
       </w:r>
-      <w:commentRangeStart w:id="17"/>
+      <w:commentRangeStart w:id="25"/>
       <w:r>
         <w:rPr>
           <w:rFonts w:ascii="Times New Roman" w:eastAsia="Times New Roman" w:hAnsi="Times New Roman" w:cs="Times New Roman"/>
@@ -8183,12 +8257,12 @@
         </w:rPr>
         <w:t>2009</w:t>
       </w:r>
-      <w:commentRangeEnd w:id="17"/>
+      <w:commentRangeEnd w:id="25"/>
       <w:r>
         <w:rPr>
           <w:rStyle w:val="CommentReference"/>
         </w:rPr>
-        <w:commentReference w:id="17"/>
+        <w:commentReference w:id="25"/>
       </w:r>
       <w:r>
         <w:rPr>
@@ -8335,7 +8409,6 @@
         </w:rPr>
         <w:t xml:space="preserve"> package in R to fit stream load models for each system (</w:t>
       </w:r>
-      <w:commentRangeStart w:id="18"/>
       <w:r>
         <w:rPr>
           <w:rFonts w:ascii="Times New Roman" w:eastAsia="Times New Roman" w:hAnsi="Times New Roman" w:cs="Times New Roman"/>
@@ -8344,94 +8417,73 @@
         </w:rPr>
         <w:t>Appling et al. 2015</w:t>
       </w:r>
-      <w:commentRangeEnd w:id="18"/>
+      <w:r>
+        <w:rPr>
+          <w:rFonts w:ascii="Times New Roman" w:eastAsia="Times New Roman" w:hAnsi="Times New Roman" w:cs="Times New Roman"/>
+          <w:sz w:val="24"/>
+          <w:szCs w:val="24"/>
+        </w:rPr>
+        <w:t>). We first fit a regressio</w:t>
+      </w:r>
+      <w:r>
+        <w:rPr>
+          <w:rFonts w:ascii="Times New Roman" w:eastAsia="Times New Roman" w:hAnsi="Times New Roman" w:cs="Times New Roman"/>
+          <w:sz w:val="24"/>
+          <w:szCs w:val="24"/>
+        </w:rPr>
+        <w:t>n model for each lake, which was then incorporated in a composite method, which uses model residuals from the regression model to adjust predictions based on observed data (Aulenbach 2013</w:t>
+      </w:r>
+      <w:bookmarkStart w:id="26" w:name="_GoBack"/>
+      <w:bookmarkEnd w:id="26"/>
+      <w:commentRangeStart w:id="27"/>
+      <w:r>
+        <w:rPr>
+          <w:rFonts w:ascii="Times New Roman" w:eastAsia="Times New Roman" w:hAnsi="Times New Roman" w:cs="Times New Roman"/>
+          <w:sz w:val="24"/>
+          <w:szCs w:val="24"/>
+        </w:rPr>
+        <w:t>, Kelly et al 2018</w:t>
+      </w:r>
+      <w:commentRangeEnd w:id="27"/>
       <w:r>
         <w:rPr>
           <w:rStyle w:val="CommentReference"/>
         </w:rPr>
-        <w:commentReference w:id="18"/>
-      </w:r>
-      <w:r>
-        <w:rPr>
-          <w:rFonts w:ascii="Times New Roman" w:eastAsia="Times New Roman" w:hAnsi="Times New Roman" w:cs="Times New Roman"/>
-          <w:sz w:val="24"/>
-          <w:szCs w:val="24"/>
-        </w:rPr>
-        <w:t>). We first fit a regressio</w:t>
-      </w:r>
-      <w:r>
-        <w:rPr>
-          <w:rFonts w:ascii="Times New Roman" w:eastAsia="Times New Roman" w:hAnsi="Times New Roman" w:cs="Times New Roman"/>
-          <w:sz w:val="24"/>
-          <w:szCs w:val="24"/>
-        </w:rPr>
-        <w:t>n model for each lake, which was then incorporated in a composite method, which uses model residuals from the regression model to adjust predictions based on observed data (</w:t>
-      </w:r>
-      <w:commentRangeStart w:id="19"/>
-      <w:r>
-        <w:rPr>
-          <w:rFonts w:ascii="Times New Roman" w:eastAsia="Times New Roman" w:hAnsi="Times New Roman" w:cs="Times New Roman"/>
-          <w:sz w:val="24"/>
-          <w:szCs w:val="24"/>
-        </w:rPr>
-        <w:t>Aulenbach 2013</w:t>
-      </w:r>
-      <w:commentRangeEnd w:id="19"/>
+        <w:commentReference w:id="27"/>
+      </w:r>
+      <w:r>
+        <w:rPr>
+          <w:rFonts w:ascii="Times New Roman" w:eastAsia="Times New Roman" w:hAnsi="Times New Roman" w:cs="Times New Roman"/>
+          <w:sz w:val="24"/>
+          <w:szCs w:val="24"/>
+        </w:rPr>
+        <w:t xml:space="preserve">). </w:t>
+      </w:r>
+      <w:r>
+        <w:rPr>
+          <w:rFonts w:ascii="Times New Roman" w:eastAsia="Times New Roman" w:hAnsi="Times New Roman" w:cs="Times New Roman"/>
+          <w:sz w:val="24"/>
+          <w:szCs w:val="24"/>
+        </w:rPr>
+        <w:t xml:space="preserve">After testing the nine available regression models, </w:t>
+      </w:r>
+      <w:commentRangeStart w:id="28"/>
+      <w:r>
+        <w:rPr>
+          <w:rFonts w:ascii="Times New Roman" w:eastAsia="Times New Roman" w:hAnsi="Times New Roman" w:cs="Times New Roman"/>
+          <w:sz w:val="24"/>
+          <w:szCs w:val="24"/>
+        </w:rPr>
+        <w:t xml:space="preserve">model 9 </w:t>
+      </w:r>
+      <w:commentRangeEnd w:id="28"/>
       <w:r>
         <w:rPr>
           <w:rStyle w:val="CommentReference"/>
         </w:rPr>
-        <w:commentReference w:id="19"/>
-      </w:r>
-      <w:commentRangeStart w:id="20"/>
-      <w:r>
-        <w:rPr>
-          <w:rFonts w:ascii="Times New Roman" w:eastAsia="Times New Roman" w:hAnsi="Times New Roman" w:cs="Times New Roman"/>
-          <w:sz w:val="24"/>
-          <w:szCs w:val="24"/>
-        </w:rPr>
-        <w:t>, Kelly et al 2018</w:t>
-      </w:r>
-      <w:commentRangeEnd w:id="20"/>
-      <w:r>
-        <w:rPr>
-          <w:rStyle w:val="CommentReference"/>
-        </w:rPr>
-        <w:commentReference w:id="20"/>
-      </w:r>
-      <w:r>
-        <w:rPr>
-          <w:rFonts w:ascii="Times New Roman" w:eastAsia="Times New Roman" w:hAnsi="Times New Roman" w:cs="Times New Roman"/>
-          <w:sz w:val="24"/>
-          <w:szCs w:val="24"/>
-        </w:rPr>
-        <w:t xml:space="preserve">). </w:t>
-      </w:r>
-      <w:r>
-        <w:rPr>
-          <w:rFonts w:ascii="Times New Roman" w:eastAsia="Times New Roman" w:hAnsi="Times New Roman" w:cs="Times New Roman"/>
-          <w:sz w:val="24"/>
-          <w:szCs w:val="24"/>
-        </w:rPr>
-        <w:t xml:space="preserve">After testing the nine available regression models, </w:t>
-      </w:r>
-      <w:commentRangeStart w:id="21"/>
-      <w:r>
-        <w:rPr>
-          <w:rFonts w:ascii="Times New Roman" w:eastAsia="Times New Roman" w:hAnsi="Times New Roman" w:cs="Times New Roman"/>
-          <w:sz w:val="24"/>
-          <w:szCs w:val="24"/>
-        </w:rPr>
-        <w:t xml:space="preserve">model 9 </w:t>
-      </w:r>
-      <w:commentRangeEnd w:id="21"/>
-      <w:r>
-        <w:rPr>
-          <w:rStyle w:val="CommentReference"/>
-        </w:rPr>
-        <w:commentReference w:id="21"/>
-      </w:r>
-      <w:ins w:id="22" w:author="HILARY A DUGAN" w:date="2018-05-07T10:51:00Z">
+        <w:commentReference w:id="28"/>
+      </w:r>
+      <w:ins w:id="29" w:author="HILARY A DUGAN" w:date="2018-05-07T10:51:00Z">
         <w:r>
           <w:rPr>
             <w:rFonts w:ascii="Times New Roman" w:eastAsia="Times New Roman" w:hAnsi="Times New Roman" w:cs="Times New Roman"/>
@@ -8441,7 +8493,7 @@
           <w:t>was used for all lakes, except Trout Lake where model 4 returned the best fit</w:t>
         </w:r>
       </w:ins>
-      <w:ins w:id="23" w:author="HILARY A DUGAN" w:date="2018-05-07T10:52:00Z">
+      <w:ins w:id="30" w:author="HILARY A DUGAN" w:date="2018-05-07T10:52:00Z">
         <w:r>
           <w:rPr>
             <w:rFonts w:ascii="Times New Roman" w:eastAsia="Times New Roman" w:hAnsi="Times New Roman" w:cs="Times New Roman"/>
@@ -8451,7 +8503,7 @@
           <w:t xml:space="preserve"> (see </w:t>
         </w:r>
       </w:ins>
-      <w:ins w:id="24" w:author="HILARY A DUGAN" w:date="2018-05-07T10:53:00Z">
+      <w:ins w:id="31" w:author="HILARY A DUGAN" w:date="2018-05-07T10:53:00Z">
         <w:r>
           <w:rPr>
             <w:rFonts w:ascii="Times New Roman" w:eastAsia="Times New Roman" w:hAnsi="Times New Roman" w:cs="Times New Roman"/>
@@ -8461,7 +8513,7 @@
           <w:t xml:space="preserve">Kelly et al </w:t>
         </w:r>
       </w:ins>
-      <w:ins w:id="25" w:author="HILARY A DUGAN" w:date="2018-05-07T10:52:00Z">
+      <w:ins w:id="32" w:author="HILARY A DUGAN" w:date="2018-05-07T10:52:00Z">
         <w:r>
           <w:rPr>
             <w:rFonts w:ascii="Times New Roman" w:eastAsia="Times New Roman" w:hAnsi="Times New Roman" w:cs="Times New Roman"/>
@@ -8471,7 +8523,7 @@
           <w:t>201</w:t>
         </w:r>
       </w:ins>
-      <w:ins w:id="26" w:author="HILARY A DUGAN" w:date="2018-05-07T10:53:00Z">
+      <w:ins w:id="33" w:author="HILARY A DUGAN" w:date="2018-05-07T10:53:00Z">
         <w:r>
           <w:rPr>
             <w:rFonts w:ascii="Times New Roman" w:eastAsia="Times New Roman" w:hAnsi="Times New Roman" w:cs="Times New Roman"/>
@@ -8481,7 +8533,7 @@
           <w:t>8</w:t>
         </w:r>
       </w:ins>
-      <w:ins w:id="27" w:author="HILARY A DUGAN" w:date="2018-05-07T10:52:00Z">
+      <w:ins w:id="34" w:author="HILARY A DUGAN" w:date="2018-05-07T10:52:00Z">
         <w:r>
           <w:rPr>
             <w:rFonts w:ascii="Times New Roman" w:eastAsia="Times New Roman" w:hAnsi="Times New Roman" w:cs="Times New Roman"/>
@@ -8491,7 +8543,7 @@
           <w:t xml:space="preserve"> for</w:t>
         </w:r>
       </w:ins>
-      <w:ins w:id="28" w:author="HILARY A DUGAN" w:date="2018-05-07T10:53:00Z">
+      <w:ins w:id="35" w:author="HILARY A DUGAN" w:date="2018-05-07T10:53:00Z">
         <w:r>
           <w:rPr>
             <w:rFonts w:ascii="Times New Roman" w:eastAsia="Times New Roman" w:hAnsi="Times New Roman" w:cs="Times New Roman"/>
@@ -8501,7 +8553,7 @@
           <w:t xml:space="preserve"> full regression</w:t>
         </w:r>
       </w:ins>
-      <w:ins w:id="29" w:author="HILARY A DUGAN" w:date="2018-05-07T10:52:00Z">
+      <w:ins w:id="36" w:author="HILARY A DUGAN" w:date="2018-05-07T10:52:00Z">
         <w:r>
           <w:rPr>
             <w:rFonts w:ascii="Times New Roman" w:eastAsia="Times New Roman" w:hAnsi="Times New Roman" w:cs="Times New Roman"/>
@@ -8511,7 +8563,7 @@
           <w:t xml:space="preserve"> model</w:t>
         </w:r>
       </w:ins>
-      <w:ins w:id="30" w:author="HILARY A DUGAN" w:date="2018-05-07T10:53:00Z">
+      <w:ins w:id="37" w:author="HILARY A DUGAN" w:date="2018-05-07T10:53:00Z">
         <w:r>
           <w:rPr>
             <w:rFonts w:ascii="Times New Roman" w:eastAsia="Times New Roman" w:hAnsi="Times New Roman" w:cs="Times New Roman"/>
@@ -8521,7 +8573,7 @@
           <w:t xml:space="preserve"> equations)</w:t>
         </w:r>
       </w:ins>
-      <w:ins w:id="31" w:author="HILARY A DUGAN" w:date="2018-05-07T10:51:00Z">
+      <w:ins w:id="38" w:author="HILARY A DUGAN" w:date="2018-05-07T10:51:00Z">
         <w:r>
           <w:rPr>
             <w:rFonts w:ascii="Times New Roman" w:eastAsia="Times New Roman" w:hAnsi="Times New Roman" w:cs="Times New Roman"/>
@@ -8531,8 +8583,8 @@
           <w:t xml:space="preserve">. </w:t>
         </w:r>
       </w:ins>
-      <w:moveToRangeStart w:id="32" w:author="immccull@gmail.com" w:date="2018-05-11T10:29:00Z" w:name="move513797905"/>
-      <w:moveTo w:id="33" w:author="immccull@gmail.com" w:date="2018-05-11T10:29:00Z">
+      <w:moveToRangeStart w:id="39" w:author="immccull@gmail.com" w:date="2018-05-11T10:29:00Z" w:name="move513797905"/>
+      <w:moveTo w:id="40" w:author="immccull@gmail.com" w:date="2018-05-11T10:29:00Z">
         <w:r>
           <w:rPr>
             <w:rFonts w:ascii="Times New Roman" w:eastAsia="Times New Roman" w:hAnsi="Times New Roman" w:cs="Times New Roman"/>
@@ -8542,7 +8594,7 @@
           <w:t>When inflow DOC concentrations were not available for all tributaries, DOC contributions for each tributary were estimated based on the proportion of total inflow volume and the assumption that inflow DOC concentration was equal across all tributaries.</w:t>
         </w:r>
       </w:moveTo>
-      <w:moveToRangeEnd w:id="32"/>
+      <w:moveToRangeEnd w:id="39"/>
     </w:p>
     <w:p>
       <w:pPr>
@@ -8908,8 +8960,8 @@
           <w:szCs w:val="24"/>
         </w:rPr>
       </w:pPr>
-      <w:bookmarkStart w:id="34" w:name="_e3qajp1968u" w:colFirst="0" w:colLast="0"/>
-      <w:bookmarkEnd w:id="34"/>
+      <w:bookmarkStart w:id="41" w:name="_e3qajp1968u" w:colFirst="0" w:colLast="0"/>
+      <w:bookmarkEnd w:id="41"/>
       <w:r>
         <w:rPr>
           <w:rFonts w:ascii="Times New Roman" w:eastAsia="Times New Roman" w:hAnsi="Times New Roman" w:cs="Times New Roman"/>
@@ -10571,7 +10623,7 @@
           <w:szCs w:val="24"/>
         </w:rPr>
       </w:pPr>
-      <w:del w:id="35" w:author="immccull@gmail.com" w:date="2018-05-11T10:29:00Z">
+      <w:del w:id="42" w:author="immccull@gmail.com" w:date="2018-05-11T10:29:00Z">
         <w:r>
           <w:rPr>
             <w:rFonts w:ascii="Times New Roman" w:eastAsia="Times New Roman" w:hAnsi="Times New Roman" w:cs="Times New Roman"/>
@@ -10639,7 +10691,7 @@
           <w:delText xml:space="preserve">lakes. </w:delText>
         </w:r>
       </w:del>
-      <w:del w:id="36" w:author="immccull@gmail.com" w:date="2018-05-11T10:28:00Z">
+      <w:del w:id="43" w:author="immccull@gmail.com" w:date="2018-05-11T10:28:00Z">
         <w:r>
           <w:rPr>
             <w:rFonts w:ascii="Times New Roman" w:eastAsia="Times New Roman" w:hAnsi="Times New Roman" w:cs="Times New Roman"/>
@@ -10762,8 +10814,8 @@
           <w:delText xml:space="preserve">). </w:delText>
         </w:r>
       </w:del>
-      <w:moveFromRangeStart w:id="37" w:author="immccull@gmail.com" w:date="2018-05-11T10:29:00Z" w:name="move513797905"/>
-      <w:moveFrom w:id="38" w:author="immccull@gmail.com" w:date="2018-05-11T10:29:00Z">
+      <w:moveFromRangeStart w:id="44" w:author="immccull@gmail.com" w:date="2018-05-11T10:29:00Z" w:name="move513797905"/>
+      <w:moveFrom w:id="45" w:author="immccull@gmail.com" w:date="2018-05-11T10:29:00Z">
         <w:r>
           <w:rPr>
             <w:rFonts w:ascii="Times New Roman" w:eastAsia="Times New Roman" w:hAnsi="Times New Roman" w:cs="Times New Roman"/>
@@ -10805,7 +10857,7 @@
           <w:t xml:space="preserve"> all tributaries. </w:t>
         </w:r>
       </w:moveFrom>
-      <w:moveFromRangeEnd w:id="37"/>
+      <w:moveFromRangeEnd w:id="44"/>
       <w:r>
         <w:rPr>
           <w:rFonts w:ascii="Times New Roman" w:eastAsia="Times New Roman" w:hAnsi="Times New Roman" w:cs="Times New Roman"/>
@@ -11254,8 +11306,8 @@
           <w:szCs w:val="24"/>
         </w:rPr>
       </w:pPr>
-      <w:bookmarkStart w:id="39" w:name="_6mc5pfc13zyv" w:colFirst="0" w:colLast="0"/>
-      <w:bookmarkEnd w:id="39"/>
+      <w:bookmarkStart w:id="46" w:name="_6mc5pfc13zyv" w:colFirst="0" w:colLast="0"/>
+      <w:bookmarkEnd w:id="46"/>
       <w:r>
         <w:rPr>
           <w:rFonts w:ascii="Times New Roman" w:eastAsia="Times New Roman" w:hAnsi="Times New Roman" w:cs="Times New Roman"/>
@@ -12629,10 +12681,10 @@
           <w:szCs w:val="24"/>
         </w:rPr>
       </w:pPr>
-      <w:bookmarkStart w:id="40" w:name="_ny5h27mmaq7k" w:colFirst="0" w:colLast="0"/>
-      <w:bookmarkStart w:id="41" w:name="_l03fr54i2e0u" w:colFirst="0" w:colLast="0"/>
-      <w:bookmarkEnd w:id="40"/>
-      <w:bookmarkEnd w:id="41"/>
+      <w:bookmarkStart w:id="47" w:name="_ny5h27mmaq7k" w:colFirst="0" w:colLast="0"/>
+      <w:bookmarkStart w:id="48" w:name="_l03fr54i2e0u" w:colFirst="0" w:colLast="0"/>
+      <w:bookmarkEnd w:id="47"/>
+      <w:bookmarkEnd w:id="48"/>
     </w:p>
     <w:p>
       <w:pPr>
@@ -13590,8 +13642,8 @@
           <w:szCs w:val="24"/>
         </w:rPr>
       </w:pPr>
-      <w:bookmarkStart w:id="42" w:name="_ocy0aysirc6j" w:colFirst="0" w:colLast="0"/>
-      <w:bookmarkEnd w:id="42"/>
+      <w:bookmarkStart w:id="49" w:name="_ocy0aysirc6j" w:colFirst="0" w:colLast="0"/>
+      <w:bookmarkEnd w:id="49"/>
       <w:r>
         <w:rPr>
           <w:rFonts w:ascii="Times New Roman" w:eastAsia="Times New Roman" w:hAnsi="Times New Roman" w:cs="Times New Roman"/>
@@ -13614,8 +13666,8 @@
           <w:szCs w:val="24"/>
         </w:rPr>
       </w:pPr>
-      <w:bookmarkStart w:id="43" w:name="_5q3azwjwpxro" w:colFirst="0" w:colLast="0"/>
-      <w:bookmarkEnd w:id="43"/>
+      <w:bookmarkStart w:id="50" w:name="_5q3azwjwpxro" w:colFirst="0" w:colLast="0"/>
+      <w:bookmarkEnd w:id="50"/>
       <w:r>
         <w:rPr>
           <w:rFonts w:ascii="Times New Roman" w:eastAsia="Times New Roman" w:hAnsi="Times New Roman" w:cs="Times New Roman"/>
@@ -15016,8 +15068,8 @@
           <w:szCs w:val="24"/>
         </w:rPr>
       </w:pPr>
-      <w:bookmarkStart w:id="44" w:name="_xlemxvr7c40e" w:colFirst="0" w:colLast="0"/>
-      <w:bookmarkEnd w:id="44"/>
+      <w:bookmarkStart w:id="51" w:name="_xlemxvr7c40e" w:colFirst="0" w:colLast="0"/>
+      <w:bookmarkEnd w:id="51"/>
       <w:r>
         <w:rPr>
           <w:rFonts w:ascii="Times New Roman" w:eastAsia="Times New Roman" w:hAnsi="Times New Roman" w:cs="Times New Roman"/>
@@ -15787,8 +15839,8 @@
           <w:szCs w:val="24"/>
         </w:rPr>
       </w:pPr>
-      <w:bookmarkStart w:id="45" w:name="_23giog1xmb1e" w:colFirst="0" w:colLast="0"/>
-      <w:bookmarkEnd w:id="45"/>
+      <w:bookmarkStart w:id="52" w:name="_23giog1xmb1e" w:colFirst="0" w:colLast="0"/>
+      <w:bookmarkEnd w:id="52"/>
       <w:r>
         <w:rPr>
           <w:rFonts w:ascii="Times New Roman" w:eastAsia="Times New Roman" w:hAnsi="Times New Roman" w:cs="Times New Roman"/>
@@ -16448,8 +16500,8 @@
           <w:szCs w:val="24"/>
         </w:rPr>
       </w:pPr>
-      <w:bookmarkStart w:id="46" w:name="_3o4ewidztyp5" w:colFirst="0" w:colLast="0"/>
-      <w:bookmarkEnd w:id="46"/>
+      <w:bookmarkStart w:id="53" w:name="_3o4ewidztyp5" w:colFirst="0" w:colLast="0"/>
+      <w:bookmarkEnd w:id="53"/>
       <w:r>
         <w:rPr>
           <w:rFonts w:ascii="Times New Roman" w:eastAsia="Times New Roman" w:hAnsi="Times New Roman" w:cs="Times New Roman"/>
@@ -16473,8 +16525,8 @@
           <w:szCs w:val="24"/>
         </w:rPr>
       </w:pPr>
-      <w:bookmarkStart w:id="47" w:name="_a3c9orcnsv16" w:colFirst="0" w:colLast="0"/>
-      <w:bookmarkEnd w:id="47"/>
+      <w:bookmarkStart w:id="54" w:name="_a3c9orcnsv16" w:colFirst="0" w:colLast="0"/>
+      <w:bookmarkEnd w:id="54"/>
       <w:r>
         <w:rPr>
           <w:rFonts w:ascii="Times New Roman" w:eastAsia="Times New Roman" w:hAnsi="Times New Roman" w:cs="Times New Roman"/>
@@ -16560,7 +16612,7 @@
         </w:rPr>
         <w:t xml:space="preserve"> and landscape processes that combine to determine the fate of OC in lake ecosystems. </w:t>
       </w:r>
-      <w:del w:id="48" w:author="immccull@gmail.com" w:date="2018-05-11T10:42:00Z">
+      <w:del w:id="55" w:author="immccull@gmail.com" w:date="2018-05-11T10:42:00Z">
         <w:r>
           <w:rPr>
             <w:rFonts w:ascii="Times New Roman" w:eastAsia="Times New Roman" w:hAnsi="Times New Roman" w:cs="Times New Roman"/>
@@ -18246,7 +18298,7 @@
         </w:rPr>
         <w:t xml:space="preserve">. </w:t>
       </w:r>
-      <w:del w:id="49" w:author="immccull@gmail.com" w:date="2018-05-11T10:45:00Z">
+      <w:del w:id="56" w:author="immccull@gmail.com" w:date="2018-05-11T10:45:00Z">
         <w:r>
           <w:rPr>
             <w:rFonts w:ascii="Times New Roman" w:eastAsia="Times New Roman" w:hAnsi="Times New Roman" w:cs="Times New Roman"/>
@@ -18453,7 +18505,7 @@
         </w:rPr>
         <w:t>lloch</w:t>
       </w:r>
-      <w:del w:id="50" w:author="immccull@gmail.com" w:date="2018-05-11T10:45:00Z">
+      <w:del w:id="57" w:author="immccull@gmail.com" w:date="2018-05-11T10:45:00Z">
         <w:r>
           <w:rPr>
             <w:rFonts w:ascii="Times New Roman" w:eastAsia="Times New Roman" w:hAnsi="Times New Roman" w:cs="Times New Roman"/>
@@ -18463,7 +18515,7 @@
           <w:delText>.</w:delText>
         </w:r>
       </w:del>
-      <w:ins w:id="51" w:author="immccull@gmail.com" w:date="2018-05-11T10:45:00Z">
+      <w:ins w:id="58" w:author="immccull@gmail.com" w:date="2018-05-11T10:45:00Z">
         <w:r>
           <w:rPr>
             <w:rFonts w:ascii="Times New Roman" w:eastAsia="Times New Roman" w:hAnsi="Times New Roman" w:cs="Times New Roman"/>
@@ -18481,7 +18533,7 @@
           <w:t>; however, short-term spikes in POC are unlikely to have large effects on long-term OC budgets</w:t>
         </w:r>
       </w:ins>
-      <w:ins w:id="52" w:author="immccull@gmail.com" w:date="2018-05-11T10:49:00Z">
+      <w:ins w:id="59" w:author="immccull@gmail.com" w:date="2018-05-11T10:49:00Z">
         <w:r>
           <w:rPr>
             <w:rFonts w:ascii="Times New Roman" w:eastAsia="Times New Roman" w:hAnsi="Times New Roman" w:cs="Times New Roman"/>
@@ -18491,7 +18543,7 @@
           <w:t xml:space="preserve"> and ratios between POC and DOC</w:t>
         </w:r>
       </w:ins>
-      <w:ins w:id="53" w:author="immccull@gmail.com" w:date="2018-05-11T10:46:00Z">
+      <w:ins w:id="60" w:author="immccull@gmail.com" w:date="2018-05-11T10:46:00Z">
         <w:r>
           <w:rPr>
             <w:rFonts w:ascii="Times New Roman" w:eastAsia="Times New Roman" w:hAnsi="Times New Roman" w:cs="Times New Roman"/>
@@ -18768,10 +18820,10 @@
           <w:szCs w:val="24"/>
         </w:rPr>
       </w:pPr>
-      <w:bookmarkStart w:id="54" w:name="_3s028hwr8v82" w:colFirst="0" w:colLast="0"/>
-      <w:bookmarkStart w:id="55" w:name="_vg8pldrl49h3" w:colFirst="0" w:colLast="0"/>
-      <w:bookmarkEnd w:id="54"/>
-      <w:bookmarkEnd w:id="55"/>
+      <w:bookmarkStart w:id="61" w:name="_3s028hwr8v82" w:colFirst="0" w:colLast="0"/>
+      <w:bookmarkStart w:id="62" w:name="_vg8pldrl49h3" w:colFirst="0" w:colLast="0"/>
+      <w:bookmarkEnd w:id="61"/>
+      <w:bookmarkEnd w:id="62"/>
       <w:r>
         <w:rPr>
           <w:rFonts w:ascii="Times New Roman" w:eastAsia="Times New Roman" w:hAnsi="Times New Roman" w:cs="Times New Roman"/>
@@ -19180,7 +19232,7 @@
         </w:rPr>
         <w:t xml:space="preserve">, a key implication of our study is the need for more observational data, particularly pertaining to surface water DOC concentrations, </w:t>
       </w:r>
-      <w:commentRangeStart w:id="56"/>
+      <w:commentRangeStart w:id="63"/>
       <w:r>
         <w:rPr>
           <w:rFonts w:ascii="Times New Roman" w:eastAsia="Times New Roman" w:hAnsi="Times New Roman" w:cs="Times New Roman"/>
@@ -19189,12 +19241,12 @@
         </w:rPr>
         <w:t>POC cycling</w:t>
       </w:r>
-      <w:commentRangeEnd w:id="56"/>
+      <w:commentRangeEnd w:id="63"/>
       <w:r>
         <w:rPr>
           <w:rStyle w:val="CommentReference"/>
         </w:rPr>
-        <w:commentReference w:id="56"/>
+        <w:commentReference w:id="63"/>
       </w:r>
       <w:r>
         <w:rPr>
@@ -20277,8 +20329,8 @@
           <w:szCs w:val="24"/>
         </w:rPr>
       </w:pPr>
-      <w:bookmarkStart w:id="57" w:name="_jodkgtnyf02z" w:colFirst="0" w:colLast="0"/>
-      <w:bookmarkEnd w:id="57"/>
+      <w:bookmarkStart w:id="64" w:name="_jodkgtnyf02z" w:colFirst="0" w:colLast="0"/>
+      <w:bookmarkEnd w:id="64"/>
       <w:r>
         <w:rPr>
           <w:rFonts w:ascii="Times New Roman" w:eastAsia="Times New Roman" w:hAnsi="Times New Roman" w:cs="Times New Roman"/>
@@ -20582,8 +20634,8 @@
           <w:szCs w:val="24"/>
         </w:rPr>
       </w:pPr>
-      <w:bookmarkStart w:id="58" w:name="_j77eak7kbqvt" w:colFirst="0" w:colLast="0"/>
-      <w:bookmarkEnd w:id="58"/>
+      <w:bookmarkStart w:id="65" w:name="_j77eak7kbqvt" w:colFirst="0" w:colLast="0"/>
+      <w:bookmarkEnd w:id="65"/>
       <w:r>
         <w:rPr>
           <w:rFonts w:ascii="Times New Roman" w:eastAsia="Times New Roman" w:hAnsi="Times New Roman" w:cs="Times New Roman"/>
@@ -20718,7 +20770,16 @@
           <w:sz w:val="24"/>
           <w:szCs w:val="24"/>
         </w:rPr>
-        <w:t xml:space="preserve">Anthony, K. W., Zimov, S. A., Grosse, G., Jones, M. C., Anthony, P. M., Chapin III, F. S., ... &amp; Frolking, S. (2014). A shift of thermokarst lakes from carbon sources to sinks during the Holocene </w:t>
+        <w:t xml:space="preserve">Anthony, K. W., Zimov, S. A., Grosse, G., Jones, M. C., Anthony, P. M., Chapin III, F. S., ... &amp; Frolking, S. (2014). A shift of thermokarst lakes from carbon sources to sinks during the </w:t>
+      </w:r>
+      <w:r>
+        <w:rPr>
+          <w:rFonts w:ascii="Times New Roman" w:eastAsia="Times New Roman" w:hAnsi="Times New Roman" w:cs="Times New Roman"/>
+          <w:color w:val="auto"/>
+          <w:sz w:val="24"/>
+          <w:szCs w:val="24"/>
+        </w:rPr>
+        <w:t xml:space="preserve">Holocene </w:t>
       </w:r>
       <w:r>
         <w:rPr>
@@ -20785,17 +20846,38 @@
         <w:ind w:left="720" w:hanging="720"/>
         <w:rPr>
           <w:rFonts w:ascii="Times New Roman" w:eastAsia="Times New Roman" w:hAnsi="Times New Roman" w:cs="Times New Roman"/>
+          <w:color w:val="auto"/>
           <w:sz w:val="24"/>
           <w:szCs w:val="24"/>
         </w:rPr>
       </w:pPr>
       <w:r>
         <w:rPr>
-          <w:rFonts w:ascii="Times New Roman" w:eastAsia="Times New Roman" w:hAnsi="Times New Roman" w:cs="Times New Roman"/>
+          <w:rFonts w:ascii="Times New Roman" w:hAnsi="Times New Roman" w:cs="Times New Roman"/>
+          <w:color w:val="111111"/>
           <w:sz w:val="24"/>
           <w:szCs w:val="24"/>
         </w:rPr>
         <w:lastRenderedPageBreak/>
+        <w:t>Appling, A. P., Leon, M. C., &amp; McDowell, W. H. (2015). Reducing bias and quantifying uncertainty in watershed flux estimates: the R package loadflex. Ecosphere, 6(12), art269.</w:t>
+      </w:r>
+    </w:p>
+    <w:p>
+      <w:pPr>
+        <w:spacing w:line="480" w:lineRule="auto"/>
+        <w:ind w:left="720" w:hanging="720"/>
+        <w:rPr>
+          <w:rFonts w:ascii="Times New Roman" w:eastAsia="Times New Roman" w:hAnsi="Times New Roman" w:cs="Times New Roman"/>
+          <w:sz w:val="24"/>
+          <w:szCs w:val="24"/>
+        </w:rPr>
+      </w:pPr>
+      <w:r>
+        <w:rPr>
+          <w:rFonts w:ascii="Times New Roman" w:eastAsia="Times New Roman" w:hAnsi="Times New Roman" w:cs="Times New Roman"/>
+          <w:sz w:val="24"/>
+          <w:szCs w:val="24"/>
+        </w:rPr>
         <w:t xml:space="preserve">Arvola, L., Kortelainen, P. I. R. K. K. O., Bergström, I., Kankaala, P., Ojala, A., Pajunen, H. A. N. N. U., ... &amp; Rantakari, M. I. I. T. T. A. (2002). Carbon pathways through boreal lakes: A multi-scale approach (CARBO). </w:t>
       </w:r>
       <w:r>
@@ -20814,6 +20896,26 @@
           <w:szCs w:val="24"/>
         </w:rPr>
         <w:t xml:space="preserve">, 97-106. </w:t>
+      </w:r>
+    </w:p>
+    <w:p>
+      <w:pPr>
+        <w:spacing w:line="480" w:lineRule="auto"/>
+        <w:ind w:left="720" w:hanging="720"/>
+        <w:rPr>
+          <w:rFonts w:ascii="Times New Roman" w:eastAsia="Times New Roman" w:hAnsi="Times New Roman" w:cs="Times New Roman"/>
+          <w:sz w:val="24"/>
+          <w:szCs w:val="24"/>
+        </w:rPr>
+      </w:pPr>
+      <w:r>
+        <w:rPr>
+          <w:rFonts w:ascii="Times New Roman" w:hAnsi="Times New Roman" w:cs="Times New Roman"/>
+          <w:color w:val="111111"/>
+          <w:sz w:val="24"/>
+          <w:szCs w:val="24"/>
+        </w:rPr>
+        <w:t>Aulenbach, B. T. (2013). Improving regression-model-based streamwater constituent load estimates derived from serially correlated data. Journal of Hydrology, 503, 55–66.</w:t>
       </w:r>
     </w:p>
     <w:p>
@@ -21245,6 +21347,7 @@
           <w:sz w:val="24"/>
           <w:szCs w:val="24"/>
         </w:rPr>
+        <w:lastRenderedPageBreak/>
         <w:t xml:space="preserve">Cole, J. J., Carpenter, S. R., Kitchell, J. F., &amp; Pace, M. L. (2002). Pathways of organic carbon utilization in small lakes: Results from a whole‐lake 13C addition and coupled model. </w:t>
       </w:r>
       <w:r>
@@ -21351,7 +21454,6 @@
           <w:sz w:val="24"/>
           <w:szCs w:val="24"/>
         </w:rPr>
-        <w:lastRenderedPageBreak/>
         <w:t xml:space="preserve">Cremona, F., Kõiv, T., Nõges, P., Pall, P., Rõõm, E. I., Feldmann, T., ... &amp; Nõges, T. (2014). Dynamic carbon budget of a large shallow lake assessed by a mass balance approach. </w:t>
       </w:r>
       <w:r>
@@ -21774,6 +21876,7 @@
           <w:sz w:val="24"/>
           <w:szCs w:val="24"/>
         </w:rPr>
+        <w:lastRenderedPageBreak/>
         <w:t xml:space="preserve">comparison. </w:t>
       </w:r>
       <w:r>
@@ -21922,7 +22025,6 @@
           <w:sz w:val="24"/>
           <w:szCs w:val="24"/>
         </w:rPr>
-        <w:lastRenderedPageBreak/>
         <w:t>Gaiser, E. E., Deyrup, N. D., Bachmann, R. W., Battoe, L. D., &amp; Swain, H. M. (2009). Multidecadal climate oscillations detected in a transparency record from a subtropical Florida lake.</w:t>
       </w:r>
       <w:r>
@@ -22302,6 +22404,7 @@
           <w:sz w:val="24"/>
           <w:szCs w:val="24"/>
         </w:rPr>
+        <w:lastRenderedPageBreak/>
         <w:t xml:space="preserve">Jeong, J. J., Bartsch, S., Fleckenstein, J. H., Matzner, E., Tenhunen, J. D., Lee, S. D., ... &amp; Park, J. H. (2012). Differential storm responses of dissolved and particulate organic carbon in a mountainous headwater stream, investigated by high‐frequency, in situ optical measurements. </w:t>
       </w:r>
       <w:r>
@@ -22408,7 +22511,6 @@
           <w:sz w:val="24"/>
           <w:szCs w:val="24"/>
         </w:rPr>
-        <w:lastRenderedPageBreak/>
         <w:t xml:space="preserve">Jonsson, A., Meili, M., Bergström, A. K., &amp; Jansson, M. (2001). Whole‐lake mineralization of allochthonous and autochthonous organic carbon in a large humic lake (Örträsket, N. Sweden). </w:t>
       </w:r>
       <w:r>
@@ -22765,6 +22867,7 @@
           <w:sz w:val="24"/>
           <w:szCs w:val="24"/>
         </w:rPr>
+        <w:lastRenderedPageBreak/>
         <w:t xml:space="preserve">Kraemer, B. M., Chandra, S., Dell, A. I., Dix, M., Kuusisto, E., Livingstone, D. </w:t>
       </w:r>
       <w:r>
@@ -22998,7 +23101,6 @@
           <w:sz w:val="24"/>
           <w:szCs w:val="24"/>
         </w:rPr>
-        <w:lastRenderedPageBreak/>
         <w:t xml:space="preserve">productivity from chlorophyll a and water temperature for stream periphyton and lake and ocean phytoplankton. </w:t>
       </w:r>
       <w:r>
@@ -23461,6 +23563,7 @@
           <w:sz w:val="24"/>
           <w:szCs w:val="24"/>
         </w:rPr>
+        <w:lastRenderedPageBreak/>
         <w:tab/>
         <w:t>Statistical Computing, Vienna, Austria. URL: https://www.R-project.org/.</w:t>
       </w:r>
@@ -23615,7 +23718,6 @@
           <w:sz w:val="24"/>
           <w:szCs w:val="24"/>
         </w:rPr>
-        <w:lastRenderedPageBreak/>
         <w:t>Raymond, P. A., Hartmann, J., Lauerwald, R., Sobek, S., M</w:t>
       </w:r>
       <w:r>
@@ -23961,7 +24063,16 @@
           <w:sz w:val="24"/>
           <w:szCs w:val="24"/>
         </w:rPr>
-        <w:t xml:space="preserve">Sobek, S., Söderbäck, B., Karlsson, S., Andersson, E., &amp; Brunberg, A. K. (2006). A carbon budget of a small humic lake: an example of the importance of lakes for organic matter cycling in boreal catchments. </w:t>
+        <w:t xml:space="preserve">Sobek, S., Söderbäck, B., Karlsson, S., Andersson, E., &amp; Brunberg, A. K. (2006). A carbon budget of a small humic lake: an example of the importance of lakes for organic matter </w:t>
+      </w:r>
+      <w:r>
+        <w:rPr>
+          <w:rFonts w:ascii="Times New Roman" w:eastAsia="Times New Roman" w:hAnsi="Times New Roman" w:cs="Times New Roman"/>
+          <w:sz w:val="24"/>
+          <w:szCs w:val="24"/>
+        </w:rPr>
+        <w:lastRenderedPageBreak/>
+        <w:t xml:space="preserve">cycling in boreal catchments. </w:t>
       </w:r>
       <w:r>
         <w:rPr>
@@ -24094,7 +24205,6 @@
           <w:sz w:val="24"/>
           <w:szCs w:val="24"/>
         </w:rPr>
-        <w:lastRenderedPageBreak/>
         <w:t xml:space="preserve">Staehr, P. A., Sand-Jensen, K., Raun, A. L., Nilsson, B., &amp; Kidmose, J. (2010). Drivers of metabolism and net heterotrophy in contrasting lakes. </w:t>
       </w:r>
       <w:r>
@@ -24409,6 +24519,7 @@
           <w:szCs w:val="24"/>
           <w:shd w:val="clear" w:color="auto" w:fill="FFFFFF"/>
         </w:rPr>
+        <w:lastRenderedPageBreak/>
         <w:t>Vander Zanden, M. J., &amp; Gratton, C. (2011). Blowin’in the wind: reciprocal airborne carbon fluxes between lakes and land</w:t>
       </w:r>
       <w:r>
@@ -24623,7 +24734,6 @@
           <w:sz w:val="24"/>
           <w:szCs w:val="24"/>
         </w:rPr>
-        <w:lastRenderedPageBreak/>
         <w:t xml:space="preserve">Weyhenmeyer, G. A., Kosten, S., Wallin, M. B., Tranvik, L. J., Jeppesen, E., &amp; Roland, F. (2015). Significant fraction of CO2 emissions from boreal lakes derived from hydrologic inorganic carbon inputs. </w:t>
       </w:r>
       <w:r>
@@ -25017,6 +25127,7 @@
           <w:sz w:val="24"/>
           <w:szCs w:val="24"/>
         </w:rPr>
+        <w:lastRenderedPageBreak/>
         <w:t>47</w:t>
       </w:r>
       <w:r>
@@ -29698,7 +29809,7 @@
                 <w:szCs w:val="24"/>
               </w:rPr>
             </w:pPr>
-            <w:commentRangeStart w:id="59"/>
+            <w:commentRangeStart w:id="66"/>
             <w:r>
               <w:rPr>
                 <w:rFonts w:ascii="Times New Roman" w:eastAsia="Times New Roman" w:hAnsi="Times New Roman" w:cs="Times New Roman"/>
@@ -29707,12 +29818,12 @@
               </w:rPr>
               <w:t>0.10</w:t>
             </w:r>
-            <w:commentRangeEnd w:id="59"/>
+            <w:commentRangeEnd w:id="66"/>
             <w:r>
               <w:rPr>
                 <w:rStyle w:val="CommentReference"/>
               </w:rPr>
-              <w:commentReference w:id="59"/>
+              <w:commentReference w:id="66"/>
             </w:r>
           </w:p>
         </w:tc>
@@ -43000,8 +43111,6 @@
           </wp:inline>
         </w:drawing>
       </w:r>
-      <w:bookmarkStart w:id="60" w:name="_GoBack"/>
-      <w:bookmarkEnd w:id="60"/>
     </w:p>
     <w:p>
       <w:pPr>
@@ -43956,7 +44065,55 @@
 
 <file path=word/comments.xml><?xml version="1.0" encoding="utf-8"?>
 <w:comments xmlns:wpc="http://schemas.microsoft.com/office/word/2010/wordprocessingCanvas" xmlns:cx="http://schemas.microsoft.com/office/drawing/2014/chartex" xmlns:cx1="http://schemas.microsoft.com/office/drawing/2015/9/8/chartex" xmlns:mc="http://schemas.openxmlformats.org/markup-compatibility/2006" xmlns:o="urn:schemas-microsoft-com:office:office" xmlns:r="http://schemas.openxmlformats.org/officeDocument/2006/relationships" xmlns:m="http://schemas.openxmlformats.org/officeDocument/2006/math" xmlns:v="urn:schemas-microsoft-com:vml" xmlns:wp14="http://schemas.microsoft.com/office/word/2010/wordprocessingDrawing" xmlns:wp="http://schemas.openxmlformats.org/drawingml/2006/wordprocessingDrawing" xmlns:w10="urn:schemas-microsoft-com:office:word" xmlns:w="http://schemas.openxmlformats.org/wordprocessingml/2006/main" xmlns:w14="http://schemas.microsoft.com/office/word/2010/wordml" xmlns:w15="http://schemas.microsoft.com/office/word/2012/wordml" xmlns:w16se="http://schemas.microsoft.com/office/word/2015/wordml/symex" xmlns:wpg="http://schemas.microsoft.com/office/word/2010/wordprocessingGroup" xmlns:wpi="http://schemas.microsoft.com/office/word/2010/wordprocessingInk" xmlns:wne="http://schemas.microsoft.com/office/word/2006/wordml" xmlns:wps="http://schemas.microsoft.com/office/word/2010/wordprocessingShape" mc:Ignorable="w14 w15 w16se wp14">
-  <w:comment w:id="17" w:author="HILARY A DUGAN" w:date="2018-05-07T10:09:00Z" w:initials="HAD">
+  <w:comment w:id="8" w:author="immccull@gmail.com" w:date="2018-05-14T14:21:00Z" w:initials="i">
+    <w:p>
+      <w:pPr>
+        <w:pStyle w:val="CommentText"/>
+      </w:pPr>
+      <w:r>
+        <w:rPr>
+          <w:rStyle w:val="CommentReference"/>
+        </w:rPr>
+        <w:annotationRef/>
+      </w:r>
+      <w:r>
+        <w:t xml:space="preserve">A reviewer said that this could also be allochthonous, so to avoid that I say we just remove it. </w:t>
+      </w:r>
+    </w:p>
+  </w:comment>
+  <w:comment w:id="11" w:author="immccull@gmail.com" w:date="2018-05-14T14:32:00Z" w:initials="i">
+    <w:p>
+      <w:pPr>
+        <w:pStyle w:val="CommentText"/>
+      </w:pPr>
+      <w:r>
+        <w:rPr>
+          <w:rStyle w:val="CommentReference"/>
+        </w:rPr>
+        <w:annotationRef/>
+      </w:r>
+      <w:r>
+        <w:t>This is meant to cover the fact that we are not modeling every single process that might affect OC budgets</w:t>
+      </w:r>
+    </w:p>
+  </w:comment>
+  <w:comment w:id="18" w:author="immccull@gmail.com" w:date="2018-05-14T14:35:00Z" w:initials="i">
+    <w:p>
+      <w:pPr>
+        <w:pStyle w:val="CommentText"/>
+      </w:pPr>
+      <w:r>
+        <w:rPr>
+          <w:rStyle w:val="CommentReference"/>
+        </w:rPr>
+        <w:annotationRef/>
+      </w:r>
+      <w:r>
+        <w:t>I was never in favor of going down this path, and mentioning it just invites criticism</w:t>
+      </w:r>
+    </w:p>
+  </w:comment>
+  <w:comment w:id="25" w:author="HILARY A DUGAN" w:date="2018-05-07T10:09:00Z" w:initials="HAD">
     <w:p>
       <w:pPr>
         <w:pStyle w:val="Heading1"/>
@@ -44090,7 +44247,7 @@
       </w:pPr>
     </w:p>
   </w:comment>
-  <w:comment w:id="18" w:author="HILARY A DUGAN" w:date="2018-05-07T10:54:00Z" w:initials="HAD">
+  <w:comment w:id="27" w:author="HILARY A DUGAN" w:date="2018-05-07T10:55:00Z" w:initials="HAD">
     <w:p>
       <w:pPr>
         <w:pStyle w:val="NormalWeb"/>
@@ -44108,34 +44265,7 @@
           <w:sz w:val="16"/>
           <w:szCs w:val="16"/>
         </w:rPr>
-        <w:t xml:space="preserve">Appling, A. P., Leon, M. C., &amp; McDowell, W. H. (2015). Reducing bias and quantifying uncertainty in watershed flux estimates: the R package loadflex. </w:t>
-      </w:r>
-      <w:r>
-        <w:rPr>
-          <w:rFonts w:ascii="QtkwlgAdvTT50a2f13e.I" w:hAnsi="QtkwlgAdvTT50a2f13e.I"/>
-          <w:color w:val="111111"/>
-          <w:sz w:val="16"/>
-          <w:szCs w:val="16"/>
-        </w:rPr>
-        <w:t>Ecosphere, 6</w:t>
-      </w:r>
-      <w:r>
-        <w:rPr>
-          <w:rFonts w:ascii="JgjxdmAdvTT3713a231" w:hAnsi="JgjxdmAdvTT3713a231"/>
-          <w:color w:val="111111"/>
-          <w:sz w:val="16"/>
-          <w:szCs w:val="16"/>
-        </w:rPr>
-        <w:t xml:space="preserve">(12), art269. </w:t>
-      </w:r>
-      <w:r>
-        <w:rPr>
-          <w:rFonts w:ascii="JgjxdmAdvTT3713a231" w:hAnsi="JgjxdmAdvTT3713a231"/>
-          <w:color w:val="382896"/>
-          <w:sz w:val="16"/>
-          <w:szCs w:val="16"/>
-        </w:rPr>
-        <w:t xml:space="preserve">https://doi.org/10.1890/ES14-00517.1 </w:t>
+        <w:t xml:space="preserve">https://doi.org/10.1007/s10661-018-6470-4 </w:t>
       </w:r>
     </w:p>
     <w:p>
@@ -44144,138 +44274,39 @@
       </w:pPr>
     </w:p>
   </w:comment>
-  <w:comment w:id="19" w:author="HILARY A DUGAN" w:date="2018-05-07T10:54:00Z" w:initials="HAD">
-    <w:p>
-      <w:pPr>
-        <w:pStyle w:val="NormalWeb"/>
-      </w:pPr>
-      <w:r>
-        <w:rPr>
-          <w:rStyle w:val="CommentReference"/>
-        </w:rPr>
-        <w:annotationRef/>
-      </w:r>
-      <w:r>
-        <w:rPr>
-          <w:rFonts w:ascii="JgjxdmAdvTT3713a231" w:hAnsi="JgjxdmAdvTT3713a231"/>
-          <w:color w:val="111111"/>
-          <w:sz w:val="16"/>
-          <w:szCs w:val="16"/>
-        </w:rPr>
-        <w:t xml:space="preserve">Aulenbach, B. T. (2013). Improving regression-model-based streamwater constituent load estimates derived from serially correlated data. </w:t>
-      </w:r>
-      <w:r>
-        <w:rPr>
-          <w:rFonts w:ascii="QtkwlgAdvTT50a2f13e.I" w:hAnsi="QtkwlgAdvTT50a2f13e.I"/>
-          <w:color w:val="111111"/>
-          <w:sz w:val="16"/>
-          <w:szCs w:val="16"/>
-        </w:rPr>
-        <w:t>Journal of Hydrology, 503</w:t>
-      </w:r>
-      <w:r>
-        <w:rPr>
-          <w:rFonts w:ascii="JgjxdmAdvTT3713a231" w:hAnsi="JgjxdmAdvTT3713a231"/>
-          <w:color w:val="111111"/>
-          <w:sz w:val="16"/>
-          <w:szCs w:val="16"/>
-        </w:rPr>
-        <w:t>, 55</w:t>
-      </w:r>
-      <w:r>
-        <w:rPr>
-          <w:rFonts w:ascii="CrpdrmAdvTT3713a231+20" w:hAnsi="CrpdrmAdvTT3713a231+20"/>
-          <w:color w:val="111111"/>
-          <w:sz w:val="16"/>
-          <w:szCs w:val="16"/>
-        </w:rPr>
-        <w:t>–</w:t>
-      </w:r>
-      <w:r>
-        <w:rPr>
-          <w:rFonts w:ascii="JgjxdmAdvTT3713a231" w:hAnsi="JgjxdmAdvTT3713a231"/>
-          <w:color w:val="111111"/>
-          <w:sz w:val="16"/>
-          <w:szCs w:val="16"/>
-        </w:rPr>
-        <w:t xml:space="preserve">66. </w:t>
-      </w:r>
-      <w:r>
-        <w:rPr>
-          <w:rFonts w:ascii="JgjxdmAdvTT3713a231" w:hAnsi="JgjxdmAdvTT3713a231"/>
-          <w:color w:val="382896"/>
-          <w:sz w:val="16"/>
-          <w:szCs w:val="16"/>
-        </w:rPr>
-        <w:t xml:space="preserve">https://doi.org/10.1016/j.jhydrol.2013.09.001 </w:t>
-      </w:r>
-    </w:p>
+  <w:comment w:id="28" w:author="immccull@gmail.com" w:date="2018-05-11T10:21:00Z" w:initials="i">
     <w:p>
       <w:pPr>
         <w:pStyle w:val="CommentText"/>
       </w:pPr>
+      <w:r>
+        <w:rPr>
+          <w:rStyle w:val="CommentReference"/>
+        </w:rPr>
+        <w:annotationRef/>
+      </w:r>
+      <w:r>
+        <w:t xml:space="preserve">We could maybe say more about the 9 models rather than simply referring to Kelly. How do the various models differ? </w:t>
+      </w:r>
     </w:p>
   </w:comment>
-  <w:comment w:id="20" w:author="HILARY A DUGAN" w:date="2018-05-07T10:55:00Z" w:initials="HAD">
-    <w:p>
-      <w:pPr>
-        <w:pStyle w:val="NormalWeb"/>
-      </w:pPr>
-      <w:r>
-        <w:rPr>
-          <w:rStyle w:val="CommentReference"/>
-        </w:rPr>
-        <w:annotationRef/>
-      </w:r>
-      <w:r>
-        <w:rPr>
-          <w:rFonts w:ascii="JgjxdmAdvTT3713a231" w:hAnsi="JgjxdmAdvTT3713a231"/>
-          <w:color w:val="111111"/>
-          <w:sz w:val="16"/>
-          <w:szCs w:val="16"/>
-        </w:rPr>
-        <w:t xml:space="preserve">https://doi.org/10.1007/s10661-018-6470-4 </w:t>
-      </w:r>
-    </w:p>
+  <w:comment w:id="63" w:author="immccull@gmail.com" w:date="2018-05-11T10:47:00Z" w:initials="i">
     <w:p>
       <w:pPr>
         <w:pStyle w:val="CommentText"/>
       </w:pPr>
+      <w:r>
+        <w:rPr>
+          <w:rStyle w:val="CommentReference"/>
+        </w:rPr>
+        <w:annotationRef/>
+      </w:r>
+      <w:r>
+        <w:t>Is this still a major research need if we think POC doesn’t have a large effect on long-term budgets?</w:t>
+      </w:r>
     </w:p>
   </w:comment>
-  <w:comment w:id="21" w:author="immccull@gmail.com" w:date="2018-05-11T10:21:00Z" w:initials="i">
-    <w:p>
-      <w:pPr>
-        <w:pStyle w:val="CommentText"/>
-      </w:pPr>
-      <w:r>
-        <w:rPr>
-          <w:rStyle w:val="CommentReference"/>
-        </w:rPr>
-        <w:annotationRef/>
-      </w:r>
-      <w:r>
-        <w:t xml:space="preserve">We could maybe say more about the 9 models rather than simply referring to Kelly. How do the various models differ? </w:t>
-      </w:r>
-    </w:p>
-  </w:comment>
-  <w:comment w:id="56" w:author="immccull@gmail.com" w:date="2018-05-11T10:47:00Z" w:initials="i">
-    <w:p>
-      <w:pPr>
-        <w:pStyle w:val="CommentText"/>
-      </w:pPr>
-      <w:r>
-        <w:rPr>
-          <w:rStyle w:val="CommentReference"/>
-        </w:rPr>
-        <w:annotationRef/>
-      </w:r>
-      <w:r>
-        <w:t>Is this still a major research need if we think POC doesn’t have a large effect on long-term budgets?</w:t>
-      </w:r>
-    </w:p>
-  </w:comment>
-  <w:comment w:id="59" w:author="immccull@gmail.com" w:date="2018-05-09T14:52:00Z" w:initials="i">
+  <w:comment w:id="66" w:author="immccull@gmail.com" w:date="2018-05-09T14:52:00Z" w:initials="i">
     <w:p>
       <w:pPr>
         <w:pStyle w:val="CommentText"/>
@@ -44296,9 +44327,10 @@
 
 <file path=word/commentsExtended.xml><?xml version="1.0" encoding="utf-8"?>
 <w15:commentsEx xmlns:wpc="http://schemas.microsoft.com/office/word/2010/wordprocessingCanvas" xmlns:cx="http://schemas.microsoft.com/office/drawing/2014/chartex" xmlns:cx1="http://schemas.microsoft.com/office/drawing/2015/9/8/chartex" xmlns:mc="http://schemas.openxmlformats.org/markup-compatibility/2006" xmlns:o="urn:schemas-microsoft-com:office:office" xmlns:r="http://schemas.openxmlformats.org/officeDocument/2006/relationships" xmlns:m="http://schemas.openxmlformats.org/officeDocument/2006/math" xmlns:v="urn:schemas-microsoft-com:vml" xmlns:wp14="http://schemas.microsoft.com/office/word/2010/wordprocessingDrawing" xmlns:wp="http://schemas.openxmlformats.org/drawingml/2006/wordprocessingDrawing" xmlns:w10="urn:schemas-microsoft-com:office:word" xmlns:w="http://schemas.openxmlformats.org/wordprocessingml/2006/main" xmlns:w14="http://schemas.microsoft.com/office/word/2010/wordml" xmlns:w15="http://schemas.microsoft.com/office/word/2012/wordml" xmlns:w16se="http://schemas.microsoft.com/office/word/2015/wordml/symex" xmlns:wpg="http://schemas.microsoft.com/office/word/2010/wordprocessingGroup" xmlns:wpi="http://schemas.microsoft.com/office/word/2010/wordprocessingInk" xmlns:wne="http://schemas.microsoft.com/office/word/2006/wordml" xmlns:wps="http://schemas.microsoft.com/office/word/2010/wordprocessingShape" mc:Ignorable="w14 w15 w16se wp14">
+  <w15:commentEx w15:paraId="490F0BE0" w15:done="0"/>
+  <w15:commentEx w15:paraId="5FA3E49D" w15:done="0"/>
+  <w15:commentEx w15:paraId="1CC04E89" w15:done="0"/>
   <w15:commentEx w15:paraId="35DFCE41" w15:done="0"/>
-  <w15:commentEx w15:paraId="21094B4C" w15:done="0"/>
-  <w15:commentEx w15:paraId="4682CEE5" w15:done="0"/>
   <w15:commentEx w15:paraId="30D8EE9B" w15:done="0"/>
   <w15:commentEx w15:paraId="7528271C" w15:done="0"/>
   <w15:commentEx w15:paraId="7EECFB38" w15:done="0"/>
@@ -44423,7 +44455,7 @@
           <w:rPr>
             <w:noProof/>
           </w:rPr>
-          <w:t>45</w:t>
+          <w:t>11</w:t>
         </w:r>
         <w:r>
           <w:rPr>
@@ -46004,7 +46036,7 @@
 </file>
 
 <file path=customXml/itemProps1.xml><?xml version="1.0" encoding="utf-8"?>
-<ds:datastoreItem xmlns:ds="http://schemas.openxmlformats.org/officeDocument/2006/customXml" ds:itemID="{2CA603FE-9560-4051-A2C8-A31CBFC49B9E}">
+<ds:datastoreItem xmlns:ds="http://schemas.openxmlformats.org/officeDocument/2006/customXml" ds:itemID="{49CA105A-4182-4ABB-AAB5-11FBB0E5B183}">
   <ds:schemaRefs>
     <ds:schemaRef ds:uri="http://schemas.openxmlformats.org/officeDocument/2006/bibliography"/>
   </ds:schemaRefs>

</xml_diff>

<commit_message>
finished main text read through
</commit_message>
<xml_diff>
--- a/SOSPaper/Manuscript.docx
+++ b/SOSPaper/Manuscript.docx
@@ -1,6 +1,6 @@
 
 <file path=word/document.xml><?xml version="1.0" encoding="utf-8"?>
-<w:document xmlns:wpc="http://schemas.microsoft.com/office/word/2010/wordprocessingCanvas" xmlns:cx="http://schemas.microsoft.com/office/drawing/2014/chartex" xmlns:cx1="http://schemas.microsoft.com/office/drawing/2015/9/8/chartex" xmlns:cx2="http://schemas.microsoft.com/office/drawing/2015/10/21/chartex" xmlns:cx3="http://schemas.microsoft.com/office/drawing/2016/5/9/chartex" xmlns:cx4="http://schemas.microsoft.com/office/drawing/2016/5/10/chartex" xmlns:cx5="http://schemas.microsoft.com/office/drawing/2016/5/11/chartex" xmlns:cx6="http://schemas.microsoft.com/office/drawing/2016/5/12/chartex" xmlns:cx7="http://schemas.microsoft.com/office/drawing/2016/5/13/chartex" xmlns:cx8="http://schemas.microsoft.com/office/drawing/2016/5/14/chartex" xmlns:mc="http://schemas.openxmlformats.org/markup-compatibility/2006" xmlns:aink="http://schemas.microsoft.com/office/drawing/2016/ink" xmlns:am3d="http://schemas.microsoft.com/office/drawing/2017/model3d" xmlns:o="urn:schemas-microsoft-com:office:office" xmlns:r="http://schemas.openxmlformats.org/officeDocument/2006/relationships" xmlns:m="http://schemas.openxmlformats.org/officeDocument/2006/math" xmlns:v="urn:schemas-microsoft-com:vml" xmlns:wp14="http://schemas.microsoft.com/office/word/2010/wordprocessingDrawing" xmlns:wp="http://schemas.openxmlformats.org/drawingml/2006/wordprocessingDrawing" xmlns:w10="urn:schemas-microsoft-com:office:word" xmlns:w="http://schemas.openxmlformats.org/wordprocessingml/2006/main" xmlns:w14="http://schemas.microsoft.com/office/word/2010/wordml" xmlns:w15="http://schemas.microsoft.com/office/word/2012/wordml" xmlns:w16cid="http://schemas.microsoft.com/office/word/2016/wordml/cid" xmlns:w16se="http://schemas.microsoft.com/office/word/2015/wordml/symex" xmlns:wpg="http://schemas.microsoft.com/office/word/2010/wordprocessingGroup" xmlns:wpi="http://schemas.microsoft.com/office/word/2010/wordprocessingInk" xmlns:wne="http://schemas.microsoft.com/office/word/2006/wordml" xmlns:wps="http://schemas.microsoft.com/office/word/2010/wordprocessingShape" mc:Ignorable="w14 w15 w16se w16cid wp14">
+<w:document xmlns:wpc="http://schemas.microsoft.com/office/word/2010/wordprocessingCanvas" xmlns:cx="http://schemas.microsoft.com/office/drawing/2014/chartex" xmlns:cx1="http://schemas.microsoft.com/office/drawing/2015/9/8/chartex" xmlns:mc="http://schemas.openxmlformats.org/markup-compatibility/2006" xmlns:o="urn:schemas-microsoft-com:office:office" xmlns:r="http://schemas.openxmlformats.org/officeDocument/2006/relationships" xmlns:m="http://schemas.openxmlformats.org/officeDocument/2006/math" xmlns:v="urn:schemas-microsoft-com:vml" xmlns:wp14="http://schemas.microsoft.com/office/word/2010/wordprocessingDrawing" xmlns:wp="http://schemas.openxmlformats.org/drawingml/2006/wordprocessingDrawing" xmlns:w10="urn:schemas-microsoft-com:office:word" xmlns:w="http://schemas.openxmlformats.org/wordprocessingml/2006/main" xmlns:w14="http://schemas.microsoft.com/office/word/2010/wordml" xmlns:w15="http://schemas.microsoft.com/office/word/2012/wordml" xmlns:w16se="http://schemas.microsoft.com/office/word/2015/wordml/symex" xmlns:wpg="http://schemas.microsoft.com/office/word/2010/wordprocessingGroup" xmlns:wpi="http://schemas.microsoft.com/office/word/2010/wordprocessingInk" xmlns:wne="http://schemas.microsoft.com/office/word/2006/wordml" xmlns:wps="http://schemas.microsoft.com/office/word/2010/wordprocessingShape" mc:Ignorable="w14 w15 w16se wp14">
   <w:body>
     <w:p>
       <w:pPr>
@@ -699,7 +699,6 @@
         <w:lastRenderedPageBreak/>
         <w:t xml:space="preserve">7 </w:t>
       </w:r>
-      <w:proofErr w:type="gramStart"/>
       <w:r>
         <w:rPr>
           <w:rFonts w:ascii="Times New Roman" w:eastAsia="Times New Roman" w:hAnsi="Times New Roman" w:cs="Times New Roman"/>
@@ -707,17 +706,7 @@
           <w:szCs w:val="24"/>
           <w:lang w:val="es-AR"/>
         </w:rPr>
-        <w:t>Instituto</w:t>
-      </w:r>
-      <w:proofErr w:type="gramEnd"/>
-      <w:r>
-        <w:rPr>
-          <w:rFonts w:ascii="Times New Roman" w:eastAsia="Times New Roman" w:hAnsi="Times New Roman" w:cs="Times New Roman"/>
-          <w:sz w:val="24"/>
-          <w:szCs w:val="24"/>
-          <w:lang w:val="es-AR"/>
-        </w:rPr>
-        <w:t xml:space="preserve"> Argentino de Oceanografía, Universidad Nacional del Sur - CONICET, 8000 Florida </w:t>
+        <w:t xml:space="preserve">Instituto Argentino de Oceanografía, Universidad Nacional del Sur - CONICET, 8000 Florida </w:t>
       </w:r>
       <w:proofErr w:type="spellStart"/>
       <w:r>
@@ -1163,23 +1152,23 @@
           <w:sz w:val="24"/>
           <w:szCs w:val="24"/>
         </w:rPr>
-        <w:t xml:space="preserve">loads from the landscape, along with internal OC </w:t>
-      </w:r>
-      <w:r>
-        <w:rPr>
-          <w:rFonts w:ascii="Times New Roman" w:eastAsia="Times New Roman" w:hAnsi="Times New Roman" w:cs="Times New Roman"/>
-          <w:sz w:val="24"/>
-          <w:szCs w:val="24"/>
-        </w:rPr>
-        <w:t xml:space="preserve">autochthonous </w:t>
-      </w:r>
-      <w:r>
-        <w:rPr>
-          <w:rFonts w:ascii="Times New Roman" w:eastAsia="Times New Roman" w:hAnsi="Times New Roman" w:cs="Times New Roman"/>
-          <w:sz w:val="24"/>
-          <w:szCs w:val="24"/>
-        </w:rPr>
-        <w:t>loads from</w:t>
+        <w:t>loads from th</w:t>
+      </w:r>
+      <w:r>
+        <w:rPr>
+          <w:rFonts w:ascii="Times New Roman" w:eastAsia="Times New Roman" w:hAnsi="Times New Roman" w:cs="Times New Roman"/>
+          <w:sz w:val="24"/>
+          <w:szCs w:val="24"/>
+        </w:rPr>
+        <w:t>e landscape, along with autochthonous</w:t>
+      </w:r>
+      <w:r>
+        <w:rPr>
+          <w:rFonts w:ascii="Times New Roman" w:eastAsia="Times New Roman" w:hAnsi="Times New Roman" w:cs="Times New Roman"/>
+          <w:sz w:val="24"/>
+          <w:szCs w:val="24"/>
+        </w:rPr>
+        <w:t xml:space="preserve"> OC loads from</w:t>
       </w:r>
       <w:r>
         <w:rPr>
@@ -1659,7 +1648,23 @@
           <w:sz w:val="24"/>
           <w:szCs w:val="24"/>
         </w:rPr>
-        <w:t xml:space="preserve">The ratio of </w:t>
+        <w:t>The ratio</w:t>
+      </w:r>
+      <w:r>
+        <w:rPr>
+          <w:rFonts w:ascii="Times New Roman" w:eastAsia="Times New Roman" w:hAnsi="Times New Roman" w:cs="Times New Roman"/>
+          <w:sz w:val="24"/>
+          <w:szCs w:val="24"/>
+        </w:rPr>
+        <w:t>s</w:t>
+      </w:r>
+      <w:r>
+        <w:rPr>
+          <w:rFonts w:ascii="Times New Roman" w:eastAsia="Times New Roman" w:hAnsi="Times New Roman" w:cs="Times New Roman"/>
+          <w:sz w:val="24"/>
+          <w:szCs w:val="24"/>
+        </w:rPr>
+        <w:t xml:space="preserve"> of </w:t>
       </w:r>
       <w:r>
         <w:rPr>
@@ -2351,7 +2356,7 @@
           <w:sz w:val="24"/>
           <w:szCs w:val="24"/>
         </w:rPr>
-        <w:t>close</w:t>
+        <w:t>balance</w:t>
       </w:r>
       <w:r>
         <w:rPr>
@@ -6239,13 +6244,23 @@
         </w:rPr>
         <w:t xml:space="preserve">; </w:t>
       </w:r>
-      <w:r>
-        <w:rPr>
-          <w:rFonts w:ascii="Times New Roman" w:eastAsia="Times New Roman" w:hAnsi="Times New Roman" w:cs="Times New Roman"/>
-          <w:sz w:val="24"/>
-          <w:szCs w:val="24"/>
-        </w:rPr>
-        <w:t xml:space="preserve">Jonsson et al. 2001, </w:t>
+      <w:proofErr w:type="spellStart"/>
+      <w:r>
+        <w:rPr>
+          <w:rFonts w:ascii="Times New Roman" w:eastAsia="Times New Roman" w:hAnsi="Times New Roman" w:cs="Times New Roman"/>
+          <w:sz w:val="24"/>
+          <w:szCs w:val="24"/>
+        </w:rPr>
+        <w:t>Jonsson</w:t>
+      </w:r>
+      <w:proofErr w:type="spellEnd"/>
+      <w:r>
+        <w:rPr>
+          <w:rFonts w:ascii="Times New Roman" w:eastAsia="Times New Roman" w:hAnsi="Times New Roman" w:cs="Times New Roman"/>
+          <w:sz w:val="24"/>
+          <w:szCs w:val="24"/>
+        </w:rPr>
+        <w:t xml:space="preserve"> et al. 2001, </w:t>
       </w:r>
       <w:proofErr w:type="spellStart"/>
       <w:r>
@@ -6419,8 +6434,106 @@
           <w:sz w:val="24"/>
           <w:szCs w:val="24"/>
         </w:rPr>
+        <w:t xml:space="preserve"> cycle, and is therefore a critical </w:t>
+      </w:r>
+      <w:r>
+        <w:rPr>
+          <w:rFonts w:ascii="Times New Roman" w:eastAsia="Times New Roman" w:hAnsi="Times New Roman" w:cs="Times New Roman"/>
+          <w:sz w:val="24"/>
+          <w:szCs w:val="24"/>
+        </w:rPr>
+        <w:t>component of</w:t>
+      </w:r>
+      <w:r>
+        <w:rPr>
+          <w:rFonts w:ascii="Times New Roman" w:eastAsia="Times New Roman" w:hAnsi="Times New Roman" w:cs="Times New Roman"/>
+          <w:sz w:val="24"/>
+          <w:szCs w:val="24"/>
+        </w:rPr>
+        <w:t xml:space="preserve"> our understanding</w:t>
+      </w:r>
+      <w:r>
+        <w:rPr>
+          <w:rFonts w:ascii="Times New Roman" w:eastAsia="Times New Roman" w:hAnsi="Times New Roman" w:cs="Times New Roman"/>
+          <w:sz w:val="24"/>
+          <w:szCs w:val="24"/>
+        </w:rPr>
+        <w:t xml:space="preserve"> of</w:t>
+      </w:r>
+      <w:r>
+        <w:rPr>
+          <w:rFonts w:ascii="Times New Roman" w:eastAsia="Times New Roman" w:hAnsi="Times New Roman" w:cs="Times New Roman"/>
+          <w:sz w:val="24"/>
+          <w:szCs w:val="24"/>
+        </w:rPr>
         <w:t xml:space="preserve"> </w:t>
       </w:r>
+      <w:r>
+        <w:rPr>
+          <w:rFonts w:ascii="Times New Roman" w:eastAsia="Times New Roman" w:hAnsi="Times New Roman" w:cs="Times New Roman"/>
+          <w:sz w:val="24"/>
+          <w:szCs w:val="24"/>
+        </w:rPr>
+        <w:t>the fate</w:t>
+      </w:r>
+      <w:r>
+        <w:rPr>
+          <w:rFonts w:ascii="Times New Roman" w:eastAsia="Times New Roman" w:hAnsi="Times New Roman" w:cs="Times New Roman"/>
+          <w:sz w:val="24"/>
+          <w:szCs w:val="24"/>
+        </w:rPr>
+        <w:t xml:space="preserve"> of both allochthonous and autochthonous </w:t>
+      </w:r>
+      <w:r>
+        <w:rPr>
+          <w:rFonts w:ascii="Times New Roman" w:eastAsia="Times New Roman" w:hAnsi="Times New Roman" w:cs="Times New Roman"/>
+          <w:sz w:val="24"/>
+          <w:szCs w:val="24"/>
+        </w:rPr>
+        <w:t>P</w:t>
+      </w:r>
+      <w:r>
+        <w:rPr>
+          <w:rFonts w:ascii="Times New Roman" w:eastAsia="Times New Roman" w:hAnsi="Times New Roman" w:cs="Times New Roman"/>
+          <w:sz w:val="24"/>
+          <w:szCs w:val="24"/>
+        </w:rPr>
+        <w:t>OC</w:t>
+      </w:r>
+      <w:r>
+        <w:rPr>
+          <w:rFonts w:ascii="Times New Roman" w:eastAsia="Times New Roman" w:hAnsi="Times New Roman" w:cs="Times New Roman"/>
+          <w:sz w:val="24"/>
+          <w:szCs w:val="24"/>
+        </w:rPr>
+        <w:t xml:space="preserve"> (Cole et al. 2002, </w:t>
+      </w:r>
+      <w:proofErr w:type="spellStart"/>
+      <w:r>
+        <w:rPr>
+          <w:rFonts w:ascii="Times New Roman" w:eastAsia="Times New Roman" w:hAnsi="Times New Roman" w:cs="Times New Roman"/>
+          <w:sz w:val="24"/>
+          <w:szCs w:val="24"/>
+        </w:rPr>
+        <w:t>Tranvik</w:t>
+      </w:r>
+      <w:proofErr w:type="spellEnd"/>
+      <w:r>
+        <w:rPr>
+          <w:rFonts w:ascii="Times New Roman" w:eastAsia="Times New Roman" w:hAnsi="Times New Roman" w:cs="Times New Roman"/>
+          <w:sz w:val="24"/>
+          <w:szCs w:val="24"/>
+        </w:rPr>
+        <w:t xml:space="preserve"> et al. 2009</w:t>
+      </w:r>
+      <w:r>
+        <w:rPr>
+          <w:rFonts w:ascii="Times New Roman" w:eastAsia="Times New Roman" w:hAnsi="Times New Roman" w:cs="Times New Roman"/>
+          <w:sz w:val="24"/>
+          <w:szCs w:val="24"/>
+        </w:rPr>
+        <w:t xml:space="preserve">, </w:t>
+      </w:r>
       <w:proofErr w:type="gramStart"/>
       <w:r>
         <w:rPr>
@@ -6428,7 +6541,7 @@
           <w:sz w:val="24"/>
           <w:szCs w:val="24"/>
         </w:rPr>
-        <w:t>cycle, and</w:t>
+        <w:t>Mendonca</w:t>
       </w:r>
       <w:proofErr w:type="gramEnd"/>
       <w:r>
@@ -6437,105 +6550,7 @@
           <w:sz w:val="24"/>
           <w:szCs w:val="24"/>
         </w:rPr>
-        <w:t xml:space="preserve"> is therefore a critical </w:t>
-      </w:r>
-      <w:r>
-        <w:rPr>
-          <w:rFonts w:ascii="Times New Roman" w:eastAsia="Times New Roman" w:hAnsi="Times New Roman" w:cs="Times New Roman"/>
-          <w:sz w:val="24"/>
-          <w:szCs w:val="24"/>
-        </w:rPr>
-        <w:t>component of</w:t>
-      </w:r>
-      <w:r>
-        <w:rPr>
-          <w:rFonts w:ascii="Times New Roman" w:eastAsia="Times New Roman" w:hAnsi="Times New Roman" w:cs="Times New Roman"/>
-          <w:sz w:val="24"/>
-          <w:szCs w:val="24"/>
-        </w:rPr>
-        <w:t xml:space="preserve"> our understanding</w:t>
-      </w:r>
-      <w:r>
-        <w:rPr>
-          <w:rFonts w:ascii="Times New Roman" w:eastAsia="Times New Roman" w:hAnsi="Times New Roman" w:cs="Times New Roman"/>
-          <w:sz w:val="24"/>
-          <w:szCs w:val="24"/>
-        </w:rPr>
-        <w:t xml:space="preserve"> of</w:t>
-      </w:r>
-      <w:r>
-        <w:rPr>
-          <w:rFonts w:ascii="Times New Roman" w:eastAsia="Times New Roman" w:hAnsi="Times New Roman" w:cs="Times New Roman"/>
-          <w:sz w:val="24"/>
-          <w:szCs w:val="24"/>
-        </w:rPr>
-        <w:t xml:space="preserve"> </w:t>
-      </w:r>
-      <w:r>
-        <w:rPr>
-          <w:rFonts w:ascii="Times New Roman" w:eastAsia="Times New Roman" w:hAnsi="Times New Roman" w:cs="Times New Roman"/>
-          <w:sz w:val="24"/>
-          <w:szCs w:val="24"/>
-        </w:rPr>
-        <w:t>the fate</w:t>
-      </w:r>
-      <w:r>
-        <w:rPr>
-          <w:rFonts w:ascii="Times New Roman" w:eastAsia="Times New Roman" w:hAnsi="Times New Roman" w:cs="Times New Roman"/>
-          <w:sz w:val="24"/>
-          <w:szCs w:val="24"/>
-        </w:rPr>
-        <w:t xml:space="preserve"> of both allochthonous and autochthonous </w:t>
-      </w:r>
-      <w:r>
-        <w:rPr>
-          <w:rFonts w:ascii="Times New Roman" w:eastAsia="Times New Roman" w:hAnsi="Times New Roman" w:cs="Times New Roman"/>
-          <w:sz w:val="24"/>
-          <w:szCs w:val="24"/>
-        </w:rPr>
-        <w:t>P</w:t>
-      </w:r>
-      <w:r>
-        <w:rPr>
-          <w:rFonts w:ascii="Times New Roman" w:eastAsia="Times New Roman" w:hAnsi="Times New Roman" w:cs="Times New Roman"/>
-          <w:sz w:val="24"/>
-          <w:szCs w:val="24"/>
-        </w:rPr>
-        <w:t>OC</w:t>
-      </w:r>
-      <w:r>
-        <w:rPr>
-          <w:rFonts w:ascii="Times New Roman" w:eastAsia="Times New Roman" w:hAnsi="Times New Roman" w:cs="Times New Roman"/>
-          <w:sz w:val="24"/>
-          <w:szCs w:val="24"/>
-        </w:rPr>
-        <w:t xml:space="preserve"> (Cole et al. 2002, </w:t>
-      </w:r>
-      <w:proofErr w:type="spellStart"/>
-      <w:r>
-        <w:rPr>
-          <w:rFonts w:ascii="Times New Roman" w:eastAsia="Times New Roman" w:hAnsi="Times New Roman" w:cs="Times New Roman"/>
-          <w:sz w:val="24"/>
-          <w:szCs w:val="24"/>
-        </w:rPr>
-        <w:t>Tranvik</w:t>
-      </w:r>
-      <w:proofErr w:type="spellEnd"/>
-      <w:r>
-        <w:rPr>
-          <w:rFonts w:ascii="Times New Roman" w:eastAsia="Times New Roman" w:hAnsi="Times New Roman" w:cs="Times New Roman"/>
-          <w:sz w:val="24"/>
-          <w:szCs w:val="24"/>
-        </w:rPr>
-        <w:t xml:space="preserve"> et al. 2009</w:t>
-      </w:r>
-      <w:r>
-        <w:rPr>
-          <w:rFonts w:ascii="Times New Roman" w:eastAsia="Times New Roman" w:hAnsi="Times New Roman" w:cs="Times New Roman"/>
-          <w:sz w:val="24"/>
-          <w:szCs w:val="24"/>
-        </w:rPr>
-        <w:t>, Mendonca et al. 2017</w:t>
+        <w:t xml:space="preserve"> et al. 2017</w:t>
       </w:r>
       <w:r>
         <w:rPr>
@@ -7358,41 +7373,55 @@
         </w:rPr>
         <w:t>(</w:t>
       </w:r>
-      <w:ins w:id="8" w:author="Hilary Dugan" w:date="2018-05-15T15:15:00Z">
-        <w:r>
-          <w:rPr>
-            <w:rFonts w:ascii="Times New Roman" w:eastAsia="Times New Roman" w:hAnsi="Times New Roman" w:cs="Times New Roman"/>
-            <w:sz w:val="24"/>
-            <w:szCs w:val="24"/>
-          </w:rPr>
-          <w:t xml:space="preserve">allochthony vs. </w:t>
-        </w:r>
-        <w:proofErr w:type="spellStart"/>
-        <w:r>
-          <w:rPr>
-            <w:rFonts w:ascii="Times New Roman" w:eastAsia="Times New Roman" w:hAnsi="Times New Roman" w:cs="Times New Roman"/>
-            <w:sz w:val="24"/>
-            <w:szCs w:val="24"/>
-          </w:rPr>
-          <w:t>autochtony</w:t>
-        </w:r>
-        <w:proofErr w:type="spellEnd"/>
-        <w:r>
-          <w:rPr>
-            <w:rFonts w:ascii="Times New Roman" w:eastAsia="Times New Roman" w:hAnsi="Times New Roman" w:cs="Times New Roman"/>
-            <w:sz w:val="24"/>
-            <w:szCs w:val="24"/>
-          </w:rPr>
-          <w:t xml:space="preserve">, and burial vs. respiration. </w:t>
-        </w:r>
-      </w:ins>
-      <w:r>
-        <w:rPr>
-          <w:rFonts w:ascii="Times New Roman" w:eastAsia="Times New Roman" w:hAnsi="Times New Roman" w:cs="Times New Roman"/>
-          <w:sz w:val="24"/>
-          <w:szCs w:val="24"/>
-        </w:rPr>
-        <w:t>We applied the model to five lakes that encompass contrasts in morphology, hydrology, and trophic state to understand the relative influence of these lake characteristics on OC cycling (Hanson et al. 2011)</w:t>
+      <w:r>
+        <w:rPr>
+          <w:rFonts w:ascii="Times New Roman" w:eastAsia="Times New Roman" w:hAnsi="Times New Roman" w:cs="Times New Roman"/>
+          <w:sz w:val="24"/>
+          <w:szCs w:val="24"/>
+        </w:rPr>
+        <w:t xml:space="preserve">allochthonous vs. </w:t>
+      </w:r>
+      <w:proofErr w:type="spellStart"/>
+      <w:r>
+        <w:rPr>
+          <w:rFonts w:ascii="Times New Roman" w:eastAsia="Times New Roman" w:hAnsi="Times New Roman" w:cs="Times New Roman"/>
+          <w:sz w:val="24"/>
+          <w:szCs w:val="24"/>
+        </w:rPr>
+        <w:t>autochtonous</w:t>
+      </w:r>
+      <w:proofErr w:type="spellEnd"/>
+      <w:r>
+        <w:rPr>
+          <w:rFonts w:ascii="Times New Roman" w:eastAsia="Times New Roman" w:hAnsi="Times New Roman" w:cs="Times New Roman"/>
+          <w:sz w:val="24"/>
+          <w:szCs w:val="24"/>
+        </w:rPr>
+        <w:t xml:space="preserve"> load</w:t>
+      </w:r>
+      <w:r>
+        <w:rPr>
+          <w:rFonts w:ascii="Times New Roman" w:eastAsia="Times New Roman" w:hAnsi="Times New Roman" w:cs="Times New Roman"/>
+          <w:sz w:val="24"/>
+          <w:szCs w:val="24"/>
+        </w:rPr>
+        <w:t xml:space="preserve">, and burial vs. respiration. </w:t>
+      </w:r>
+      <w:r>
+        <w:rPr>
+          <w:rFonts w:ascii="Times New Roman" w:eastAsia="Times New Roman" w:hAnsi="Times New Roman" w:cs="Times New Roman"/>
+          <w:sz w:val="24"/>
+          <w:szCs w:val="24"/>
+        </w:rPr>
+        <w:t>We applied the model to five lakes that encompass contrasts in morphology, hydrology, and trophic state to understand the relative influence of these lake characteristics on</w:t>
+      </w:r>
+      <w:r>
+        <w:rPr>
+          <w:rFonts w:ascii="Times New Roman" w:eastAsia="Times New Roman" w:hAnsi="Times New Roman" w:cs="Times New Roman"/>
+          <w:sz w:val="24"/>
+          <w:szCs w:val="24"/>
+        </w:rPr>
+        <w:t xml:space="preserve"> OC cycling</w:t>
       </w:r>
       <w:r>
         <w:rPr>
@@ -7408,10 +7437,28 @@
           <w:sz w:val="24"/>
           <w:szCs w:val="24"/>
         </w:rPr>
-        <w:t xml:space="preserve"> and to address our overarching research question: What are the magnitudes and uncertainties in processes governing lake OC cycling and how do these change through time? </w:t>
-      </w:r>
-      <w:bookmarkStart w:id="9" w:name="_d5wy3t4llow9" w:colFirst="0" w:colLast="0"/>
-      <w:bookmarkEnd w:id="9"/>
+        <w:t xml:space="preserve"> and to address our overarching research question: What are the magnitudes and uncertainties in processes governing </w:t>
+      </w:r>
+      <w:proofErr w:type="gramStart"/>
+      <w:r>
+        <w:rPr>
+          <w:rFonts w:ascii="Times New Roman" w:eastAsia="Times New Roman" w:hAnsi="Times New Roman" w:cs="Times New Roman"/>
+          <w:sz w:val="24"/>
+          <w:szCs w:val="24"/>
+        </w:rPr>
+        <w:t>lake</w:t>
+      </w:r>
+      <w:proofErr w:type="gramEnd"/>
+      <w:r>
+        <w:rPr>
+          <w:rFonts w:ascii="Times New Roman" w:eastAsia="Times New Roman" w:hAnsi="Times New Roman" w:cs="Times New Roman"/>
+          <w:sz w:val="24"/>
+          <w:szCs w:val="24"/>
+        </w:rPr>
+        <w:t xml:space="preserve"> OC cycling and how do these change through time? </w:t>
+      </w:r>
+      <w:bookmarkStart w:id="8" w:name="_d5wy3t4llow9" w:colFirst="0" w:colLast="0"/>
+      <w:bookmarkEnd w:id="8"/>
     </w:p>
     <w:p>
       <w:pPr>
@@ -7458,8 +7505,8 @@
           <w:szCs w:val="24"/>
         </w:rPr>
       </w:pPr>
-      <w:bookmarkStart w:id="10" w:name="_hvnmkjqwqiaq" w:colFirst="0" w:colLast="0"/>
-      <w:bookmarkEnd w:id="10"/>
+      <w:bookmarkStart w:id="9" w:name="_hvnmkjqwqiaq" w:colFirst="0" w:colLast="0"/>
+      <w:bookmarkEnd w:id="9"/>
       <w:r>
         <w:rPr>
           <w:rFonts w:ascii="Times New Roman" w:eastAsia="Times New Roman" w:hAnsi="Times New Roman" w:cs="Times New Roman"/>
@@ -7746,7 +7793,25 @@
           <w:sz w:val="24"/>
           <w:szCs w:val="24"/>
         </w:rPr>
-        <w:t xml:space="preserve">, and Secchi depth). All lakes had a minimum of 10 years of limnological data used for model training and at least </w:t>
+        <w:t xml:space="preserve">, and </w:t>
+      </w:r>
+      <w:proofErr w:type="spellStart"/>
+      <w:r>
+        <w:rPr>
+          <w:rFonts w:ascii="Times New Roman" w:eastAsia="Times New Roman" w:hAnsi="Times New Roman" w:cs="Times New Roman"/>
+          <w:sz w:val="24"/>
+          <w:szCs w:val="24"/>
+        </w:rPr>
+        <w:t>Secchi</w:t>
+      </w:r>
+      <w:proofErr w:type="spellEnd"/>
+      <w:r>
+        <w:rPr>
+          <w:rFonts w:ascii="Times New Roman" w:eastAsia="Times New Roman" w:hAnsi="Times New Roman" w:cs="Times New Roman"/>
+          <w:sz w:val="24"/>
+          <w:szCs w:val="24"/>
+        </w:rPr>
+        <w:t xml:space="preserve"> depth). All lakes had a minimum of 10 years of limnological data used for model training and at least </w:t>
       </w:r>
       <w:r>
         <w:rPr>
@@ -7868,8 +7933,8 @@
         </w:rPr>
         <w:t xml:space="preserve"> </w:t>
       </w:r>
-      <w:bookmarkStart w:id="11" w:name="_zhqmebn7y8o8" w:colFirst="0" w:colLast="0"/>
-      <w:bookmarkEnd w:id="11"/>
+      <w:bookmarkStart w:id="10" w:name="_zhqmebn7y8o8" w:colFirst="0" w:colLast="0"/>
+      <w:bookmarkEnd w:id="10"/>
       <w:r>
         <w:rPr>
           <w:rFonts w:ascii="Times New Roman" w:eastAsia="Times New Roman" w:hAnsi="Times New Roman" w:cs="Times New Roman"/>
@@ -8184,7 +8249,7 @@
           <w:sz w:val="24"/>
           <w:szCs w:val="24"/>
         </w:rPr>
-        <w:t>;</w:t>
+        <w:t>,</w:t>
       </w:r>
       <w:r>
         <w:rPr>
@@ -8236,16 +8301,14 @@
         </w:rPr>
         <w:t xml:space="preserve"> in a tundra-dominated watershed</w:t>
       </w:r>
-      <w:ins w:id="12" w:author="Hilary Dugan" w:date="2018-05-15T15:17:00Z">
-        <w:r>
-          <w:rPr>
-            <w:rFonts w:ascii="Times New Roman" w:eastAsia="Times New Roman" w:hAnsi="Times New Roman" w:cs="Times New Roman"/>
-            <w:sz w:val="24"/>
-            <w:szCs w:val="24"/>
-          </w:rPr>
-          <w:t>,</w:t>
-        </w:r>
-      </w:ins>
+      <w:r>
+        <w:rPr>
+          <w:rFonts w:ascii="Times New Roman" w:eastAsia="Times New Roman" w:hAnsi="Times New Roman" w:cs="Times New Roman"/>
+          <w:sz w:val="24"/>
+          <w:szCs w:val="24"/>
+        </w:rPr>
+        <w:t>,</w:t>
+      </w:r>
       <w:r>
         <w:rPr>
           <w:rFonts w:ascii="Times New Roman" w:eastAsia="Times New Roman" w:hAnsi="Times New Roman" w:cs="Times New Roman"/>
@@ -8698,6 +8761,7 @@
         </w:rPr>
         <w:t>As all five lakes are drainage lakes with outlet streams, lake levels are relatively stable. From 1995 to 2017, Trout Lake varied &lt; 0.5 m, and Lake Monona varied &lt; 1 m (</w:t>
       </w:r>
+      <w:commentRangeStart w:id="11"/>
       <w:proofErr w:type="spellStart"/>
       <w:r>
         <w:rPr>
@@ -8714,7 +8778,22 @@
           <w:sz w:val="24"/>
           <w:szCs w:val="24"/>
         </w:rPr>
-        <w:t xml:space="preserve">, pers. Comm.). Lake </w:t>
+        <w:t>, pers. Comm.</w:t>
+      </w:r>
+      <w:commentRangeEnd w:id="11"/>
+      <w:r>
+        <w:rPr>
+          <w:rStyle w:val="CommentReference"/>
+        </w:rPr>
+        <w:commentReference w:id="11"/>
+      </w:r>
+      <w:r>
+        <w:rPr>
+          <w:rFonts w:ascii="Times New Roman" w:eastAsia="Times New Roman" w:hAnsi="Times New Roman" w:cs="Times New Roman"/>
+          <w:sz w:val="24"/>
+          <w:szCs w:val="24"/>
+        </w:rPr>
+        <w:t xml:space="preserve">). Lake </w:t>
       </w:r>
       <w:proofErr w:type="spellStart"/>
       <w:r>
@@ -8957,15 +9036,47 @@
           <w:sz w:val="24"/>
           <w:szCs w:val="24"/>
         </w:rPr>
-        <w:t xml:space="preserve"> 2013, Kelly et al 2018). </w:t>
-      </w:r>
-      <w:r>
-        <w:rPr>
-          <w:rFonts w:ascii="Times New Roman" w:eastAsia="Times New Roman" w:hAnsi="Times New Roman" w:cs="Times New Roman"/>
-          <w:sz w:val="24"/>
-          <w:szCs w:val="24"/>
-        </w:rPr>
-        <w:t xml:space="preserve">After testing the nine available regression models, model 9 was used for all lakes, except Trout Lake where model 4 returned the best fit (see Kelly et al 2018 for full regression model equations). </w:t>
+        <w:t xml:space="preserve"> 2013, Kelly et al</w:t>
+      </w:r>
+      <w:r>
+        <w:rPr>
+          <w:rFonts w:ascii="Times New Roman" w:eastAsia="Times New Roman" w:hAnsi="Times New Roman" w:cs="Times New Roman"/>
+          <w:sz w:val="24"/>
+          <w:szCs w:val="24"/>
+        </w:rPr>
+        <w:t>.</w:t>
+      </w:r>
+      <w:r>
+        <w:rPr>
+          <w:rFonts w:ascii="Times New Roman" w:eastAsia="Times New Roman" w:hAnsi="Times New Roman" w:cs="Times New Roman"/>
+          <w:sz w:val="24"/>
+          <w:szCs w:val="24"/>
+        </w:rPr>
+        <w:t xml:space="preserve"> 2018). </w:t>
+      </w:r>
+      <w:r>
+        <w:rPr>
+          <w:rFonts w:ascii="Times New Roman" w:eastAsia="Times New Roman" w:hAnsi="Times New Roman" w:cs="Times New Roman"/>
+          <w:sz w:val="24"/>
+          <w:szCs w:val="24"/>
+        </w:rPr>
+        <w:t>After testing the nine available regression models, model 9 was used for all lakes, except Trout Lake where model 4 returned the best fit (see Kelly et al</w:t>
+      </w:r>
+      <w:r>
+        <w:rPr>
+          <w:rFonts w:ascii="Times New Roman" w:eastAsia="Times New Roman" w:hAnsi="Times New Roman" w:cs="Times New Roman"/>
+          <w:sz w:val="24"/>
+          <w:szCs w:val="24"/>
+        </w:rPr>
+        <w:t>.</w:t>
+      </w:r>
+      <w:r>
+        <w:rPr>
+          <w:rFonts w:ascii="Times New Roman" w:eastAsia="Times New Roman" w:hAnsi="Times New Roman" w:cs="Times New Roman"/>
+          <w:sz w:val="24"/>
+          <w:szCs w:val="24"/>
+        </w:rPr>
+        <w:t xml:space="preserve"> 2018 for full regression model equations). </w:t>
       </w:r>
       <w:r>
         <w:rPr>
@@ -9093,6 +9204,7 @@
         </w:rPr>
         <w:t xml:space="preserve">, </w:t>
       </w:r>
+      <w:proofErr w:type="spellStart"/>
       <w:r>
         <w:rPr>
           <w:rFonts w:ascii="Times New Roman" w:eastAsia="Times New Roman" w:hAnsi="Times New Roman" w:cs="Times New Roman"/>
@@ -9107,7 +9219,16 @@
           <w:sz w:val="24"/>
           <w:szCs w:val="24"/>
         </w:rPr>
-        <w:t>ecchi depth, and temperature</w:t>
+        <w:t>ecchi</w:t>
+      </w:r>
+      <w:proofErr w:type="spellEnd"/>
+      <w:r>
+        <w:rPr>
+          <w:rFonts w:ascii="Times New Roman" w:eastAsia="Times New Roman" w:hAnsi="Times New Roman" w:cs="Times New Roman"/>
+          <w:sz w:val="24"/>
+          <w:szCs w:val="24"/>
+        </w:rPr>
+        <w:t xml:space="preserve"> depth, and temperature</w:t>
       </w:r>
       <w:r>
         <w:rPr>
@@ -9345,7 +9466,7 @@
         </w:rPr>
         <w:t xml:space="preserve"> Model code and data are available here: </w:t>
       </w:r>
-      <w:hyperlink r:id="rId9" w:history="1">
+      <w:hyperlink r:id="rId11" w:history="1">
         <w:r>
           <w:rPr>
             <w:rStyle w:val="Hyperlink"/>
@@ -9389,8 +9510,8 @@
           <w:szCs w:val="24"/>
         </w:rPr>
       </w:pPr>
-      <w:bookmarkStart w:id="13" w:name="_e3qajp1968u" w:colFirst="0" w:colLast="0"/>
-      <w:bookmarkEnd w:id="13"/>
+      <w:bookmarkStart w:id="12" w:name="_e3qajp1968u" w:colFirst="0" w:colLast="0"/>
+      <w:bookmarkEnd w:id="12"/>
       <w:r>
         <w:rPr>
           <w:rFonts w:ascii="Times New Roman" w:eastAsia="Times New Roman" w:hAnsi="Times New Roman" w:cs="Times New Roman"/>
@@ -11471,25 +11592,7 @@
           <w:sz w:val="24"/>
           <w:szCs w:val="24"/>
         </w:rPr>
-        <w:t xml:space="preserve">We estimated the proportion of inflow as groundwater in our study lakes based on literature values when </w:t>
-      </w:r>
-      <w:proofErr w:type="gramStart"/>
-      <w:r>
-        <w:rPr>
-          <w:rFonts w:ascii="Times New Roman" w:eastAsia="Times New Roman" w:hAnsi="Times New Roman" w:cs="Times New Roman"/>
-          <w:sz w:val="24"/>
-          <w:szCs w:val="24"/>
-        </w:rPr>
-        <w:t>available, but</w:t>
-      </w:r>
-      <w:proofErr w:type="gramEnd"/>
-      <w:r>
-        <w:rPr>
-          <w:rFonts w:ascii="Times New Roman" w:eastAsia="Times New Roman" w:hAnsi="Times New Roman" w:cs="Times New Roman"/>
-          <w:sz w:val="24"/>
-          <w:szCs w:val="24"/>
-        </w:rPr>
-        <w:t xml:space="preserve"> assumed no ground</w:t>
+        <w:t>We estimated the proportion of inflow as groundwater in our study lakes based on literature values when available, but assumed no ground</w:t>
       </w:r>
       <w:r>
         <w:rPr>
@@ -11637,7 +11740,7 @@
           <w:sz w:val="24"/>
           <w:szCs w:val="24"/>
         </w:rPr>
-        <w:t>GIS and publicl</w:t>
+        <w:t>publicl</w:t>
       </w:r>
       <w:r>
         <w:rPr>
@@ -11816,8 +11919,8 @@
           <w:szCs w:val="24"/>
         </w:rPr>
       </w:pPr>
-      <w:bookmarkStart w:id="14" w:name="_6mc5pfc13zyv" w:colFirst="0" w:colLast="0"/>
-      <w:bookmarkEnd w:id="14"/>
+      <w:bookmarkStart w:id="13" w:name="_6mc5pfc13zyv" w:colFirst="0" w:colLast="0"/>
+      <w:bookmarkEnd w:id="13"/>
       <w:r>
         <w:rPr>
           <w:rFonts w:ascii="Times New Roman" w:eastAsia="Times New Roman" w:hAnsi="Times New Roman" w:cs="Times New Roman"/>
@@ -11912,25 +12015,7 @@
           <w:sz w:val="24"/>
           <w:szCs w:val="24"/>
         </w:rPr>
-        <w:t xml:space="preserve">was generally </w:t>
-      </w:r>
-      <w:proofErr w:type="gramStart"/>
-      <w:r>
-        <w:rPr>
-          <w:rFonts w:ascii="Times New Roman" w:eastAsia="Times New Roman" w:hAnsi="Times New Roman" w:cs="Times New Roman"/>
-          <w:sz w:val="24"/>
-          <w:szCs w:val="24"/>
-        </w:rPr>
-        <w:t>similar to</w:t>
-      </w:r>
-      <w:proofErr w:type="gramEnd"/>
-      <w:r>
-        <w:rPr>
-          <w:rFonts w:ascii="Times New Roman" w:eastAsia="Times New Roman" w:hAnsi="Times New Roman" w:cs="Times New Roman"/>
-          <w:sz w:val="24"/>
-          <w:szCs w:val="24"/>
-        </w:rPr>
-        <w:t xml:space="preserve"> that of allochthon</w:t>
+        <w:t>was generally similar to that of allochthon</w:t>
       </w:r>
       <w:r>
         <w:rPr>
@@ -12748,25 +12833,7 @@
           <w:sz w:val="24"/>
           <w:szCs w:val="24"/>
         </w:rPr>
-        <w:t xml:space="preserve">, under the assumption that at </w:t>
-      </w:r>
-      <w:proofErr w:type="gramStart"/>
-      <w:r>
-        <w:rPr>
-          <w:rFonts w:ascii="Times New Roman" w:eastAsia="Times New Roman" w:hAnsi="Times New Roman" w:cs="Times New Roman"/>
-          <w:sz w:val="24"/>
-          <w:szCs w:val="24"/>
-        </w:rPr>
-        <w:t>short time</w:t>
-      </w:r>
-      <w:proofErr w:type="gramEnd"/>
-      <w:r>
-        <w:rPr>
-          <w:rFonts w:ascii="Times New Roman" w:eastAsia="Times New Roman" w:hAnsi="Times New Roman" w:cs="Times New Roman"/>
-          <w:sz w:val="24"/>
-          <w:szCs w:val="24"/>
-        </w:rPr>
-        <w:t xml:space="preserve"> scales and under pseudo-equilibrium conditions, atmospheric exchange (</w:t>
+        <w:t>, under the assumption that at short time scales and under pseudo-equilibrium conditions, atmospheric exchange (</w:t>
       </w:r>
       <w:proofErr w:type="spellStart"/>
       <w:r>
@@ -12949,7 +13016,15 @@
           <w:sz w:val="24"/>
           <w:szCs w:val="24"/>
         </w:rPr>
-        <w:t xml:space="preserve"> and </w:t>
+        <w:t xml:space="preserve"> and</w:t>
+      </w:r>
+      <w:r>
+        <w:rPr>
+          <w:rFonts w:ascii="Times New Roman" w:eastAsia="Times New Roman" w:hAnsi="Times New Roman" w:cs="Times New Roman"/>
+          <w:sz w:val="24"/>
+          <w:szCs w:val="24"/>
+        </w:rPr>
+        <w:t xml:space="preserve"> mixing depth (</w:t>
       </w:r>
       <w:proofErr w:type="spellStart"/>
       <w:r>
@@ -12976,7 +13051,15 @@
           <w:sz w:val="24"/>
           <w:szCs w:val="24"/>
         </w:rPr>
-        <w:t xml:space="preserve">. </w:t>
+        <w:t>).</w:t>
+      </w:r>
+      <w:r>
+        <w:rPr>
+          <w:rFonts w:ascii="Times New Roman" w:eastAsia="Times New Roman" w:hAnsi="Times New Roman" w:cs="Times New Roman"/>
+          <w:sz w:val="24"/>
+          <w:szCs w:val="24"/>
+        </w:rPr>
+        <w:t xml:space="preserve"> </w:t>
       </w:r>
       <w:r>
         <w:rPr>
@@ -13422,10 +13505,10 @@
           <w:szCs w:val="24"/>
         </w:rPr>
       </w:pPr>
-      <w:bookmarkStart w:id="15" w:name="_ny5h27mmaq7k" w:colFirst="0" w:colLast="0"/>
-      <w:bookmarkStart w:id="16" w:name="_l03fr54i2e0u" w:colFirst="0" w:colLast="0"/>
+      <w:bookmarkStart w:id="14" w:name="_ny5h27mmaq7k" w:colFirst="0" w:colLast="0"/>
+      <w:bookmarkStart w:id="15" w:name="_l03fr54i2e0u" w:colFirst="0" w:colLast="0"/>
+      <w:bookmarkEnd w:id="14"/>
       <w:bookmarkEnd w:id="15"/>
-      <w:bookmarkEnd w:id="16"/>
     </w:p>
     <w:p>
       <w:pPr>
@@ -14520,8 +14603,8 @@
           <w:szCs w:val="24"/>
         </w:rPr>
       </w:pPr>
-      <w:bookmarkStart w:id="17" w:name="_ocy0aysirc6j" w:colFirst="0" w:colLast="0"/>
-      <w:bookmarkEnd w:id="17"/>
+      <w:bookmarkStart w:id="16" w:name="_ocy0aysirc6j" w:colFirst="0" w:colLast="0"/>
+      <w:bookmarkEnd w:id="16"/>
       <w:r>
         <w:rPr>
           <w:rFonts w:ascii="Times New Roman" w:eastAsia="Times New Roman" w:hAnsi="Times New Roman" w:cs="Times New Roman"/>
@@ -14544,8 +14627,8 @@
           <w:szCs w:val="24"/>
         </w:rPr>
       </w:pPr>
-      <w:bookmarkStart w:id="18" w:name="_5q3azwjwpxro" w:colFirst="0" w:colLast="0"/>
-      <w:bookmarkEnd w:id="18"/>
+      <w:bookmarkStart w:id="17" w:name="_5q3azwjwpxro" w:colFirst="0" w:colLast="0"/>
+      <w:bookmarkEnd w:id="17"/>
       <w:r>
         <w:rPr>
           <w:rFonts w:ascii="Times New Roman" w:eastAsia="Times New Roman" w:hAnsi="Times New Roman" w:cs="Times New Roman"/>
@@ -14590,7 +14673,7 @@
           <w:sz w:val="24"/>
           <w:szCs w:val="24"/>
         </w:rPr>
-        <w:t>Although our model is not exhaustive in accounting for all OC pathways and relies on empirically-derived equations, m</w:t>
+        <w:t>M</w:t>
       </w:r>
       <w:r>
         <w:rPr>
@@ -14772,16 +14855,7 @@
           <w:sz w:val="24"/>
           <w:szCs w:val="24"/>
         </w:rPr>
-        <w:t xml:space="preserve"> </w:t>
-      </w:r>
-      <w:proofErr w:type="gramStart"/>
-      <w:r>
-        <w:rPr>
-          <w:rFonts w:ascii="Times New Roman" w:eastAsia="Times New Roman" w:hAnsi="Times New Roman" w:cs="Times New Roman"/>
-          <w:sz w:val="24"/>
-          <w:szCs w:val="24"/>
-        </w:rPr>
-        <w:t>dynamics</w:t>
+        <w:t xml:space="preserve"> dynamics</w:t>
       </w:r>
       <w:r>
         <w:rPr>
@@ -14799,7 +14873,6 @@
         </w:rPr>
         <w:t>but</w:t>
       </w:r>
-      <w:proofErr w:type="gramEnd"/>
       <w:r>
         <w:rPr>
           <w:rFonts w:ascii="Times New Roman" w:eastAsia="Times New Roman" w:hAnsi="Times New Roman" w:cs="Times New Roman"/>
@@ -14838,7 +14911,23 @@
           <w:sz w:val="24"/>
           <w:szCs w:val="24"/>
         </w:rPr>
-        <w:t>). Nonetheless, long-term model performance indicated the ability to account for lake variability in DOC and DO from seasonal to inter</w:t>
+        <w:t xml:space="preserve">). Nonetheless, long-term model performance indicated the ability to account for lake variability in DOC and DO </w:t>
+      </w:r>
+      <w:r>
+        <w:rPr>
+          <w:rFonts w:ascii="Times New Roman" w:eastAsia="Times New Roman" w:hAnsi="Times New Roman" w:cs="Times New Roman"/>
+          <w:sz w:val="24"/>
+          <w:szCs w:val="24"/>
+        </w:rPr>
+        <w:t>at</w:t>
+      </w:r>
+      <w:r>
+        <w:rPr>
+          <w:rFonts w:ascii="Times New Roman" w:eastAsia="Times New Roman" w:hAnsi="Times New Roman" w:cs="Times New Roman"/>
+          <w:sz w:val="24"/>
+          <w:szCs w:val="24"/>
+        </w:rPr>
+        <w:t xml:space="preserve"> seasonal to inter</w:t>
       </w:r>
       <w:r>
         <w:rPr>
@@ -15288,6 +15377,66 @@
           <w:sz w:val="24"/>
           <w:szCs w:val="24"/>
         </w:rPr>
+        <w:t xml:space="preserve">) for all lakes except </w:t>
+      </w:r>
+      <w:r>
+        <w:rPr>
+          <w:rFonts w:ascii="Times New Roman" w:eastAsia="Times New Roman" w:hAnsi="Times New Roman" w:cs="Times New Roman"/>
+          <w:sz w:val="24"/>
+          <w:szCs w:val="24"/>
+        </w:rPr>
+        <w:t>Lake Monona. Burial of autochthon</w:t>
+      </w:r>
+      <w:r>
+        <w:rPr>
+          <w:rFonts w:ascii="Times New Roman" w:eastAsia="Times New Roman" w:hAnsi="Times New Roman" w:cs="Times New Roman"/>
+          <w:sz w:val="24"/>
+          <w:szCs w:val="24"/>
+        </w:rPr>
+        <w:t>ous inputs</w:t>
+      </w:r>
+      <w:r>
+        <w:rPr>
+          <w:rFonts w:ascii="Times New Roman" w:eastAsia="Times New Roman" w:hAnsi="Times New Roman" w:cs="Times New Roman"/>
+          <w:sz w:val="24"/>
+          <w:szCs w:val="24"/>
+        </w:rPr>
+        <w:t xml:space="preserve"> (</w:t>
+      </w:r>
+      <w:proofErr w:type="spellStart"/>
+      <w:r>
+        <w:rPr>
+          <w:rFonts w:ascii="Times New Roman" w:eastAsia="Times New Roman" w:hAnsi="Times New Roman" w:cs="Times New Roman"/>
+          <w:sz w:val="24"/>
+          <w:szCs w:val="24"/>
+        </w:rPr>
+        <w:t>BPOC</w:t>
+      </w:r>
+      <w:r>
+        <w:rPr>
+          <w:rFonts w:ascii="Times New Roman" w:eastAsia="Times New Roman" w:hAnsi="Times New Roman" w:cs="Times New Roman"/>
+          <w:sz w:val="24"/>
+          <w:szCs w:val="24"/>
+          <w:vertAlign w:val="subscript"/>
+        </w:rPr>
+        <w:t>Aut</w:t>
+      </w:r>
+      <w:r>
+        <w:rPr>
+          <w:rFonts w:ascii="Times New Roman" w:eastAsia="Times New Roman" w:hAnsi="Times New Roman" w:cs="Times New Roman"/>
+          <w:sz w:val="24"/>
+          <w:szCs w:val="24"/>
+          <w:vertAlign w:val="subscript"/>
+        </w:rPr>
+        <w:t>och</w:t>
+      </w:r>
+      <w:proofErr w:type="spellEnd"/>
+      <w:r>
+        <w:rPr>
+          <w:rFonts w:ascii="Times New Roman" w:eastAsia="Times New Roman" w:hAnsi="Times New Roman" w:cs="Times New Roman"/>
+          <w:sz w:val="24"/>
+          <w:szCs w:val="24"/>
+        </w:rPr>
         <w:t xml:space="preserve">) </w:t>
       </w:r>
       <w:r>
@@ -15296,76 +15445,16 @@
           <w:sz w:val="24"/>
           <w:szCs w:val="24"/>
         </w:rPr>
+        <w:t xml:space="preserve">was </w:t>
+      </w:r>
+      <w:r>
+        <w:rPr>
+          <w:rFonts w:ascii="Times New Roman" w:eastAsia="Times New Roman" w:hAnsi="Times New Roman" w:cs="Times New Roman"/>
+          <w:sz w:val="24"/>
+          <w:szCs w:val="24"/>
+        </w:rPr>
         <w:lastRenderedPageBreak/>
-        <w:t xml:space="preserve">for all lakes except </w:t>
-      </w:r>
-      <w:r>
-        <w:rPr>
-          <w:rFonts w:ascii="Times New Roman" w:eastAsia="Times New Roman" w:hAnsi="Times New Roman" w:cs="Times New Roman"/>
-          <w:sz w:val="24"/>
-          <w:szCs w:val="24"/>
-        </w:rPr>
-        <w:t>Lake Monona. Burial of autochthon</w:t>
-      </w:r>
-      <w:r>
-        <w:rPr>
-          <w:rFonts w:ascii="Times New Roman" w:eastAsia="Times New Roman" w:hAnsi="Times New Roman" w:cs="Times New Roman"/>
-          <w:sz w:val="24"/>
-          <w:szCs w:val="24"/>
-        </w:rPr>
-        <w:t>ous inputs</w:t>
-      </w:r>
-      <w:r>
-        <w:rPr>
-          <w:rFonts w:ascii="Times New Roman" w:eastAsia="Times New Roman" w:hAnsi="Times New Roman" w:cs="Times New Roman"/>
-          <w:sz w:val="24"/>
-          <w:szCs w:val="24"/>
-        </w:rPr>
-        <w:t xml:space="preserve"> (</w:t>
-      </w:r>
-      <w:proofErr w:type="spellStart"/>
-      <w:r>
-        <w:rPr>
-          <w:rFonts w:ascii="Times New Roman" w:eastAsia="Times New Roman" w:hAnsi="Times New Roman" w:cs="Times New Roman"/>
-          <w:sz w:val="24"/>
-          <w:szCs w:val="24"/>
-        </w:rPr>
-        <w:t>BPOC</w:t>
-      </w:r>
-      <w:r>
-        <w:rPr>
-          <w:rFonts w:ascii="Times New Roman" w:eastAsia="Times New Roman" w:hAnsi="Times New Roman" w:cs="Times New Roman"/>
-          <w:sz w:val="24"/>
-          <w:szCs w:val="24"/>
-          <w:vertAlign w:val="subscript"/>
-        </w:rPr>
-        <w:t>Aut</w:t>
-      </w:r>
-      <w:r>
-        <w:rPr>
-          <w:rFonts w:ascii="Times New Roman" w:eastAsia="Times New Roman" w:hAnsi="Times New Roman" w:cs="Times New Roman"/>
-          <w:sz w:val="24"/>
-          <w:szCs w:val="24"/>
-          <w:vertAlign w:val="subscript"/>
-        </w:rPr>
-        <w:t>och</w:t>
-      </w:r>
-      <w:proofErr w:type="spellEnd"/>
-      <w:r>
-        <w:rPr>
-          <w:rFonts w:ascii="Times New Roman" w:eastAsia="Times New Roman" w:hAnsi="Times New Roman" w:cs="Times New Roman"/>
-          <w:sz w:val="24"/>
-          <w:szCs w:val="24"/>
-        </w:rPr>
-        <w:t xml:space="preserve">) </w:t>
-      </w:r>
-      <w:r>
-        <w:rPr>
-          <w:rFonts w:ascii="Times New Roman" w:eastAsia="Times New Roman" w:hAnsi="Times New Roman" w:cs="Times New Roman"/>
-          <w:sz w:val="24"/>
-          <w:szCs w:val="24"/>
-        </w:rPr>
-        <w:t>was comparatively lower</w:t>
+        <w:t>comparatively lower</w:t>
       </w:r>
       <w:r>
         <w:rPr>
@@ -16276,8 +16365,8 @@
           <w:szCs w:val="24"/>
         </w:rPr>
       </w:pPr>
-      <w:bookmarkStart w:id="19" w:name="_xlemxvr7c40e" w:colFirst="0" w:colLast="0"/>
-      <w:bookmarkEnd w:id="19"/>
+      <w:bookmarkStart w:id="18" w:name="_xlemxvr7c40e" w:colFirst="0" w:colLast="0"/>
+      <w:bookmarkEnd w:id="18"/>
       <w:r>
         <w:rPr>
           <w:rFonts w:ascii="Times New Roman" w:eastAsia="Times New Roman" w:hAnsi="Times New Roman" w:cs="Times New Roman"/>
@@ -16298,23 +16387,13 @@
           <w:szCs w:val="24"/>
         </w:rPr>
       </w:pPr>
-      <w:proofErr w:type="gramStart"/>
-      <w:r>
-        <w:rPr>
-          <w:rFonts w:ascii="Times New Roman" w:eastAsia="Times New Roman" w:hAnsi="Times New Roman" w:cs="Times New Roman"/>
-          <w:sz w:val="24"/>
-          <w:szCs w:val="24"/>
-        </w:rPr>
-        <w:t>With the exception of</w:t>
-      </w:r>
-      <w:proofErr w:type="gramEnd"/>
-      <w:r>
-        <w:rPr>
-          <w:rFonts w:ascii="Times New Roman" w:eastAsia="Times New Roman" w:hAnsi="Times New Roman" w:cs="Times New Roman"/>
-          <w:sz w:val="24"/>
-          <w:szCs w:val="24"/>
-        </w:rPr>
-        <w:t xml:space="preserve"> Trout</w:t>
+      <w:r>
+        <w:rPr>
+          <w:rFonts w:ascii="Times New Roman" w:eastAsia="Times New Roman" w:hAnsi="Times New Roman" w:cs="Times New Roman"/>
+          <w:sz w:val="24"/>
+          <w:szCs w:val="24"/>
+        </w:rPr>
+        <w:t>With the exception of Trout</w:t>
       </w:r>
       <w:r>
         <w:rPr>
@@ -16726,7 +16805,39 @@
           <w:sz w:val="24"/>
           <w:szCs w:val="24"/>
         </w:rPr>
-        <w:t xml:space="preserve">) </w:t>
+        <w:t xml:space="preserve">) among lakes, lowest proportion respired (0.14) and </w:t>
+      </w:r>
+      <w:r>
+        <w:rPr>
+          <w:rFonts w:ascii="Times New Roman" w:eastAsia="Times New Roman" w:hAnsi="Times New Roman" w:cs="Times New Roman"/>
+          <w:sz w:val="24"/>
+          <w:szCs w:val="24"/>
+        </w:rPr>
+        <w:t>second-</w:t>
+      </w:r>
+      <w:r>
+        <w:rPr>
+          <w:rFonts w:ascii="Times New Roman" w:eastAsia="Times New Roman" w:hAnsi="Times New Roman" w:cs="Times New Roman"/>
+          <w:sz w:val="24"/>
+          <w:szCs w:val="24"/>
+        </w:rPr>
+        <w:t>greatest proportion buried (0.3</w:t>
+      </w:r>
+      <w:r>
+        <w:rPr>
+          <w:rFonts w:ascii="Times New Roman" w:eastAsia="Times New Roman" w:hAnsi="Times New Roman" w:cs="Times New Roman"/>
+          <w:sz w:val="24"/>
+          <w:szCs w:val="24"/>
+        </w:rPr>
+        <w:t>6</w:t>
+      </w:r>
+      <w:r>
+        <w:rPr>
+          <w:rFonts w:ascii="Times New Roman" w:eastAsia="Times New Roman" w:hAnsi="Times New Roman" w:cs="Times New Roman"/>
+          <w:sz w:val="24"/>
+          <w:szCs w:val="24"/>
+        </w:rPr>
+        <w:t xml:space="preserve">). </w:t>
       </w:r>
       <w:r>
         <w:rPr>
@@ -16735,46 +16846,6 @@
           <w:szCs w:val="24"/>
         </w:rPr>
         <w:lastRenderedPageBreak/>
-        <w:t xml:space="preserve">among lakes, lowest proportion respired (0.14) and </w:t>
-      </w:r>
-      <w:r>
-        <w:rPr>
-          <w:rFonts w:ascii="Times New Roman" w:eastAsia="Times New Roman" w:hAnsi="Times New Roman" w:cs="Times New Roman"/>
-          <w:sz w:val="24"/>
-          <w:szCs w:val="24"/>
-        </w:rPr>
-        <w:t>second-</w:t>
-      </w:r>
-      <w:r>
-        <w:rPr>
-          <w:rFonts w:ascii="Times New Roman" w:eastAsia="Times New Roman" w:hAnsi="Times New Roman" w:cs="Times New Roman"/>
-          <w:sz w:val="24"/>
-          <w:szCs w:val="24"/>
-        </w:rPr>
-        <w:t>greatest proportion buried (0.3</w:t>
-      </w:r>
-      <w:r>
-        <w:rPr>
-          <w:rFonts w:ascii="Times New Roman" w:eastAsia="Times New Roman" w:hAnsi="Times New Roman" w:cs="Times New Roman"/>
-          <w:sz w:val="24"/>
-          <w:szCs w:val="24"/>
-        </w:rPr>
-        <w:t>6</w:t>
-      </w:r>
-      <w:r>
-        <w:rPr>
-          <w:rFonts w:ascii="Times New Roman" w:eastAsia="Times New Roman" w:hAnsi="Times New Roman" w:cs="Times New Roman"/>
-          <w:sz w:val="24"/>
-          <w:szCs w:val="24"/>
-        </w:rPr>
-        <w:t xml:space="preserve">). </w:t>
-      </w:r>
-      <w:r>
-        <w:rPr>
-          <w:rFonts w:ascii="Times New Roman" w:eastAsia="Times New Roman" w:hAnsi="Times New Roman" w:cs="Times New Roman"/>
-          <w:sz w:val="24"/>
-          <w:szCs w:val="24"/>
-        </w:rPr>
         <w:t xml:space="preserve">Lake </w:t>
       </w:r>
       <w:r>
@@ -17195,25 +17266,7 @@
           <w:sz w:val="24"/>
           <w:szCs w:val="24"/>
         </w:rPr>
-        <w:t xml:space="preserve"> </w:t>
-      </w:r>
-      <w:proofErr w:type="gramStart"/>
-      <w:r>
-        <w:rPr>
-          <w:rFonts w:ascii="Times New Roman" w:eastAsia="Times New Roman" w:hAnsi="Times New Roman" w:cs="Times New Roman"/>
-          <w:sz w:val="24"/>
-          <w:szCs w:val="24"/>
-        </w:rPr>
-        <w:t>and also</w:t>
-      </w:r>
-      <w:proofErr w:type="gramEnd"/>
-      <w:r>
-        <w:rPr>
-          <w:rFonts w:ascii="Times New Roman" w:eastAsia="Times New Roman" w:hAnsi="Times New Roman" w:cs="Times New Roman"/>
-          <w:sz w:val="24"/>
-          <w:szCs w:val="24"/>
-        </w:rPr>
-        <w:t xml:space="preserve"> resulted in highly variable export (</w:t>
+        <w:t xml:space="preserve"> and also resulted in highly variable export (</w:t>
       </w:r>
       <w:r>
         <w:rPr>
@@ -17387,8 +17440,8 @@
           <w:szCs w:val="24"/>
         </w:rPr>
       </w:pPr>
-      <w:bookmarkStart w:id="20" w:name="_23giog1xmb1e" w:colFirst="0" w:colLast="0"/>
-      <w:bookmarkEnd w:id="20"/>
+      <w:bookmarkStart w:id="19" w:name="_23giog1xmb1e" w:colFirst="0" w:colLast="0"/>
+      <w:bookmarkEnd w:id="19"/>
       <w:r>
         <w:rPr>
           <w:rFonts w:ascii="Times New Roman" w:eastAsia="Times New Roman" w:hAnsi="Times New Roman" w:cs="Times New Roman"/>
@@ -17768,16 +17821,7 @@
           <w:sz w:val="24"/>
           <w:szCs w:val="24"/>
         </w:rPr>
-        <w:t xml:space="preserve">early in the growing </w:t>
-      </w:r>
-      <w:proofErr w:type="gramStart"/>
-      <w:r>
-        <w:rPr>
-          <w:rFonts w:ascii="Times New Roman" w:eastAsia="Times New Roman" w:hAnsi="Times New Roman" w:cs="Times New Roman"/>
-          <w:sz w:val="24"/>
-          <w:szCs w:val="24"/>
-        </w:rPr>
-        <w:t>season,</w:t>
+        <w:t>early in the growing season,</w:t>
       </w:r>
       <w:r>
         <w:rPr>
@@ -17793,32 +17837,15 @@
           <w:sz w:val="24"/>
           <w:szCs w:val="24"/>
         </w:rPr>
-        <w:t>but</w:t>
-      </w:r>
-      <w:proofErr w:type="gramEnd"/>
-      <w:r>
-        <w:rPr>
-          <w:rFonts w:ascii="Times New Roman" w:eastAsia="Times New Roman" w:hAnsi="Times New Roman" w:cs="Times New Roman"/>
-          <w:sz w:val="24"/>
-          <w:szCs w:val="24"/>
-        </w:rPr>
-        <w:t xml:space="preserve"> </w:t>
-      </w:r>
-      <w:r>
-        <w:rPr>
-          <w:rFonts w:ascii="Times New Roman" w:eastAsia="Times New Roman" w:hAnsi="Times New Roman" w:cs="Times New Roman"/>
-          <w:sz w:val="24"/>
-          <w:szCs w:val="24"/>
-        </w:rPr>
-        <w:t>were</w:t>
-      </w:r>
-      <w:r>
-        <w:rPr>
-          <w:rFonts w:ascii="Times New Roman" w:eastAsia="Times New Roman" w:hAnsi="Times New Roman" w:cs="Times New Roman"/>
-          <w:sz w:val="24"/>
-          <w:szCs w:val="24"/>
-        </w:rPr>
-        <w:t xml:space="preserve"> </w:t>
+        <w:t xml:space="preserve">but </w:t>
+      </w:r>
+      <w:r>
+        <w:rPr>
+          <w:rFonts w:ascii="Times New Roman" w:eastAsia="Times New Roman" w:hAnsi="Times New Roman" w:cs="Times New Roman"/>
+          <w:sz w:val="24"/>
+          <w:szCs w:val="24"/>
+        </w:rPr>
+        <w:t xml:space="preserve">became </w:t>
       </w:r>
       <w:r>
         <w:rPr>
@@ -17834,15 +17861,15 @@
           <w:sz w:val="24"/>
           <w:szCs w:val="24"/>
         </w:rPr>
-        <w:t xml:space="preserve"> </w:t>
-      </w:r>
-      <w:r>
-        <w:rPr>
-          <w:rFonts w:ascii="Times New Roman" w:eastAsia="Times New Roman" w:hAnsi="Times New Roman" w:cs="Times New Roman"/>
-          <w:sz w:val="24"/>
-          <w:szCs w:val="24"/>
-        </w:rPr>
-        <w:t xml:space="preserve">on an annual </w:t>
+        <w:t xml:space="preserve"> as temperatures warmed. </w:t>
+      </w:r>
+      <w:r>
+        <w:rPr>
+          <w:rFonts w:ascii="Times New Roman" w:eastAsia="Times New Roman" w:hAnsi="Times New Roman" w:cs="Times New Roman"/>
+          <w:sz w:val="24"/>
+          <w:szCs w:val="24"/>
+        </w:rPr>
+        <w:t xml:space="preserve">Whereas respiration in Lake Monona exceeded burial late in the growing </w:t>
       </w:r>
       <w:r>
         <w:rPr>
@@ -17851,31 +17878,7 @@
           <w:szCs w:val="24"/>
         </w:rPr>
         <w:lastRenderedPageBreak/>
-        <w:t xml:space="preserve">basis </w:t>
-      </w:r>
-      <w:r>
-        <w:rPr>
-          <w:rFonts w:ascii="Times New Roman" w:eastAsia="Times New Roman" w:hAnsi="Times New Roman" w:cs="Times New Roman"/>
-          <w:sz w:val="24"/>
-          <w:szCs w:val="24"/>
-        </w:rPr>
-        <w:t xml:space="preserve">due to increased respiration rates </w:t>
-      </w:r>
-      <w:r>
-        <w:rPr>
-          <w:rFonts w:ascii="Times New Roman" w:eastAsia="Times New Roman" w:hAnsi="Times New Roman" w:cs="Times New Roman"/>
-          <w:sz w:val="24"/>
-          <w:szCs w:val="24"/>
-        </w:rPr>
-        <w:t xml:space="preserve">as temperatures warmed. </w:t>
-      </w:r>
-      <w:r>
-        <w:rPr>
-          <w:rFonts w:ascii="Times New Roman" w:eastAsia="Times New Roman" w:hAnsi="Times New Roman" w:cs="Times New Roman"/>
-          <w:sz w:val="24"/>
-          <w:szCs w:val="24"/>
-        </w:rPr>
-        <w:t>Whereas respiration in Lake Monona exceeded burial late in the growing season, the lake remained dominated by burial when calculated on an annual basis (Table 5, Fig. 5).</w:t>
+        <w:t>season, the lake remained dominated by burial when calculated on an annual basis (Table 5, Fig. 5).</w:t>
       </w:r>
       <w:r>
         <w:rPr>
@@ -18192,8 +18195,8 @@
           <w:szCs w:val="24"/>
         </w:rPr>
       </w:pPr>
-      <w:bookmarkStart w:id="21" w:name="_3o4ewidztyp5" w:colFirst="0" w:colLast="0"/>
-      <w:bookmarkEnd w:id="21"/>
+      <w:bookmarkStart w:id="20" w:name="_3o4ewidztyp5" w:colFirst="0" w:colLast="0"/>
+      <w:bookmarkEnd w:id="20"/>
       <w:r>
         <w:rPr>
           <w:rFonts w:ascii="Times New Roman" w:eastAsia="Times New Roman" w:hAnsi="Times New Roman" w:cs="Times New Roman"/>
@@ -18216,8 +18219,8 @@
           <w:szCs w:val="24"/>
         </w:rPr>
       </w:pPr>
-      <w:bookmarkStart w:id="22" w:name="_a3c9orcnsv16" w:colFirst="0" w:colLast="0"/>
-      <w:bookmarkEnd w:id="22"/>
+      <w:bookmarkStart w:id="21" w:name="_a3c9orcnsv16" w:colFirst="0" w:colLast="0"/>
+      <w:bookmarkEnd w:id="21"/>
       <w:r>
         <w:rPr>
           <w:rFonts w:ascii="Times New Roman" w:eastAsia="Times New Roman" w:hAnsi="Times New Roman" w:cs="Times New Roman"/>
@@ -18253,7 +18256,46 @@
           <w:szCs w:val="24"/>
         </w:rPr>
         <w:tab/>
-        <w:t xml:space="preserve">Our results indicated that a relatively simple, </w:t>
+      </w:r>
+      <w:r>
+        <w:rPr>
+          <w:rFonts w:ascii="Times New Roman" w:eastAsia="Times New Roman" w:hAnsi="Times New Roman" w:cs="Times New Roman"/>
+          <w:sz w:val="24"/>
+          <w:szCs w:val="24"/>
+        </w:rPr>
+        <w:t>Although our model is not exhaustive in accounting for all OC pathways and relies on empirically-derived equations</w:t>
+      </w:r>
+      <w:r>
+        <w:rPr>
+          <w:rFonts w:ascii="Times New Roman" w:eastAsia="Times New Roman" w:hAnsi="Times New Roman" w:cs="Times New Roman"/>
+          <w:sz w:val="24"/>
+          <w:szCs w:val="24"/>
+        </w:rPr>
+        <w:t>,</w:t>
+      </w:r>
+      <w:r>
+        <w:rPr>
+          <w:rFonts w:ascii="Times New Roman" w:eastAsia="Times New Roman" w:hAnsi="Times New Roman" w:cs="Times New Roman"/>
+          <w:sz w:val="24"/>
+          <w:szCs w:val="24"/>
+        </w:rPr>
+        <w:t xml:space="preserve"> </w:t>
+      </w:r>
+      <w:r>
+        <w:rPr>
+          <w:rFonts w:ascii="Times New Roman" w:eastAsia="Times New Roman" w:hAnsi="Times New Roman" w:cs="Times New Roman"/>
+          <w:sz w:val="24"/>
+          <w:szCs w:val="24"/>
+        </w:rPr>
+        <w:t>o</w:t>
+      </w:r>
+      <w:r>
+        <w:rPr>
+          <w:rFonts w:ascii="Times New Roman" w:eastAsia="Times New Roman" w:hAnsi="Times New Roman" w:cs="Times New Roman"/>
+          <w:sz w:val="24"/>
+          <w:szCs w:val="24"/>
+        </w:rPr>
+        <w:t xml:space="preserve">ur results indicated that a relatively simple, </w:t>
       </w:r>
       <w:r>
         <w:rPr>
@@ -18797,6 +18839,14 @@
           <w:sz w:val="24"/>
           <w:szCs w:val="24"/>
         </w:rPr>
+        <w:t xml:space="preserve">likely </w:t>
+      </w:r>
+      <w:r>
+        <w:rPr>
+          <w:rFonts w:ascii="Times New Roman" w:eastAsia="Times New Roman" w:hAnsi="Times New Roman" w:cs="Times New Roman"/>
+          <w:sz w:val="24"/>
+          <w:szCs w:val="24"/>
+        </w:rPr>
         <w:t xml:space="preserve">because </w:t>
       </w:r>
       <w:r>
@@ -18831,23 +18881,13 @@
         </w:rPr>
         <w:t xml:space="preserve">. </w:t>
       </w:r>
-      <w:proofErr w:type="gramStart"/>
-      <w:r>
-        <w:rPr>
-          <w:rFonts w:ascii="Times New Roman" w:eastAsia="Times New Roman" w:hAnsi="Times New Roman" w:cs="Times New Roman"/>
-          <w:sz w:val="24"/>
-          <w:szCs w:val="24"/>
-        </w:rPr>
-        <w:t>Similar to</w:t>
-      </w:r>
-      <w:proofErr w:type="gramEnd"/>
-      <w:r>
-        <w:rPr>
-          <w:rFonts w:ascii="Times New Roman" w:eastAsia="Times New Roman" w:hAnsi="Times New Roman" w:cs="Times New Roman"/>
-          <w:sz w:val="24"/>
-          <w:szCs w:val="24"/>
-        </w:rPr>
-        <w:t xml:space="preserve"> our study, </w:t>
+      <w:r>
+        <w:rPr>
+          <w:rFonts w:ascii="Times New Roman" w:eastAsia="Times New Roman" w:hAnsi="Times New Roman" w:cs="Times New Roman"/>
+          <w:sz w:val="24"/>
+          <w:szCs w:val="24"/>
+        </w:rPr>
+        <w:t xml:space="preserve">Similar to our study, </w:t>
       </w:r>
       <w:r>
         <w:rPr>
@@ -18921,6 +18961,7 @@
           <w:sz w:val="24"/>
           <w:szCs w:val="24"/>
         </w:rPr>
+        <w:lastRenderedPageBreak/>
         <w:t xml:space="preserve">proportional </w:t>
       </w:r>
       <w:r>
@@ -18937,16 +18978,7 @@
           <w:sz w:val="24"/>
           <w:szCs w:val="24"/>
         </w:rPr>
-        <w:t xml:space="preserve">ous </w:t>
-      </w:r>
-      <w:r>
-        <w:rPr>
-          <w:rFonts w:ascii="Times New Roman" w:eastAsia="Times New Roman" w:hAnsi="Times New Roman" w:cs="Times New Roman"/>
-          <w:sz w:val="24"/>
-          <w:szCs w:val="24"/>
-        </w:rPr>
-        <w:lastRenderedPageBreak/>
-        <w:t>inputs</w:t>
+        <w:t>ous inputs</w:t>
       </w:r>
       <w:r>
         <w:rPr>
@@ -20272,7 +20304,7 @@
           <w:sz w:val="24"/>
           <w:szCs w:val="24"/>
         </w:rPr>
-        <w:t xml:space="preserve">, but this may be an underestimate, and does not account for potential seasonal variation in the </w:t>
+        <w:t>, but this may be an underestimate, and does not account for potential seasonal variation in the DOC</w:t>
       </w:r>
       <w:proofErr w:type="gramStart"/>
       <w:r>
@@ -20281,7 +20313,7 @@
           <w:sz w:val="24"/>
           <w:szCs w:val="24"/>
         </w:rPr>
-        <w:t>DOC:POC</w:t>
+        <w:t>:POC</w:t>
       </w:r>
       <w:proofErr w:type="gramEnd"/>
       <w:r>
@@ -20556,7 +20588,7 @@
           <w:sz w:val="24"/>
           <w:szCs w:val="24"/>
         </w:rPr>
-        <w:t xml:space="preserve"> and therefore probably also increase </w:t>
+        <w:t xml:space="preserve"> and probably also increase </w:t>
       </w:r>
       <w:proofErr w:type="spellStart"/>
       <w:r>
@@ -20918,10 +20950,10 @@
           <w:szCs w:val="24"/>
         </w:rPr>
       </w:pPr>
-      <w:bookmarkStart w:id="23" w:name="_3s028hwr8v82" w:colFirst="0" w:colLast="0"/>
-      <w:bookmarkStart w:id="24" w:name="_vg8pldrl49h3" w:colFirst="0" w:colLast="0"/>
+      <w:bookmarkStart w:id="22" w:name="_3s028hwr8v82" w:colFirst="0" w:colLast="0"/>
+      <w:bookmarkStart w:id="23" w:name="_vg8pldrl49h3" w:colFirst="0" w:colLast="0"/>
+      <w:bookmarkEnd w:id="22"/>
       <w:bookmarkEnd w:id="23"/>
-      <w:bookmarkEnd w:id="24"/>
       <w:r>
         <w:rPr>
           <w:rFonts w:ascii="Times New Roman" w:eastAsia="Times New Roman" w:hAnsi="Times New Roman" w:cs="Times New Roman"/>
@@ -21430,15 +21462,17 @@
           <w:sz w:val="24"/>
           <w:szCs w:val="24"/>
         </w:rPr>
-        <w:t>Nonetheless, these data challenges</w:t>
-      </w:r>
-      <w:r>
-        <w:rPr>
-          <w:rFonts w:ascii="Times New Roman" w:eastAsia="Times New Roman" w:hAnsi="Times New Roman" w:cs="Times New Roman"/>
-          <w:sz w:val="24"/>
-          <w:szCs w:val="24"/>
-        </w:rPr>
-        <w:t xml:space="preserve">, a key implication of our study is the need for more observational data, particularly pertaining to surface water </w:t>
+        <w:t xml:space="preserve">Nonetheless, </w:t>
+      </w:r>
+      <w:bookmarkStart w:id="24" w:name="_GoBack"/>
+      <w:bookmarkEnd w:id="24"/>
+      <w:r>
+        <w:rPr>
+          <w:rFonts w:ascii="Times New Roman" w:eastAsia="Times New Roman" w:hAnsi="Times New Roman" w:cs="Times New Roman"/>
+          <w:sz w:val="24"/>
+          <w:szCs w:val="24"/>
+        </w:rPr>
+        <w:t xml:space="preserve">a key implication of our study is the need for more observational data, particularly pertaining to surface water </w:t>
       </w:r>
       <w:r>
         <w:rPr>
@@ -21574,8 +21608,6 @@
         </w:rPr>
         <w:t>in observations may skew model outputs. Therefore, dynamic models such as ours can be used to identify important sources of uncertainty in overall OC budgets that can be targeted in future monitoring and research.</w:t>
       </w:r>
-      <w:bookmarkStart w:id="25" w:name="_GoBack"/>
-      <w:bookmarkEnd w:id="25"/>
     </w:p>
     <w:p>
       <w:pPr>
@@ -22800,8 +22832,8 @@
           <w:szCs w:val="24"/>
         </w:rPr>
       </w:pPr>
-      <w:bookmarkStart w:id="26" w:name="_jodkgtnyf02z" w:colFirst="0" w:colLast="0"/>
-      <w:bookmarkEnd w:id="26"/>
+      <w:bookmarkStart w:id="25" w:name="_jodkgtnyf02z" w:colFirst="0" w:colLast="0"/>
+      <w:bookmarkEnd w:id="25"/>
       <w:r>
         <w:rPr>
           <w:rFonts w:ascii="Times New Roman" w:eastAsia="Times New Roman" w:hAnsi="Times New Roman" w:cs="Times New Roman"/>
@@ -23082,7 +23114,7 @@
         </w:rPr>
         <w:t xml:space="preserve"> here: </w:t>
       </w:r>
-      <w:hyperlink r:id="rId10" w:history="1">
+      <w:hyperlink r:id="rId12" w:history="1">
         <w:r>
           <w:rPr>
             <w:rStyle w:val="Hyperlink"/>
@@ -23124,8 +23156,8 @@
           <w:szCs w:val="24"/>
         </w:rPr>
       </w:pPr>
-      <w:bookmarkStart w:id="27" w:name="_j77eak7kbqvt" w:colFirst="0" w:colLast="0"/>
-      <w:bookmarkEnd w:id="27"/>
+      <w:bookmarkStart w:id="26" w:name="_j77eak7kbqvt" w:colFirst="0" w:colLast="0"/>
+      <w:bookmarkEnd w:id="26"/>
       <w:r>
         <w:rPr>
           <w:rFonts w:ascii="Times New Roman" w:eastAsia="Times New Roman" w:hAnsi="Times New Roman" w:cs="Times New Roman"/>
@@ -23520,27 +23552,7 @@
           <w:sz w:val="24"/>
           <w:szCs w:val="24"/>
         </w:rPr>
-        <w:t xml:space="preserve">Appling, A. P., Leon, M. C., &amp; McDowell, W. H. (2015). Reducing bias and quantifying uncertainty in watershed flux estimates: </w:t>
-      </w:r>
-      <w:proofErr w:type="gramStart"/>
-      <w:r>
-        <w:rPr>
-          <w:rFonts w:ascii="Times New Roman" w:hAnsi="Times New Roman" w:cs="Times New Roman"/>
-          <w:color w:val="111111"/>
-          <w:sz w:val="24"/>
-          <w:szCs w:val="24"/>
-        </w:rPr>
-        <w:t>the</w:t>
-      </w:r>
-      <w:proofErr w:type="gramEnd"/>
-      <w:r>
-        <w:rPr>
-          <w:rFonts w:ascii="Times New Roman" w:hAnsi="Times New Roman" w:cs="Times New Roman"/>
-          <w:color w:val="111111"/>
-          <w:sz w:val="24"/>
-          <w:szCs w:val="24"/>
-        </w:rPr>
-        <w:t xml:space="preserve"> R package </w:t>
+        <w:t xml:space="preserve">Appling, A. P., Leon, M. C., &amp; McDowell, W. H. (2015). Reducing bias and quantifying uncertainty in watershed flux estimates: the R package </w:t>
       </w:r>
       <w:proofErr w:type="spellStart"/>
       <w:r>
@@ -29563,7 +29575,7 @@
         </w:rPr>
         <w:t>(3) 1-28. </w:t>
       </w:r>
-      <w:hyperlink r:id="rId11" w:history="1">
+      <w:hyperlink r:id="rId13" w:history="1">
         <w:r>
           <w:rPr>
             <w:rStyle w:val="Hyperlink"/>
@@ -29871,27 +29883,7 @@
           <w:szCs w:val="24"/>
         </w:rPr>
         <w:lastRenderedPageBreak/>
-        <w:t xml:space="preserve">experiments: </w:t>
-      </w:r>
-      <w:proofErr w:type="gramStart"/>
-      <w:r>
-        <w:rPr>
-          <w:rFonts w:ascii="Times New Roman" w:eastAsia="Times New Roman" w:hAnsi="Times New Roman" w:cs="Times New Roman"/>
-          <w:color w:val="auto"/>
-          <w:sz w:val="24"/>
-          <w:szCs w:val="24"/>
-        </w:rPr>
-        <w:t>a new approach</w:t>
-      </w:r>
-      <w:proofErr w:type="gramEnd"/>
-      <w:r>
-        <w:rPr>
-          <w:rFonts w:ascii="Times New Roman" w:eastAsia="Times New Roman" w:hAnsi="Times New Roman" w:cs="Times New Roman"/>
-          <w:color w:val="auto"/>
-          <w:sz w:val="24"/>
-          <w:szCs w:val="24"/>
-        </w:rPr>
-        <w:t xml:space="preserve"> for studying lake sediments. </w:t>
+        <w:t xml:space="preserve">experiments: a new approach for studying lake sediments. </w:t>
       </w:r>
       <w:r>
         <w:rPr>
@@ -30937,7 +30929,7 @@
           <w:sz w:val="24"/>
           <w:szCs w:val="24"/>
         </w:rPr>
-        <w:t xml:space="preserve">: </w:t>
+        <w:t xml:space="preserve">: an R package for estimating </w:t>
       </w:r>
       <w:proofErr w:type="gramStart"/>
       <w:r>
@@ -30946,7 +30938,7 @@
           <w:sz w:val="24"/>
           <w:szCs w:val="24"/>
         </w:rPr>
-        <w:t>an</w:t>
+        <w:t>lake metabolism</w:t>
       </w:r>
       <w:proofErr w:type="gramEnd"/>
       <w:r>
@@ -30955,7 +30947,7 @@
           <w:sz w:val="24"/>
           <w:szCs w:val="24"/>
         </w:rPr>
-        <w:t xml:space="preserve"> R package for estimating lake metabolism from free-water oxygen using diverse statistical models. </w:t>
+        <w:t xml:space="preserve"> from free-water oxygen using diverse statistical models. </w:t>
       </w:r>
       <w:r>
         <w:rPr>
@@ -31523,7 +31515,7 @@
         </w:rPr>
         <w:tab/>
       </w:r>
-      <w:hyperlink r:id="rId12" w:history="1">
+      <w:hyperlink r:id="rId14" w:history="1">
         <w:r>
           <w:rPr>
             <w:rStyle w:val="Hyperlink"/>
@@ -31584,7 +31576,7 @@
           <w:szCs w:val="24"/>
         </w:rPr>
         <w:sectPr>
-          <w:headerReference w:type="default" r:id="rId13"/>
+          <w:headerReference w:type="default" r:id="rId15"/>
           <w:pgSz w:w="12240" w:h="15840"/>
           <w:pgMar w:top="1440" w:right="1440" w:bottom="1440" w:left="1440" w:header="720" w:footer="720" w:gutter="0"/>
           <w:lnNumType w:countBy="1" w:restart="continuous"/>
@@ -34874,7 +34866,7 @@
           <w:sz w:val="24"/>
           <w:szCs w:val="24"/>
         </w:rPr>
-        <w:t xml:space="preserve">= mean depth, RT = hydrologic residence time, Secchi = Secchi depth, </w:t>
+        <w:t xml:space="preserve">= mean depth, RT = hydrologic residence time, Secchi = </w:t>
       </w:r>
       <w:proofErr w:type="spellStart"/>
       <w:r>
@@ -34883,6 +34875,24 @@
           <w:sz w:val="24"/>
           <w:szCs w:val="24"/>
         </w:rPr>
+        <w:t>Secchi</w:t>
+      </w:r>
+      <w:proofErr w:type="spellEnd"/>
+      <w:r>
+        <w:rPr>
+          <w:rFonts w:ascii="Times New Roman" w:eastAsia="Times New Roman" w:hAnsi="Times New Roman" w:cs="Times New Roman"/>
+          <w:sz w:val="24"/>
+          <w:szCs w:val="24"/>
+        </w:rPr>
+        <w:t xml:space="preserve"> depth, </w:t>
+      </w:r>
+      <w:proofErr w:type="spellStart"/>
+      <w:r>
+        <w:rPr>
+          <w:rFonts w:ascii="Times New Roman" w:eastAsia="Times New Roman" w:hAnsi="Times New Roman" w:cs="Times New Roman"/>
+          <w:sz w:val="24"/>
+          <w:szCs w:val="24"/>
+        </w:rPr>
         <w:t>Chl</w:t>
       </w:r>
       <w:proofErr w:type="spellEnd"/>
@@ -34943,7 +34953,7 @@
         </w:rPr>
         <w:t xml:space="preserve">derived from cited references. NTL LTER = </w:t>
       </w:r>
-      <w:hyperlink r:id="rId14" w:history="1">
+      <w:hyperlink r:id="rId16" w:history="1">
         <w:r>
           <w:rPr>
             <w:rStyle w:val="Hyperlink"/>
@@ -37331,7 +37341,25 @@
                 <w:sz w:val="24"/>
                 <w:szCs w:val="24"/>
               </w:rPr>
-              <w:t>/dt = I</w:t>
+              <w:t>/</w:t>
+            </w:r>
+            <w:proofErr w:type="spellStart"/>
+            <w:r>
+              <w:rPr>
+                <w:rFonts w:ascii="Times New Roman" w:hAnsi="Times New Roman" w:cs="Times New Roman"/>
+                <w:sz w:val="24"/>
+                <w:szCs w:val="24"/>
+              </w:rPr>
+              <w:t>dt</w:t>
+            </w:r>
+            <w:proofErr w:type="spellEnd"/>
+            <w:r>
+              <w:rPr>
+                <w:rFonts w:ascii="Times New Roman" w:hAnsi="Times New Roman" w:cs="Times New Roman"/>
+                <w:sz w:val="24"/>
+                <w:szCs w:val="24"/>
+              </w:rPr>
+              <w:t xml:space="preserve"> = I</w:t>
             </w:r>
             <w:r>
               <w:rPr>
@@ -37473,7 +37501,25 @@
                 <w:sz w:val="24"/>
                 <w:szCs w:val="24"/>
               </w:rPr>
-              <w:t>/dt = I</w:t>
+              <w:t>/</w:t>
+            </w:r>
+            <w:proofErr w:type="spellStart"/>
+            <w:r>
+              <w:rPr>
+                <w:rFonts w:ascii="Times New Roman" w:hAnsi="Times New Roman" w:cs="Times New Roman"/>
+                <w:sz w:val="24"/>
+                <w:szCs w:val="24"/>
+              </w:rPr>
+              <w:t>dt</w:t>
+            </w:r>
+            <w:proofErr w:type="spellEnd"/>
+            <w:r>
+              <w:rPr>
+                <w:rFonts w:ascii="Times New Roman" w:hAnsi="Times New Roman" w:cs="Times New Roman"/>
+                <w:sz w:val="24"/>
+                <w:szCs w:val="24"/>
+              </w:rPr>
+              <w:t xml:space="preserve"> = I</w:t>
             </w:r>
             <w:r>
               <w:rPr>
@@ -37615,7 +37661,25 @@
                 <w:sz w:val="24"/>
                 <w:szCs w:val="24"/>
               </w:rPr>
-              <w:t xml:space="preserve">/dt = </w:t>
+              <w:t>/</w:t>
+            </w:r>
+            <w:proofErr w:type="spellStart"/>
+            <w:r>
+              <w:rPr>
+                <w:rFonts w:ascii="Times New Roman" w:hAnsi="Times New Roman" w:cs="Times New Roman"/>
+                <w:sz w:val="24"/>
+                <w:szCs w:val="24"/>
+              </w:rPr>
+              <w:t>dt</w:t>
+            </w:r>
+            <w:proofErr w:type="spellEnd"/>
+            <w:r>
+              <w:rPr>
+                <w:rFonts w:ascii="Times New Roman" w:hAnsi="Times New Roman" w:cs="Times New Roman"/>
+                <w:sz w:val="24"/>
+                <w:szCs w:val="24"/>
+              </w:rPr>
+              <w:t xml:space="preserve"> = </w:t>
             </w:r>
             <w:r>
               <w:rPr>
@@ -37740,7 +37804,25 @@
                 <w:sz w:val="24"/>
                 <w:szCs w:val="24"/>
               </w:rPr>
-              <w:t xml:space="preserve">/dt = </w:t>
+              <w:t>/</w:t>
+            </w:r>
+            <w:proofErr w:type="spellStart"/>
+            <w:r>
+              <w:rPr>
+                <w:rFonts w:ascii="Times New Roman" w:hAnsi="Times New Roman" w:cs="Times New Roman"/>
+                <w:sz w:val="24"/>
+                <w:szCs w:val="24"/>
+              </w:rPr>
+              <w:t>dt</w:t>
+            </w:r>
+            <w:proofErr w:type="spellEnd"/>
+            <w:r>
+              <w:rPr>
+                <w:rFonts w:ascii="Times New Roman" w:hAnsi="Times New Roman" w:cs="Times New Roman"/>
+                <w:sz w:val="24"/>
+                <w:szCs w:val="24"/>
+              </w:rPr>
+              <w:t xml:space="preserve"> = </w:t>
             </w:r>
             <w:r>
               <w:rPr>
@@ -37864,7 +37946,25 @@
                 <w:sz w:val="24"/>
                 <w:szCs w:val="24"/>
               </w:rPr>
-              <w:t>/dt = N</w:t>
+              <w:t>/</w:t>
+            </w:r>
+            <w:proofErr w:type="spellStart"/>
+            <w:r>
+              <w:rPr>
+                <w:rFonts w:ascii="Times New Roman" w:eastAsia="Times New Roman" w:hAnsi="Times New Roman" w:cs="Times New Roman"/>
+                <w:sz w:val="24"/>
+                <w:szCs w:val="24"/>
+              </w:rPr>
+              <w:t>dt</w:t>
+            </w:r>
+            <w:proofErr w:type="spellEnd"/>
+            <w:r>
+              <w:rPr>
+                <w:rFonts w:ascii="Times New Roman" w:eastAsia="Times New Roman" w:hAnsi="Times New Roman" w:cs="Times New Roman"/>
+                <w:sz w:val="24"/>
+                <w:szCs w:val="24"/>
+              </w:rPr>
+              <w:t xml:space="preserve"> = N</w:t>
             </w:r>
             <w:r>
               <w:rPr>
@@ -38815,7 +38915,6 @@
               <w:t xml:space="preserve"> = </w:t>
             </w:r>
             <w:proofErr w:type="spellStart"/>
-            <w:proofErr w:type="gramStart"/>
             <w:r>
               <w:rPr>
                 <w:rFonts w:ascii="Times New Roman" w:eastAsia="Times New Roman" w:hAnsi="Times New Roman" w:cs="Times New Roman"/>
@@ -38837,7 +38936,6 @@
               <w:t>L.Alloch</w:t>
             </w:r>
             <w:proofErr w:type="spellEnd"/>
-            <w:proofErr w:type="gramEnd"/>
             <w:r>
               <w:rPr>
                 <w:rFonts w:ascii="Times New Roman" w:eastAsia="Times New Roman" w:hAnsi="Times New Roman" w:cs="Times New Roman"/>
@@ -49300,7 +49398,7 @@
                     <pic:cNvPicPr/>
                   </pic:nvPicPr>
                   <pic:blipFill>
-                    <a:blip r:embed="rId15"/>
+                    <a:blip r:embed="rId17"/>
                     <a:stretch>
                       <a:fillRect/>
                     </a:stretch>
@@ -49829,7 +49927,7 @@
                     <pic:cNvPicPr/>
                   </pic:nvPicPr>
                   <pic:blipFill>
-                    <a:blip r:embed="rId16">
+                    <a:blip r:embed="rId18">
                       <a:extLst>
                         <a:ext uri="{28A0092B-C50C-407E-A947-70E740481C1C}">
                           <a14:useLocalDpi xmlns:a14="http://schemas.microsoft.com/office/drawing/2010/main" val="0"/>
@@ -50152,7 +50250,7 @@
                     <pic:cNvPicPr/>
                   </pic:nvPicPr>
                   <pic:blipFill>
-                    <a:blip r:embed="rId17">
+                    <a:blip r:embed="rId19">
                       <a:extLst>
                         <a:ext uri="{28A0092B-C50C-407E-A947-70E740481C1C}">
                           <a14:useLocalDpi xmlns:a14="http://schemas.microsoft.com/office/drawing/2010/main" val="0"/>
@@ -50650,7 +50748,7 @@
                     <pic:cNvPicPr/>
                   </pic:nvPicPr>
                   <pic:blipFill>
-                    <a:blip r:embed="rId18">
+                    <a:blip r:embed="rId20">
                       <a:extLst>
                         <a:ext uri="{28A0092B-C50C-407E-A947-70E740481C1C}">
                           <a14:useLocalDpi xmlns:a14="http://schemas.microsoft.com/office/drawing/2010/main" val="0"/>
@@ -50953,8 +51051,8 @@
             <v:path o:extrusionok="f" gradientshapeok="t" o:connecttype="rect"/>
             <o:lock v:ext="edit" aspectratio="t"/>
           </v:shapetype>
-          <v:shape id="_x0000_i1025" type="#_x0000_t75" alt="beardplot2" style="width:468.4pt;height:234.6pt">
-            <v:imagedata r:id="rId19" o:title="beardplot2"/>
+          <v:shape id="_x0000_i1025" type="#_x0000_t75" alt="beardplot2" style="width:468pt;height:234.75pt">
+            <v:imagedata r:id="rId21" o:title="beardplot2"/>
           </v:shape>
         </w:pict>
       </w:r>
@@ -51185,8 +51283,35 @@
 </w:document>
 </file>
 
+<file path=word/comments.xml><?xml version="1.0" encoding="utf-8"?>
+<w:comments xmlns:wpc="http://schemas.microsoft.com/office/word/2010/wordprocessingCanvas" xmlns:cx="http://schemas.microsoft.com/office/drawing/2014/chartex" xmlns:cx1="http://schemas.microsoft.com/office/drawing/2015/9/8/chartex" xmlns:mc="http://schemas.openxmlformats.org/markup-compatibility/2006" xmlns:o="urn:schemas-microsoft-com:office:office" xmlns:r="http://schemas.openxmlformats.org/officeDocument/2006/relationships" xmlns:m="http://schemas.openxmlformats.org/officeDocument/2006/math" xmlns:v="urn:schemas-microsoft-com:vml" xmlns:wp14="http://schemas.microsoft.com/office/word/2010/wordprocessingDrawing" xmlns:wp="http://schemas.openxmlformats.org/drawingml/2006/wordprocessingDrawing" xmlns:w10="urn:schemas-microsoft-com:office:word" xmlns:w="http://schemas.openxmlformats.org/wordprocessingml/2006/main" xmlns:w14="http://schemas.microsoft.com/office/word/2010/wordml" xmlns:w15="http://schemas.microsoft.com/office/word/2012/wordml" xmlns:w16se="http://schemas.microsoft.com/office/word/2015/wordml/symex" xmlns:wpg="http://schemas.microsoft.com/office/word/2010/wordprocessingGroup" xmlns:wpi="http://schemas.microsoft.com/office/word/2010/wordprocessingInk" xmlns:wne="http://schemas.microsoft.com/office/word/2006/wordml" xmlns:wps="http://schemas.microsoft.com/office/word/2010/wordprocessingShape" mc:Ignorable="w14 w15 w16se wp14">
+  <w:comment w:id="11" w:author="immccull@gmail.com" w:date="2018-06-01T14:30:00Z" w:initials="i">
+    <w:p>
+      <w:pPr>
+        <w:pStyle w:val="CommentText"/>
+      </w:pPr>
+      <w:r>
+        <w:rPr>
+          <w:rStyle w:val="CommentReference"/>
+        </w:rPr>
+        <w:annotationRef/>
+      </w:r>
+      <w:r>
+        <w:t>Note: check journal requirements for how to reference</w:t>
+      </w:r>
+    </w:p>
+  </w:comment>
+</w:comments>
+</file>
+
+<file path=word/commentsExtended.xml><?xml version="1.0" encoding="utf-8"?>
+<w15:commentsEx xmlns:wpc="http://schemas.microsoft.com/office/word/2010/wordprocessingCanvas" xmlns:cx="http://schemas.microsoft.com/office/drawing/2014/chartex" xmlns:cx1="http://schemas.microsoft.com/office/drawing/2015/9/8/chartex" xmlns:mc="http://schemas.openxmlformats.org/markup-compatibility/2006" xmlns:o="urn:schemas-microsoft-com:office:office" xmlns:r="http://schemas.openxmlformats.org/officeDocument/2006/relationships" xmlns:m="http://schemas.openxmlformats.org/officeDocument/2006/math" xmlns:v="urn:schemas-microsoft-com:vml" xmlns:wp14="http://schemas.microsoft.com/office/word/2010/wordprocessingDrawing" xmlns:wp="http://schemas.openxmlformats.org/drawingml/2006/wordprocessingDrawing" xmlns:w10="urn:schemas-microsoft-com:office:word" xmlns:w="http://schemas.openxmlformats.org/wordprocessingml/2006/main" xmlns:w14="http://schemas.microsoft.com/office/word/2010/wordml" xmlns:w15="http://schemas.microsoft.com/office/word/2012/wordml" xmlns:w16se="http://schemas.microsoft.com/office/word/2015/wordml/symex" xmlns:wpg="http://schemas.microsoft.com/office/word/2010/wordprocessingGroup" xmlns:wpi="http://schemas.microsoft.com/office/word/2010/wordprocessingInk" xmlns:wne="http://schemas.microsoft.com/office/word/2006/wordml" xmlns:wps="http://schemas.microsoft.com/office/word/2010/wordprocessingShape" mc:Ignorable="w14 w15 w16se wp14">
+  <w15:commentEx w15:paraId="572C3823" w15:done="0"/>
+</w15:commentsEx>
+</file>
+
 <file path=word/endnotes.xml><?xml version="1.0" encoding="utf-8"?>
-<w:endnotes xmlns:wpc="http://schemas.microsoft.com/office/word/2010/wordprocessingCanvas" xmlns:cx="http://schemas.microsoft.com/office/drawing/2014/chartex" xmlns:cx1="http://schemas.microsoft.com/office/drawing/2015/9/8/chartex" xmlns:cx2="http://schemas.microsoft.com/office/drawing/2015/10/21/chartex" xmlns:cx3="http://schemas.microsoft.com/office/drawing/2016/5/9/chartex" xmlns:cx4="http://schemas.microsoft.com/office/drawing/2016/5/10/chartex" xmlns:cx5="http://schemas.microsoft.com/office/drawing/2016/5/11/chartex" xmlns:cx6="http://schemas.microsoft.com/office/drawing/2016/5/12/chartex" xmlns:cx7="http://schemas.microsoft.com/office/drawing/2016/5/13/chartex" xmlns:cx8="http://schemas.microsoft.com/office/drawing/2016/5/14/chartex" xmlns:mc="http://schemas.openxmlformats.org/markup-compatibility/2006" xmlns:aink="http://schemas.microsoft.com/office/drawing/2016/ink" xmlns:am3d="http://schemas.microsoft.com/office/drawing/2017/model3d" xmlns:o="urn:schemas-microsoft-com:office:office" xmlns:r="http://schemas.openxmlformats.org/officeDocument/2006/relationships" xmlns:m="http://schemas.openxmlformats.org/officeDocument/2006/math" xmlns:v="urn:schemas-microsoft-com:vml" xmlns:wp14="http://schemas.microsoft.com/office/word/2010/wordprocessingDrawing" xmlns:wp="http://schemas.openxmlformats.org/drawingml/2006/wordprocessingDrawing" xmlns:w10="urn:schemas-microsoft-com:office:word" xmlns:w="http://schemas.openxmlformats.org/wordprocessingml/2006/main" xmlns:w14="http://schemas.microsoft.com/office/word/2010/wordml" xmlns:w15="http://schemas.microsoft.com/office/word/2012/wordml" xmlns:w16cid="http://schemas.microsoft.com/office/word/2016/wordml/cid" xmlns:w16se="http://schemas.microsoft.com/office/word/2015/wordml/symex" xmlns:wpg="http://schemas.microsoft.com/office/word/2010/wordprocessingGroup" xmlns:wpi="http://schemas.microsoft.com/office/word/2010/wordprocessingInk" xmlns:wne="http://schemas.microsoft.com/office/word/2006/wordml" xmlns:wps="http://schemas.microsoft.com/office/word/2010/wordprocessingShape" mc:Ignorable="w14 w15 w16se w16cid wp14">
+<w:endnotes xmlns:wpc="http://schemas.microsoft.com/office/word/2010/wordprocessingCanvas" xmlns:cx="http://schemas.microsoft.com/office/drawing/2014/chartex" xmlns:cx1="http://schemas.microsoft.com/office/drawing/2015/9/8/chartex" xmlns:mc="http://schemas.openxmlformats.org/markup-compatibility/2006" xmlns:o="urn:schemas-microsoft-com:office:office" xmlns:r="http://schemas.openxmlformats.org/officeDocument/2006/relationships" xmlns:m="http://schemas.openxmlformats.org/officeDocument/2006/math" xmlns:v="urn:schemas-microsoft-com:vml" xmlns:wp14="http://schemas.microsoft.com/office/word/2010/wordprocessingDrawing" xmlns:wp="http://schemas.openxmlformats.org/drawingml/2006/wordprocessingDrawing" xmlns:w10="urn:schemas-microsoft-com:office:word" xmlns:w="http://schemas.openxmlformats.org/wordprocessingml/2006/main" xmlns:w14="http://schemas.microsoft.com/office/word/2010/wordml" xmlns:w15="http://schemas.microsoft.com/office/word/2012/wordml" xmlns:w16se="http://schemas.microsoft.com/office/word/2015/wordml/symex" xmlns:wpg="http://schemas.microsoft.com/office/word/2010/wordprocessingGroup" xmlns:wpi="http://schemas.microsoft.com/office/word/2010/wordprocessingInk" xmlns:wne="http://schemas.microsoft.com/office/word/2006/wordml" xmlns:wps="http://schemas.microsoft.com/office/word/2010/wordprocessingShape" mc:Ignorable="w14 w15 w16se wp14">
   <w:endnote w:type="separator" w:id="-1">
     <w:p>
       <w:pPr>
@@ -51211,7 +51336,7 @@
 </file>
 
 <file path=word/footnotes.xml><?xml version="1.0" encoding="utf-8"?>
-<w:footnotes xmlns:wpc="http://schemas.microsoft.com/office/word/2010/wordprocessingCanvas" xmlns:cx="http://schemas.microsoft.com/office/drawing/2014/chartex" xmlns:cx1="http://schemas.microsoft.com/office/drawing/2015/9/8/chartex" xmlns:cx2="http://schemas.microsoft.com/office/drawing/2015/10/21/chartex" xmlns:cx3="http://schemas.microsoft.com/office/drawing/2016/5/9/chartex" xmlns:cx4="http://schemas.microsoft.com/office/drawing/2016/5/10/chartex" xmlns:cx5="http://schemas.microsoft.com/office/drawing/2016/5/11/chartex" xmlns:cx6="http://schemas.microsoft.com/office/drawing/2016/5/12/chartex" xmlns:cx7="http://schemas.microsoft.com/office/drawing/2016/5/13/chartex" xmlns:cx8="http://schemas.microsoft.com/office/drawing/2016/5/14/chartex" xmlns:mc="http://schemas.openxmlformats.org/markup-compatibility/2006" xmlns:aink="http://schemas.microsoft.com/office/drawing/2016/ink" xmlns:am3d="http://schemas.microsoft.com/office/drawing/2017/model3d" xmlns:o="urn:schemas-microsoft-com:office:office" xmlns:r="http://schemas.openxmlformats.org/officeDocument/2006/relationships" xmlns:m="http://schemas.openxmlformats.org/officeDocument/2006/math" xmlns:v="urn:schemas-microsoft-com:vml" xmlns:wp14="http://schemas.microsoft.com/office/word/2010/wordprocessingDrawing" xmlns:wp="http://schemas.openxmlformats.org/drawingml/2006/wordprocessingDrawing" xmlns:w10="urn:schemas-microsoft-com:office:word" xmlns:w="http://schemas.openxmlformats.org/wordprocessingml/2006/main" xmlns:w14="http://schemas.microsoft.com/office/word/2010/wordml" xmlns:w15="http://schemas.microsoft.com/office/word/2012/wordml" xmlns:w16cid="http://schemas.microsoft.com/office/word/2016/wordml/cid" xmlns:w16se="http://schemas.microsoft.com/office/word/2015/wordml/symex" xmlns:wpg="http://schemas.microsoft.com/office/word/2010/wordprocessingGroup" xmlns:wpi="http://schemas.microsoft.com/office/word/2010/wordprocessingInk" xmlns:wne="http://schemas.microsoft.com/office/word/2006/wordml" xmlns:wps="http://schemas.microsoft.com/office/word/2010/wordprocessingShape" mc:Ignorable="w14 w15 w16se w16cid wp14">
+<w:footnotes xmlns:wpc="http://schemas.microsoft.com/office/word/2010/wordprocessingCanvas" xmlns:cx="http://schemas.microsoft.com/office/drawing/2014/chartex" xmlns:cx1="http://schemas.microsoft.com/office/drawing/2015/9/8/chartex" xmlns:mc="http://schemas.openxmlformats.org/markup-compatibility/2006" xmlns:o="urn:schemas-microsoft-com:office:office" xmlns:r="http://schemas.openxmlformats.org/officeDocument/2006/relationships" xmlns:m="http://schemas.openxmlformats.org/officeDocument/2006/math" xmlns:v="urn:schemas-microsoft-com:vml" xmlns:wp14="http://schemas.microsoft.com/office/word/2010/wordprocessingDrawing" xmlns:wp="http://schemas.openxmlformats.org/drawingml/2006/wordprocessingDrawing" xmlns:w10="urn:schemas-microsoft-com:office:word" xmlns:w="http://schemas.openxmlformats.org/wordprocessingml/2006/main" xmlns:w14="http://schemas.microsoft.com/office/word/2010/wordml" xmlns:w15="http://schemas.microsoft.com/office/word/2012/wordml" xmlns:w16se="http://schemas.microsoft.com/office/word/2015/wordml/symex" xmlns:wpg="http://schemas.microsoft.com/office/word/2010/wordprocessingGroup" xmlns:wpi="http://schemas.microsoft.com/office/word/2010/wordprocessingInk" xmlns:wne="http://schemas.microsoft.com/office/word/2006/wordml" xmlns:wps="http://schemas.microsoft.com/office/word/2010/wordprocessingShape" mc:Ignorable="w14 w15 w16se wp14">
   <w:footnote w:type="separator" w:id="-1">
     <w:p>
       <w:pPr>
@@ -51260,7 +51385,7 @@
 </file>
 
 <file path=word/header1.xml><?xml version="1.0" encoding="utf-8"?>
-<w:hdr xmlns:wpc="http://schemas.microsoft.com/office/word/2010/wordprocessingCanvas" xmlns:cx="http://schemas.microsoft.com/office/drawing/2014/chartex" xmlns:cx1="http://schemas.microsoft.com/office/drawing/2015/9/8/chartex" xmlns:cx2="http://schemas.microsoft.com/office/drawing/2015/10/21/chartex" xmlns:cx3="http://schemas.microsoft.com/office/drawing/2016/5/9/chartex" xmlns:cx4="http://schemas.microsoft.com/office/drawing/2016/5/10/chartex" xmlns:cx5="http://schemas.microsoft.com/office/drawing/2016/5/11/chartex" xmlns:cx6="http://schemas.microsoft.com/office/drawing/2016/5/12/chartex" xmlns:cx7="http://schemas.microsoft.com/office/drawing/2016/5/13/chartex" xmlns:cx8="http://schemas.microsoft.com/office/drawing/2016/5/14/chartex" xmlns:mc="http://schemas.openxmlformats.org/markup-compatibility/2006" xmlns:aink="http://schemas.microsoft.com/office/drawing/2016/ink" xmlns:am3d="http://schemas.microsoft.com/office/drawing/2017/model3d" xmlns:o="urn:schemas-microsoft-com:office:office" xmlns:r="http://schemas.openxmlformats.org/officeDocument/2006/relationships" xmlns:m="http://schemas.openxmlformats.org/officeDocument/2006/math" xmlns:v="urn:schemas-microsoft-com:vml" xmlns:wp14="http://schemas.microsoft.com/office/word/2010/wordprocessingDrawing" xmlns:wp="http://schemas.openxmlformats.org/drawingml/2006/wordprocessingDrawing" xmlns:w10="urn:schemas-microsoft-com:office:word" xmlns:w="http://schemas.openxmlformats.org/wordprocessingml/2006/main" xmlns:w14="http://schemas.microsoft.com/office/word/2010/wordml" xmlns:w15="http://schemas.microsoft.com/office/word/2012/wordml" xmlns:w16cid="http://schemas.microsoft.com/office/word/2016/wordml/cid" xmlns:w16se="http://schemas.microsoft.com/office/word/2015/wordml/symex" xmlns:wpg="http://schemas.microsoft.com/office/word/2010/wordprocessingGroup" xmlns:wpi="http://schemas.microsoft.com/office/word/2010/wordprocessingInk" xmlns:wne="http://schemas.microsoft.com/office/word/2006/wordml" xmlns:wps="http://schemas.microsoft.com/office/word/2010/wordprocessingShape" mc:Ignorable="w14 w15 w16se w16cid wp14">
+<w:hdr xmlns:wpc="http://schemas.microsoft.com/office/word/2010/wordprocessingCanvas" xmlns:cx="http://schemas.microsoft.com/office/drawing/2014/chartex" xmlns:cx1="http://schemas.microsoft.com/office/drawing/2015/9/8/chartex" xmlns:mc="http://schemas.openxmlformats.org/markup-compatibility/2006" xmlns:o="urn:schemas-microsoft-com:office:office" xmlns:r="http://schemas.openxmlformats.org/officeDocument/2006/relationships" xmlns:m="http://schemas.openxmlformats.org/officeDocument/2006/math" xmlns:v="urn:schemas-microsoft-com:vml" xmlns:wp14="http://schemas.microsoft.com/office/word/2010/wordprocessingDrawing" xmlns:wp="http://schemas.openxmlformats.org/drawingml/2006/wordprocessingDrawing" xmlns:w10="urn:schemas-microsoft-com:office:word" xmlns:w="http://schemas.openxmlformats.org/wordprocessingml/2006/main" xmlns:w14="http://schemas.microsoft.com/office/word/2010/wordml" xmlns:w15="http://schemas.microsoft.com/office/word/2012/wordml" xmlns:w16se="http://schemas.microsoft.com/office/word/2015/wordml/symex" xmlns:wpg="http://schemas.microsoft.com/office/word/2010/wordprocessingGroup" xmlns:wpi="http://schemas.microsoft.com/office/word/2010/wordprocessingInk" xmlns:wne="http://schemas.microsoft.com/office/word/2006/wordml" xmlns:wps="http://schemas.microsoft.com/office/word/2010/wordprocessingShape" mc:Ignorable="w14 w15 w16se wp14">
   <w:sdt>
     <w:sdtPr>
       <w:id w:val="-1794819940"/>
@@ -51293,7 +51418,7 @@
           <w:rPr>
             <w:noProof/>
           </w:rPr>
-          <w:t>28</w:t>
+          <w:t>35</w:t>
         </w:r>
         <w:r>
           <w:rPr>
@@ -51313,7 +51438,7 @@
 </file>
 
 <file path=word/numbering.xml><?xml version="1.0" encoding="utf-8"?>
-<w:numbering xmlns:wpc="http://schemas.microsoft.com/office/word/2010/wordprocessingCanvas" xmlns:cx="http://schemas.microsoft.com/office/drawing/2014/chartex" xmlns:cx1="http://schemas.microsoft.com/office/drawing/2015/9/8/chartex" xmlns:cx2="http://schemas.microsoft.com/office/drawing/2015/10/21/chartex" xmlns:cx3="http://schemas.microsoft.com/office/drawing/2016/5/9/chartex" xmlns:cx4="http://schemas.microsoft.com/office/drawing/2016/5/10/chartex" xmlns:cx5="http://schemas.microsoft.com/office/drawing/2016/5/11/chartex" xmlns:cx6="http://schemas.microsoft.com/office/drawing/2016/5/12/chartex" xmlns:cx7="http://schemas.microsoft.com/office/drawing/2016/5/13/chartex" xmlns:cx8="http://schemas.microsoft.com/office/drawing/2016/5/14/chartex" xmlns:mc="http://schemas.openxmlformats.org/markup-compatibility/2006" xmlns:aink="http://schemas.microsoft.com/office/drawing/2016/ink" xmlns:am3d="http://schemas.microsoft.com/office/drawing/2017/model3d" xmlns:o="urn:schemas-microsoft-com:office:office" xmlns:r="http://schemas.openxmlformats.org/officeDocument/2006/relationships" xmlns:m="http://schemas.openxmlformats.org/officeDocument/2006/math" xmlns:v="urn:schemas-microsoft-com:vml" xmlns:wp14="http://schemas.microsoft.com/office/word/2010/wordprocessingDrawing" xmlns:wp="http://schemas.openxmlformats.org/drawingml/2006/wordprocessingDrawing" xmlns:w10="urn:schemas-microsoft-com:office:word" xmlns:w="http://schemas.openxmlformats.org/wordprocessingml/2006/main" xmlns:w14="http://schemas.microsoft.com/office/word/2010/wordml" xmlns:w15="http://schemas.microsoft.com/office/word/2012/wordml" xmlns:w16cid="http://schemas.microsoft.com/office/word/2016/wordml/cid" xmlns:w16se="http://schemas.microsoft.com/office/word/2015/wordml/symex" xmlns:wpg="http://schemas.microsoft.com/office/word/2010/wordprocessingGroup" xmlns:wpi="http://schemas.microsoft.com/office/word/2010/wordprocessingInk" xmlns:wne="http://schemas.microsoft.com/office/word/2006/wordml" xmlns:wps="http://schemas.microsoft.com/office/word/2010/wordprocessingShape" mc:Ignorable="w14 w15 w16se w16cid wp14">
+<w:numbering xmlns:wpc="http://schemas.microsoft.com/office/word/2010/wordprocessingCanvas" xmlns:cx="http://schemas.microsoft.com/office/drawing/2014/chartex" xmlns:cx1="http://schemas.microsoft.com/office/drawing/2015/9/8/chartex" xmlns:mc="http://schemas.openxmlformats.org/markup-compatibility/2006" xmlns:o="urn:schemas-microsoft-com:office:office" xmlns:r="http://schemas.openxmlformats.org/officeDocument/2006/relationships" xmlns:m="http://schemas.openxmlformats.org/officeDocument/2006/math" xmlns:v="urn:schemas-microsoft-com:vml" xmlns:wp14="http://schemas.microsoft.com/office/word/2010/wordprocessingDrawing" xmlns:wp="http://schemas.openxmlformats.org/drawingml/2006/wordprocessingDrawing" xmlns:w10="urn:schemas-microsoft-com:office:word" xmlns:w="http://schemas.openxmlformats.org/wordprocessingml/2006/main" xmlns:w14="http://schemas.microsoft.com/office/word/2010/wordml" xmlns:w15="http://schemas.microsoft.com/office/word/2012/wordml" xmlns:w16se="http://schemas.microsoft.com/office/word/2015/wordml/symex" xmlns:wpg="http://schemas.microsoft.com/office/word/2010/wordprocessingGroup" xmlns:wpi="http://schemas.microsoft.com/office/word/2010/wordprocessingInk" xmlns:wne="http://schemas.microsoft.com/office/word/2006/wordml" xmlns:wps="http://schemas.microsoft.com/office/word/2010/wordprocessingShape" mc:Ignorable="w14 w15 w16se wp14">
   <w:abstractNum w:abstractNumId="0" w15:restartNumberingAfterBreak="0">
     <w:nsid w:val="09FF3618"/>
     <w:multiLevelType w:val="multilevel"/>
@@ -51618,15 +51743,15 @@
 </file>
 
 <file path=word/people.xml><?xml version="1.0" encoding="utf-8"?>
-<w15:people xmlns:wpc="http://schemas.microsoft.com/office/word/2010/wordprocessingCanvas" xmlns:cx="http://schemas.microsoft.com/office/drawing/2014/chartex" xmlns:cx1="http://schemas.microsoft.com/office/drawing/2015/9/8/chartex" xmlns:cx2="http://schemas.microsoft.com/office/drawing/2015/10/21/chartex" xmlns:cx3="http://schemas.microsoft.com/office/drawing/2016/5/9/chartex" xmlns:cx4="http://schemas.microsoft.com/office/drawing/2016/5/10/chartex" xmlns:cx5="http://schemas.microsoft.com/office/drawing/2016/5/11/chartex" xmlns:cx6="http://schemas.microsoft.com/office/drawing/2016/5/12/chartex" xmlns:cx7="http://schemas.microsoft.com/office/drawing/2016/5/13/chartex" xmlns:cx8="http://schemas.microsoft.com/office/drawing/2016/5/14/chartex" xmlns:mc="http://schemas.openxmlformats.org/markup-compatibility/2006" xmlns:aink="http://schemas.microsoft.com/office/drawing/2016/ink" xmlns:am3d="http://schemas.microsoft.com/office/drawing/2017/model3d" xmlns:o="urn:schemas-microsoft-com:office:office" xmlns:r="http://schemas.openxmlformats.org/officeDocument/2006/relationships" xmlns:m="http://schemas.openxmlformats.org/officeDocument/2006/math" xmlns:v="urn:schemas-microsoft-com:vml" xmlns:wp14="http://schemas.microsoft.com/office/word/2010/wordprocessingDrawing" xmlns:wp="http://schemas.openxmlformats.org/drawingml/2006/wordprocessingDrawing" xmlns:w10="urn:schemas-microsoft-com:office:word" xmlns:w="http://schemas.openxmlformats.org/wordprocessingml/2006/main" xmlns:w14="http://schemas.microsoft.com/office/word/2010/wordml" xmlns:w15="http://schemas.microsoft.com/office/word/2012/wordml" xmlns:w16cid="http://schemas.microsoft.com/office/word/2016/wordml/cid" xmlns:w16se="http://schemas.microsoft.com/office/word/2015/wordml/symex" xmlns:wpg="http://schemas.microsoft.com/office/word/2010/wordprocessingGroup" xmlns:wpi="http://schemas.microsoft.com/office/word/2010/wordprocessingInk" xmlns:wne="http://schemas.microsoft.com/office/word/2006/wordml" xmlns:wps="http://schemas.microsoft.com/office/word/2010/wordprocessingShape" mc:Ignorable="w14 w15 w16se w16cid wp14">
-  <w15:person w15:author="Hilary Dugan">
-    <w15:presenceInfo w15:providerId="None" w15:userId="Hilary Dugan"/>
+<w15:people xmlns:wpc="http://schemas.microsoft.com/office/word/2010/wordprocessingCanvas" xmlns:cx="http://schemas.microsoft.com/office/drawing/2014/chartex" xmlns:cx1="http://schemas.microsoft.com/office/drawing/2015/9/8/chartex" xmlns:mc="http://schemas.openxmlformats.org/markup-compatibility/2006" xmlns:o="urn:schemas-microsoft-com:office:office" xmlns:r="http://schemas.openxmlformats.org/officeDocument/2006/relationships" xmlns:m="http://schemas.openxmlformats.org/officeDocument/2006/math" xmlns:v="urn:schemas-microsoft-com:vml" xmlns:wp14="http://schemas.microsoft.com/office/word/2010/wordprocessingDrawing" xmlns:wp="http://schemas.openxmlformats.org/drawingml/2006/wordprocessingDrawing" xmlns:w10="urn:schemas-microsoft-com:office:word" xmlns:w="http://schemas.openxmlformats.org/wordprocessingml/2006/main" xmlns:w14="http://schemas.microsoft.com/office/word/2010/wordml" xmlns:w15="http://schemas.microsoft.com/office/word/2012/wordml" xmlns:w16se="http://schemas.microsoft.com/office/word/2015/wordml/symex" xmlns:wpg="http://schemas.microsoft.com/office/word/2010/wordprocessingGroup" xmlns:wpi="http://schemas.microsoft.com/office/word/2010/wordprocessingInk" xmlns:wne="http://schemas.microsoft.com/office/word/2006/wordml" xmlns:wps="http://schemas.microsoft.com/office/word/2010/wordprocessingShape" mc:Ignorable="w14 w15 w16se wp14">
+  <w15:person w15:author="immccull@gmail.com">
+    <w15:presenceInfo w15:providerId="Windows Live" w15:userId="78f0df2372ec28c1"/>
   </w15:person>
 </w15:people>
 </file>
 
 <file path=word/styles.xml><?xml version="1.0" encoding="utf-8"?>
-<w:styles xmlns:mc="http://schemas.openxmlformats.org/markup-compatibility/2006" xmlns:r="http://schemas.openxmlformats.org/officeDocument/2006/relationships" xmlns:w="http://schemas.openxmlformats.org/wordprocessingml/2006/main" xmlns:w14="http://schemas.microsoft.com/office/word/2010/wordml" xmlns:w15="http://schemas.microsoft.com/office/word/2012/wordml" xmlns:w16cid="http://schemas.microsoft.com/office/word/2016/wordml/cid" xmlns:w16se="http://schemas.microsoft.com/office/word/2015/wordml/symex" mc:Ignorable="w14 w15 w16se w16cid">
+<w:styles xmlns:mc="http://schemas.openxmlformats.org/markup-compatibility/2006" xmlns:r="http://schemas.openxmlformats.org/officeDocument/2006/relationships" xmlns:w="http://schemas.openxmlformats.org/wordprocessingml/2006/main" xmlns:w14="http://schemas.microsoft.com/office/word/2010/wordml" xmlns:w15="http://schemas.microsoft.com/office/word/2012/wordml" xmlns:w16se="http://schemas.microsoft.com/office/word/2015/wordml/symex" mc:Ignorable="w14 w15 w16se">
   <w:docDefaults>
     <w:rPrDefault>
       <w:rPr>
@@ -51643,7 +51768,7 @@
       </w:pPr>
     </w:pPrDefault>
   </w:docDefaults>
-  <w:latentStyles w:defLockedState="0" w:defUIPriority="99" w:defSemiHidden="0" w:defUnhideWhenUsed="0" w:defQFormat="0" w:count="375">
+  <w:latentStyles w:defLockedState="0" w:defUIPriority="99" w:defSemiHidden="0" w:defUnhideWhenUsed="0" w:defQFormat="0" w:count="371">
     <w:lsdException w:name="Normal" w:uiPriority="0" w:qFormat="1"/>
     <w:lsdException w:name="heading 1" w:uiPriority="9" w:qFormat="1"/>
     <w:lsdException w:name="heading 2" w:semiHidden="1" w:uiPriority="9" w:unhideWhenUsed="1" w:qFormat="1"/>
@@ -52015,10 +52140,6 @@
     <w:lsdException w:name="List Table 5 Dark Accent 6" w:uiPriority="50"/>
     <w:lsdException w:name="List Table 6 Colorful Accent 6" w:uiPriority="51"/>
     <w:lsdException w:name="List Table 7 Colorful Accent 6" w:uiPriority="52"/>
-    <w:lsdException w:name="Mention" w:semiHidden="1" w:unhideWhenUsed="1"/>
-    <w:lsdException w:name="Smart Hyperlink" w:semiHidden="1" w:unhideWhenUsed="1"/>
-    <w:lsdException w:name="Hashtag" w:semiHidden="1" w:unhideWhenUsed="1"/>
-    <w:lsdException w:name="Unresolved Mention" w:semiHidden="1" w:unhideWhenUsed="1"/>
   </w:latentStyles>
   <w:style w:type="paragraph" w:default="1" w:styleId="Normal">
     <w:name w:val="Normal"/>
@@ -52887,7 +53008,7 @@
 </file>
 
 <file path=customXml/itemProps1.xml><?xml version="1.0" encoding="utf-8"?>
-<ds:datastoreItem xmlns:ds="http://schemas.openxmlformats.org/officeDocument/2006/customXml" ds:itemID="{543F0DB9-5D31-4F82-87FF-D82250DE775D}">
+<ds:datastoreItem xmlns:ds="http://schemas.openxmlformats.org/officeDocument/2006/customXml" ds:itemID="{1800973D-970B-4BAF-84C1-24BDCDCD07D6}">
   <ds:schemaRefs>
     <ds:schemaRef ds:uri="http://schemas.openxmlformats.org/officeDocument/2006/bibliography"/>
   </ds:schemaRefs>

</xml_diff>

<commit_message>
updating pers comm ref
</commit_message>
<xml_diff>
--- a/SOSPaper/Manuscript.docx
+++ b/SOSPaper/Manuscript.docx
@@ -12122,7 +12122,14 @@
         </w:rPr>
         <w:t>As all five lakes are drainage lakes with outlet streams, lake levels are relatively stable. From 1995 to 2017, Trout Lake varied &lt; 0.5 m, and Lake Monona varied &lt; 1 m (</w:t>
       </w:r>
-      <w:commentRangeStart w:id="11"/>
+      <w:r>
+        <w:rPr>
+          <w:rFonts w:ascii="Times New Roman" w:eastAsia="Times New Roman" w:hAnsi="Times New Roman" w:cs="Times New Roman"/>
+          <w:sz w:val="24"/>
+          <w:szCs w:val="24"/>
+        </w:rPr>
+        <w:t xml:space="preserve">N. </w:t>
+      </w:r>
       <w:proofErr w:type="spellStart"/>
       <w:r>
         <w:rPr>
@@ -12139,14 +12146,47 @@
           <w:sz w:val="24"/>
           <w:szCs w:val="24"/>
         </w:rPr>
-        <w:t>, pers. Comm.</w:t>
-      </w:r>
-      <w:commentRangeEnd w:id="11"/>
-      <w:r>
-        <w:rPr>
-          <w:rStyle w:val="CommentReference"/>
-        </w:rPr>
-        <w:commentReference w:id="11"/>
+        <w:t>, pers</w:t>
+      </w:r>
+      <w:r>
+        <w:rPr>
+          <w:rFonts w:ascii="Times New Roman" w:eastAsia="Times New Roman" w:hAnsi="Times New Roman" w:cs="Times New Roman"/>
+          <w:sz w:val="24"/>
+          <w:szCs w:val="24"/>
+        </w:rPr>
+        <w:t>onal</w:t>
+      </w:r>
+      <w:r>
+        <w:rPr>
+          <w:rFonts w:ascii="Times New Roman" w:eastAsia="Times New Roman" w:hAnsi="Times New Roman" w:cs="Times New Roman"/>
+          <w:sz w:val="24"/>
+          <w:szCs w:val="24"/>
+        </w:rPr>
+        <w:t xml:space="preserve"> </w:t>
+      </w:r>
+      <w:r>
+        <w:rPr>
+          <w:rFonts w:ascii="Times New Roman" w:eastAsia="Times New Roman" w:hAnsi="Times New Roman" w:cs="Times New Roman"/>
+          <w:sz w:val="24"/>
+          <w:szCs w:val="24"/>
+        </w:rPr>
+        <w:t>c</w:t>
+      </w:r>
+      <w:r>
+        <w:rPr>
+          <w:rFonts w:ascii="Times New Roman" w:eastAsia="Times New Roman" w:hAnsi="Times New Roman" w:cs="Times New Roman"/>
+          <w:sz w:val="24"/>
+          <w:szCs w:val="24"/>
+        </w:rPr>
+        <w:t>omm</w:t>
+      </w:r>
+      <w:r>
+        <w:rPr>
+          <w:rFonts w:ascii="Times New Roman" w:eastAsia="Times New Roman" w:hAnsi="Times New Roman" w:cs="Times New Roman"/>
+          <w:sz w:val="24"/>
+          <w:szCs w:val="24"/>
+        </w:rPr>
+        <w:t>unication</w:t>
       </w:r>
       <w:r>
         <w:rPr>
@@ -12172,7 +12212,17 @@
           <w:sz w:val="24"/>
           <w:szCs w:val="24"/>
         </w:rPr>
-        <w:t xml:space="preserve"> varied &lt; 1 m from 2003 to </w:t>
+        <w:t xml:space="preserve"> varied &lt; 1 m from 2003 t</w:t>
+      </w:r>
+      <w:bookmarkStart w:id="11" w:name="_GoBack"/>
+      <w:bookmarkEnd w:id="11"/>
+      <w:r>
+        <w:rPr>
+          <w:rFonts w:ascii="Times New Roman" w:eastAsia="Times New Roman" w:hAnsi="Times New Roman" w:cs="Times New Roman"/>
+          <w:sz w:val="24"/>
+          <w:szCs w:val="24"/>
+        </w:rPr>
+        <w:t xml:space="preserve">o </w:t>
       </w:r>
       <w:r>
         <w:rPr>
@@ -12549,7 +12599,7 @@
                     <pic:cNvPicPr/>
                   </pic:nvPicPr>
                   <pic:blipFill>
-                    <a:blip r:embed="rId14"/>
+                    <a:blip r:embed="rId11"/>
                     <a:stretch>
                       <a:fillRect/>
                     </a:stretch>
@@ -13138,7 +13188,7 @@
         </w:rPr>
         <w:t xml:space="preserve"> Model code and data are available here: </w:t>
       </w:r>
-      <w:hyperlink r:id="rId15" w:history="1">
+      <w:hyperlink r:id="rId12" w:history="1">
         <w:r>
           <w:rPr>
             <w:rStyle w:val="Hyperlink"/>
@@ -25400,7 +25450,7 @@
                     <pic:cNvPicPr/>
                   </pic:nvPicPr>
                   <pic:blipFill>
-                    <a:blip r:embed="rId16">
+                    <a:blip r:embed="rId13">
                       <a:extLst>
                         <a:ext uri="{28A0092B-C50C-407E-A947-70E740481C1C}">
                           <a14:useLocalDpi xmlns:a14="http://schemas.microsoft.com/office/drawing/2010/main" val="0"/>
@@ -25603,7 +25653,7 @@
                     <pic:cNvPicPr/>
                   </pic:nvPicPr>
                   <pic:blipFill>
-                    <a:blip r:embed="rId17">
+                    <a:blip r:embed="rId14">
                       <a:extLst>
                         <a:ext uri="{28A0092B-C50C-407E-A947-70E740481C1C}">
                           <a14:useLocalDpi xmlns:a14="http://schemas.microsoft.com/office/drawing/2010/main" val="0"/>
@@ -29557,7 +29607,7 @@
                     <pic:cNvPicPr/>
                   </pic:nvPicPr>
                   <pic:blipFill>
-                    <a:blip r:embed="rId17">
+                    <a:blip r:embed="rId14">
                       <a:extLst>
                         <a:ext uri="{28A0092B-C50C-407E-A947-70E740481C1C}">
                           <a14:useLocalDpi xmlns:a14="http://schemas.microsoft.com/office/drawing/2010/main" val="0"/>
@@ -29955,7 +30005,7 @@
                     <pic:cNvPicPr/>
                   </pic:nvPicPr>
                   <pic:blipFill>
-                    <a:blip r:embed="rId18">
+                    <a:blip r:embed="rId15">
                       <a:extLst>
                         <a:ext uri="{28A0092B-C50C-407E-A947-70E740481C1C}">
                           <a14:useLocalDpi xmlns:a14="http://schemas.microsoft.com/office/drawing/2010/main" val="0"/>
@@ -37236,7 +37286,7 @@
                     </pic:cNvPicPr>
                   </pic:nvPicPr>
                   <pic:blipFill>
-                    <a:blip r:embed="rId19">
+                    <a:blip r:embed="rId16">
                       <a:extLst>
                         <a:ext uri="{28A0092B-C50C-407E-A947-70E740481C1C}">
                           <a14:useLocalDpi xmlns:a14="http://schemas.microsoft.com/office/drawing/2010/main" val="0"/>
@@ -42328,7 +42378,7 @@
         </w:rPr>
         <w:t xml:space="preserve"> here: </w:t>
       </w:r>
-      <w:hyperlink r:id="rId20" w:history="1">
+      <w:hyperlink r:id="rId17" w:history="1">
         <w:r>
           <w:rPr>
             <w:rStyle w:val="Hyperlink"/>
@@ -48779,7 +48829,7 @@
         </w:rPr>
         <w:t>(3) 1-28. </w:t>
       </w:r>
-      <w:hyperlink r:id="rId21" w:history="1">
+      <w:hyperlink r:id="rId18" w:history="1">
         <w:r>
           <w:rPr>
             <w:rStyle w:val="Hyperlink"/>
@@ -50718,7 +50768,7 @@
         </w:rPr>
         <w:tab/>
       </w:r>
-      <w:hyperlink r:id="rId22" w:history="1">
+      <w:hyperlink r:id="rId19" w:history="1">
         <w:r>
           <w:rPr>
             <w:rStyle w:val="Hyperlink"/>
@@ -50748,8 +50798,6 @@
           <w:szCs w:val="24"/>
         </w:rPr>
       </w:pPr>
-      <w:bookmarkStart w:id="26" w:name="_GoBack"/>
-      <w:bookmarkEnd w:id="26"/>
     </w:p>
     <w:sectPr>
       <w:pgSz w:w="12240" w:h="15840"/>
@@ -50760,39 +50808,6 @@
     </w:sectPr>
   </w:body>
 </w:document>
-</file>
-
-<file path=word/comments.xml><?xml version="1.0" encoding="utf-8"?>
-<w:comments xmlns:wpc="http://schemas.microsoft.com/office/word/2010/wordprocessingCanvas" xmlns:cx="http://schemas.microsoft.com/office/drawing/2014/chartex" xmlns:cx1="http://schemas.microsoft.com/office/drawing/2015/9/8/chartex" xmlns:cx2="http://schemas.microsoft.com/office/drawing/2015/10/21/chartex" xmlns:cx3="http://schemas.microsoft.com/office/drawing/2016/5/9/chartex" xmlns:cx4="http://schemas.microsoft.com/office/drawing/2016/5/10/chartex" xmlns:cx5="http://schemas.microsoft.com/office/drawing/2016/5/11/chartex" xmlns:cx6="http://schemas.microsoft.com/office/drawing/2016/5/12/chartex" xmlns:cx7="http://schemas.microsoft.com/office/drawing/2016/5/13/chartex" xmlns:cx8="http://schemas.microsoft.com/office/drawing/2016/5/14/chartex" xmlns:mc="http://schemas.openxmlformats.org/markup-compatibility/2006" xmlns:aink="http://schemas.microsoft.com/office/drawing/2016/ink" xmlns:am3d="http://schemas.microsoft.com/office/drawing/2017/model3d" xmlns:o="urn:schemas-microsoft-com:office:office" xmlns:r="http://schemas.openxmlformats.org/officeDocument/2006/relationships" xmlns:m="http://schemas.openxmlformats.org/officeDocument/2006/math" xmlns:v="urn:schemas-microsoft-com:vml" xmlns:wp14="http://schemas.microsoft.com/office/word/2010/wordprocessingDrawing" xmlns:wp="http://schemas.openxmlformats.org/drawingml/2006/wordprocessingDrawing" xmlns:w10="urn:schemas-microsoft-com:office:word" xmlns:w="http://schemas.openxmlformats.org/wordprocessingml/2006/main" xmlns:w14="http://schemas.microsoft.com/office/word/2010/wordml" xmlns:w15="http://schemas.microsoft.com/office/word/2012/wordml" xmlns:w16cid="http://schemas.microsoft.com/office/word/2016/wordml/cid" xmlns:w16se="http://schemas.microsoft.com/office/word/2015/wordml/symex" xmlns:wpg="http://schemas.microsoft.com/office/word/2010/wordprocessingGroup" xmlns:wpi="http://schemas.microsoft.com/office/word/2010/wordprocessingInk" xmlns:wne="http://schemas.microsoft.com/office/word/2006/wordml" xmlns:wps="http://schemas.microsoft.com/office/word/2010/wordprocessingShape" mc:Ignorable="w14 w15 w16se w16cid wp14">
-  <w:comment w:id="11" w:author="immccull@gmail.com" w:date="2018-06-01T14:30:00Z" w:initials="i">
-    <w:p>
-      <w:pPr>
-        <w:pStyle w:val="CommentText"/>
-      </w:pPr>
-      <w:r>
-        <w:rPr>
-          <w:rStyle w:val="CommentReference"/>
-        </w:rPr>
-        <w:annotationRef/>
-      </w:r>
-      <w:r>
-        <w:t>Note: check journal requirements for how to reference</w:t>
-      </w:r>
-    </w:p>
-  </w:comment>
-</w:comments>
-</file>
-
-<file path=word/commentsExtended.xml><?xml version="1.0" encoding="utf-8"?>
-<w15:commentsEx xmlns:wpc="http://schemas.microsoft.com/office/word/2010/wordprocessingCanvas" xmlns:cx="http://schemas.microsoft.com/office/drawing/2014/chartex" xmlns:cx1="http://schemas.microsoft.com/office/drawing/2015/9/8/chartex" xmlns:cx2="http://schemas.microsoft.com/office/drawing/2015/10/21/chartex" xmlns:cx3="http://schemas.microsoft.com/office/drawing/2016/5/9/chartex" xmlns:cx4="http://schemas.microsoft.com/office/drawing/2016/5/10/chartex" xmlns:cx5="http://schemas.microsoft.com/office/drawing/2016/5/11/chartex" xmlns:cx6="http://schemas.microsoft.com/office/drawing/2016/5/12/chartex" xmlns:cx7="http://schemas.microsoft.com/office/drawing/2016/5/13/chartex" xmlns:cx8="http://schemas.microsoft.com/office/drawing/2016/5/14/chartex" xmlns:mc="http://schemas.openxmlformats.org/markup-compatibility/2006" xmlns:aink="http://schemas.microsoft.com/office/drawing/2016/ink" xmlns:am3d="http://schemas.microsoft.com/office/drawing/2017/model3d" xmlns:o="urn:schemas-microsoft-com:office:office" xmlns:r="http://schemas.openxmlformats.org/officeDocument/2006/relationships" xmlns:m="http://schemas.openxmlformats.org/officeDocument/2006/math" xmlns:v="urn:schemas-microsoft-com:vml" xmlns:wp14="http://schemas.microsoft.com/office/word/2010/wordprocessingDrawing" xmlns:wp="http://schemas.openxmlformats.org/drawingml/2006/wordprocessingDrawing" xmlns:w10="urn:schemas-microsoft-com:office:word" xmlns:w="http://schemas.openxmlformats.org/wordprocessingml/2006/main" xmlns:w14="http://schemas.microsoft.com/office/word/2010/wordml" xmlns:w15="http://schemas.microsoft.com/office/word/2012/wordml" xmlns:w16cid="http://schemas.microsoft.com/office/word/2016/wordml/cid" xmlns:w16se="http://schemas.microsoft.com/office/word/2015/wordml/symex" xmlns:wpg="http://schemas.microsoft.com/office/word/2010/wordprocessingGroup" xmlns:wpi="http://schemas.microsoft.com/office/word/2010/wordprocessingInk" xmlns:wne="http://schemas.microsoft.com/office/word/2006/wordml" xmlns:wps="http://schemas.microsoft.com/office/word/2010/wordprocessingShape" mc:Ignorable="w14 w15 w16se w16cid wp14">
-  <w15:commentEx w15:paraId="572C3823" w15:done="0"/>
-</w15:commentsEx>
-</file>
-
-<file path=word/commentsIds.xml><?xml version="1.0" encoding="utf-8"?>
-<w16cid:commentsIds xmlns:wpc="http://schemas.microsoft.com/office/word/2010/wordprocessingCanvas" xmlns:cx="http://schemas.microsoft.com/office/drawing/2014/chartex" xmlns:cx1="http://schemas.microsoft.com/office/drawing/2015/9/8/chartex" xmlns:cx2="http://schemas.microsoft.com/office/drawing/2015/10/21/chartex" xmlns:cx3="http://schemas.microsoft.com/office/drawing/2016/5/9/chartex" xmlns:cx4="http://schemas.microsoft.com/office/drawing/2016/5/10/chartex" xmlns:cx5="http://schemas.microsoft.com/office/drawing/2016/5/11/chartex" xmlns:cx6="http://schemas.microsoft.com/office/drawing/2016/5/12/chartex" xmlns:cx7="http://schemas.microsoft.com/office/drawing/2016/5/13/chartex" xmlns:cx8="http://schemas.microsoft.com/office/drawing/2016/5/14/chartex" xmlns:mc="http://schemas.openxmlformats.org/markup-compatibility/2006" xmlns:aink="http://schemas.microsoft.com/office/drawing/2016/ink" xmlns:am3d="http://schemas.microsoft.com/office/drawing/2017/model3d" xmlns:o="urn:schemas-microsoft-com:office:office" xmlns:r="http://schemas.openxmlformats.org/officeDocument/2006/relationships" xmlns:m="http://schemas.openxmlformats.org/officeDocument/2006/math" xmlns:v="urn:schemas-microsoft-com:vml" xmlns:wp14="http://schemas.microsoft.com/office/word/2010/wordprocessingDrawing" xmlns:wp="http://schemas.openxmlformats.org/drawingml/2006/wordprocessingDrawing" xmlns:w10="urn:schemas-microsoft-com:office:word" xmlns:w="http://schemas.openxmlformats.org/wordprocessingml/2006/main" xmlns:w14="http://schemas.microsoft.com/office/word/2010/wordml" xmlns:w15="http://schemas.microsoft.com/office/word/2012/wordml" xmlns:w16cid="http://schemas.microsoft.com/office/word/2016/wordml/cid" xmlns:w16se="http://schemas.microsoft.com/office/word/2015/wordml/symex" xmlns:wpg="http://schemas.microsoft.com/office/word/2010/wordprocessingGroup" xmlns:wpi="http://schemas.microsoft.com/office/word/2010/wordprocessingInk" xmlns:wne="http://schemas.microsoft.com/office/word/2006/wordml" xmlns:wps="http://schemas.microsoft.com/office/word/2010/wordprocessingShape" mc:Ignorable="w14 w15 w16se w16cid wp14">
-  <w16cid:commentId w16cid:paraId="572C3823" w16cid:durableId="1EC402E8"/>
-</w16cid:commentsIds>
 </file>
 
 <file path=word/endnotes.xml><?xml version="1.0" encoding="utf-8"?>
@@ -51227,14 +51242,6 @@
 </w:numbering>
 </file>
 
-<file path=word/people.xml><?xml version="1.0" encoding="utf-8"?>
-<w15:people xmlns:wpc="http://schemas.microsoft.com/office/word/2010/wordprocessingCanvas" xmlns:cx="http://schemas.microsoft.com/office/drawing/2014/chartex" xmlns:cx1="http://schemas.microsoft.com/office/drawing/2015/9/8/chartex" xmlns:cx2="http://schemas.microsoft.com/office/drawing/2015/10/21/chartex" xmlns:cx3="http://schemas.microsoft.com/office/drawing/2016/5/9/chartex" xmlns:cx4="http://schemas.microsoft.com/office/drawing/2016/5/10/chartex" xmlns:cx5="http://schemas.microsoft.com/office/drawing/2016/5/11/chartex" xmlns:cx6="http://schemas.microsoft.com/office/drawing/2016/5/12/chartex" xmlns:cx7="http://schemas.microsoft.com/office/drawing/2016/5/13/chartex" xmlns:cx8="http://schemas.microsoft.com/office/drawing/2016/5/14/chartex" xmlns:mc="http://schemas.openxmlformats.org/markup-compatibility/2006" xmlns:aink="http://schemas.microsoft.com/office/drawing/2016/ink" xmlns:am3d="http://schemas.microsoft.com/office/drawing/2017/model3d" xmlns:o="urn:schemas-microsoft-com:office:office" xmlns:r="http://schemas.openxmlformats.org/officeDocument/2006/relationships" xmlns:m="http://schemas.openxmlformats.org/officeDocument/2006/math" xmlns:v="urn:schemas-microsoft-com:vml" xmlns:wp14="http://schemas.microsoft.com/office/word/2010/wordprocessingDrawing" xmlns:wp="http://schemas.openxmlformats.org/drawingml/2006/wordprocessingDrawing" xmlns:w10="urn:schemas-microsoft-com:office:word" xmlns:w="http://schemas.openxmlformats.org/wordprocessingml/2006/main" xmlns:w14="http://schemas.microsoft.com/office/word/2010/wordml" xmlns:w15="http://schemas.microsoft.com/office/word/2012/wordml" xmlns:w16cid="http://schemas.microsoft.com/office/word/2016/wordml/cid" xmlns:w16se="http://schemas.microsoft.com/office/word/2015/wordml/symex" xmlns:wpg="http://schemas.microsoft.com/office/word/2010/wordprocessingGroup" xmlns:wpi="http://schemas.microsoft.com/office/word/2010/wordprocessingInk" xmlns:wne="http://schemas.microsoft.com/office/word/2006/wordml" xmlns:wps="http://schemas.microsoft.com/office/word/2010/wordprocessingShape" mc:Ignorable="w14 w15 w16se w16cid wp14">
-  <w15:person w15:author="immccull@gmail.com">
-    <w15:presenceInfo w15:providerId="Windows Live" w15:userId="78f0df2372ec28c1"/>
-  </w15:person>
-</w15:people>
-</file>
-
 <file path=word/styles.xml><?xml version="1.0" encoding="utf-8"?>
 <w:styles xmlns:mc="http://schemas.openxmlformats.org/markup-compatibility/2006" xmlns:r="http://schemas.openxmlformats.org/officeDocument/2006/relationships" xmlns:w="http://schemas.openxmlformats.org/wordprocessingml/2006/main" xmlns:w14="http://schemas.microsoft.com/office/word/2010/wordml" xmlns:w15="http://schemas.microsoft.com/office/word/2012/wordml" xmlns:w16cid="http://schemas.microsoft.com/office/word/2016/wordml/cid" xmlns:w16se="http://schemas.microsoft.com/office/word/2015/wordml/symex" mc:Ignorable="w14 w15 w16se w16cid">
   <w:docDefaults>
@@ -51359,6 +51366,7 @@
     <w:lsdException w:name="HTML Sample" w:semiHidden="1" w:unhideWhenUsed="1"/>
     <w:lsdException w:name="HTML Typewriter" w:semiHidden="1" w:unhideWhenUsed="1"/>
     <w:lsdException w:name="HTML Variable" w:semiHidden="1" w:unhideWhenUsed="1"/>
+    <w:lsdException w:name="Normal Table" w:semiHidden="1" w:unhideWhenUsed="1"/>
     <w:lsdException w:name="annotation subject" w:semiHidden="1" w:unhideWhenUsed="1"/>
     <w:lsdException w:name="No List" w:semiHidden="1" w:unhideWhenUsed="1"/>
     <w:lsdException w:name="Outline List 1" w:semiHidden="1" w:unhideWhenUsed="1"/>
@@ -51402,8 +51410,10 @@
     <w:lsdException w:name="Table Elegant" w:semiHidden="1" w:unhideWhenUsed="1"/>
     <w:lsdException w:name="Table Professional" w:semiHidden="1" w:unhideWhenUsed="1"/>
     <w:lsdException w:name="Table Subtle 1" w:semiHidden="1" w:unhideWhenUsed="1"/>
+    <w:lsdException w:name="Table Subtle 2" w:semiHidden="1" w:unhideWhenUsed="1"/>
     <w:lsdException w:name="Table Web 1" w:semiHidden="1" w:unhideWhenUsed="1"/>
     <w:lsdException w:name="Table Web 2" w:semiHidden="1" w:unhideWhenUsed="1"/>
+    <w:lsdException w:name="Table Web 3" w:semiHidden="1" w:unhideWhenUsed="1"/>
     <w:lsdException w:name="Balloon Text" w:semiHidden="1" w:unhideWhenUsed="1"/>
     <w:lsdException w:name="Table Grid" w:uiPriority="39"/>
     <w:lsdException w:name="Table Theme" w:semiHidden="1" w:unhideWhenUsed="1"/>
@@ -52494,7 +52504,7 @@
 </file>
 
 <file path=customXml/itemProps1.xml><?xml version="1.0" encoding="utf-8"?>
-<ds:datastoreItem xmlns:ds="http://schemas.openxmlformats.org/officeDocument/2006/customXml" ds:itemID="{89831746-0403-4C78-B910-E647C989C003}">
+<ds:datastoreItem xmlns:ds="http://schemas.openxmlformats.org/officeDocument/2006/customXml" ds:itemID="{F42BB492-F809-490D-90C6-D6F4C4A7AAB7}">
   <ds:schemaRefs>
     <ds:schemaRef ds:uri="http://schemas.openxmlformats.org/officeDocument/2006/bibliography"/>
   </ds:schemaRefs>

</xml_diff>